<commit_message>
edits to dataset section
</commit_message>
<xml_diff>
--- a/FinalProject/final_paper.docx
+++ b/FinalProject/final_paper.docx
@@ -1,6 +1,6 @@
 
 <file path=word/document.xml><?xml version="1.0" encoding="utf-8"?>
-<w:document xmlns:wpc="http://schemas.microsoft.com/office/word/2010/wordprocessingCanvas" xmlns:mo="http://schemas.microsoft.com/office/mac/office/2008/main" xmlns:mc="http://schemas.openxmlformats.org/markup-compatibility/2006" xmlns:mv="urn:schemas-microsoft-com:mac:vml" xmlns:o="urn:schemas-microsoft-com:office:office" xmlns:r="http://schemas.openxmlformats.org/officeDocument/2006/relationships" xmlns:m="http://schemas.openxmlformats.org/officeDocument/2006/math" xmlns:v="urn:schemas-microsoft-com:vml" xmlns:wp14="http://schemas.microsoft.com/office/word/2010/wordprocessingDrawing" xmlns:wp="http://schemas.openxmlformats.org/drawingml/2006/wordprocessingDrawing" xmlns:w10="urn:schemas-microsoft-com:office:word" xmlns:w="http://schemas.openxmlformats.org/wordprocessingml/2006/main" xmlns:w14="http://schemas.microsoft.com/office/word/2010/wordml" xmlns:wpg="http://schemas.microsoft.com/office/word/2010/wordprocessingGroup" xmlns:wpi="http://schemas.microsoft.com/office/word/2010/wordprocessingInk" xmlns:wne="http://schemas.microsoft.com/office/word/2006/wordml" xmlns:wps="http://schemas.microsoft.com/office/word/2010/wordprocessingShape" mc:Ignorable="w14 wp14">
+<w:document xmlns:wpc="http://schemas.microsoft.com/office/word/2010/wordprocessingCanvas" xmlns:mc="http://schemas.openxmlformats.org/markup-compatibility/2006" xmlns:o="urn:schemas-microsoft-com:office:office" xmlns:r="http://schemas.openxmlformats.org/officeDocument/2006/relationships" xmlns:m="http://schemas.openxmlformats.org/officeDocument/2006/math" xmlns:v="urn:schemas-microsoft-com:vml" xmlns:wp14="http://schemas.microsoft.com/office/word/2010/wordprocessingDrawing" xmlns:wp="http://schemas.openxmlformats.org/drawingml/2006/wordprocessingDrawing" xmlns:w10="urn:schemas-microsoft-com:office:word" xmlns:w="http://schemas.openxmlformats.org/wordprocessingml/2006/main" xmlns:w14="http://schemas.microsoft.com/office/word/2010/wordml" xmlns:w15="http://schemas.microsoft.com/office/word/2012/wordml" xmlns:wpg="http://schemas.microsoft.com/office/word/2010/wordprocessingGroup" xmlns:wpi="http://schemas.microsoft.com/office/word/2010/wordprocessingInk" xmlns:wne="http://schemas.microsoft.com/office/word/2006/wordml" xmlns:wps="http://schemas.microsoft.com/office/word/2010/wordprocessingShape" mc:Ignorable="w14 w15 wp14">
   <w:body>
     <w:tbl>
       <w:tblPr>
@@ -300,7 +300,7 @@
                         <a:effectLst/>
                         <a:extLst>
                           <a:ext uri="{C572A759-6A51-4108-AA02-DFA0A04FC94B}">
-                            <ma14:wrappingTextBoxFlag xmlns:ma14="http://schemas.microsoft.com/office/mac/drawingml/2011/main"/>
+                            <ma14:wrappingTextBoxFlag xmlns:ma14="http://schemas.microsoft.com/office/mac/drawingml/2011/main" xmlns:w="http://schemas.openxmlformats.org/wordprocessingml/2006/main" xmlns:w10="urn:schemas-microsoft-com:office:word" xmlns:v="urn:schemas-microsoft-com:vml" xmlns:o="urn:schemas-microsoft-com:office:office" xmlns:mv="urn:schemas-microsoft-com:mac:vml" xmlns:mo="http://schemas.microsoft.com/office/mac/office/2008/main" xmlns=""/>
                           </a:ext>
                         </a:extLst>
                       </wps:spPr>
@@ -334,7 +334,7 @@
                               <w:tblLook w:val="04A0" w:firstRow="1" w:lastRow="0" w:firstColumn="1" w:lastColumn="0" w:noHBand="0" w:noVBand="1"/>
                             </w:tblPr>
                             <w:tblGrid>
-                              <w:gridCol w:w="668"/>
+                              <w:gridCol w:w="648"/>
                             </w:tblGrid>
                             <w:tr>
                               <w:trPr>
@@ -2255,11 +2255,11 @@
           </mc:Choice>
           <mc:Fallback>
             <w:pict>
-              <v:shapetype id="_x0000_t202" coordsize="21600,21600" o:spt="202" path="m0,0l0,21600,21600,21600,21600,0xe">
+              <v:shapetype w14:anchorId="5CA55757" id="_x0000_t202" coordsize="21600,21600" o:spt="202" path="m,l,21600r21600,l21600,xe">
                 <v:stroke joinstyle="miter"/>
                 <v:path gradientshapeok="t" o:connecttype="rect"/>
               </v:shapetype>
-              <v:shape id="Text Box 26" o:spid="_x0000_s1026" type="#_x0000_t202" style="position:absolute;left:0;text-align:left;margin-left:-79.5pt;margin-top:-9.9pt;width:39.75pt;height:10in;z-index:-251657216;visibility:visible;mso-wrap-style:square;mso-width-percent:0;mso-height-percent:0;mso-wrap-distance-left:9pt;mso-wrap-distance-top:0;mso-wrap-distance-right:9pt;mso-wrap-distance-bottom:0;mso-position-horizontal:absolute;mso-position-horizontal-relative:margin;mso-position-vertical:absolute;mso-position-vertical-relative:margin;mso-width-percent:0;mso-height-percent:0;mso-width-relative:margin;mso-height-relative:margin;v-text-anchor:top" o:gfxdata="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" filled="f" stroked="f">
+              <v:shape id="Text Box 26" o:spid="_x0000_s1026" type="#_x0000_t202" style="position:absolute;left:0;text-align:left;margin-left:-79.55pt;margin-top:-9.95pt;width:39.75pt;height:10in;z-index:-251657216;visibility:visible;mso-wrap-style:square;mso-width-percent:0;mso-height-percent:0;mso-wrap-distance-left:9pt;mso-wrap-distance-top:0;mso-wrap-distance-right:9pt;mso-wrap-distance-bottom:0;mso-position-horizontal:absolute;mso-position-horizontal-relative:margin;mso-position-vertical:absolute;mso-position-vertical-relative:margin;mso-width-percent:0;mso-height-percent:0;mso-width-relative:margin;mso-height-relative:margin;v-text-anchor:top" o:gfxdata="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" filled="f" stroked="f">
                 <v:textbox>
                   <w:txbxContent>
                     <w:tbl>
@@ -2276,7 +2276,7 @@
                         <w:tblLook w:val="04A0" w:firstRow="1" w:lastRow="0" w:firstColumn="1" w:lastColumn="0" w:noHBand="0" w:noVBand="1"/>
                       </w:tblPr>
                       <w:tblGrid>
-                        <w:gridCol w:w="668"/>
+                        <w:gridCol w:w="648"/>
                       </w:tblGrid>
                       <w:tr>
                         <w:trPr>
@@ -4192,7 +4192,13 @@
         <w:pStyle w:val="ACLAbstractText"/>
       </w:pPr>
       <w:r>
-        <w:t xml:space="preserve">In the field of Natural Language Processing (NLP), the machine classification of text into human taxonomies is a formidable task. Machine understanding of language in general is complex. We cannot yet fully understand how the human brain does it but strides have been made. In the arts, the classification of music into genres inherits some of its nuance from the human cultural context the music originates. Yet, even casual listeners can often identify the assigned genre of a piece of music from written lyrics alone for popular genres. Engendering machines with a similar ability presents with its challenges. With that understanding, newer and emerging algorithms and word </w:t>
+        <w:t>In the field of Natural Language Processing (NLP), the machine classification of text into human taxonomies is a formidable task. Machine understanding of language in general is complex. We cannot yet fully understand how the human brain does it but strides have been made</w:t>
+      </w:r>
+      <w:r>
+        <w:t xml:space="preserve"> in NLP</w:t>
+      </w:r>
+      <w:r>
+        <w:t xml:space="preserve">. In the arts, the classification of music into genres inherits some of its nuance from the human cultural context the music originates. Yet, even casual listeners can often identify the assigned genre of a piece of music from written lyrics alone for popular genres. Engendering machines with a similar ability presents with its challenges. With that understanding, newer and emerging algorithms and word </w:t>
       </w:r>
       <w:proofErr w:type="spellStart"/>
       <w:r>
@@ -4208,15 +4214,7 @@
         <w:pStyle w:val="ACLAbstractText"/>
       </w:pPr>
       <w:r>
-        <w:t xml:space="preserve">We would like to explore the advantages and disadvantages of various methods in text classification papers we have selected and report our observations, </w:t>
-      </w:r>
-      <w:proofErr w:type="spellStart"/>
-      <w:r>
-        <w:t>learnings</w:t>
-      </w:r>
-      <w:proofErr w:type="spellEnd"/>
-      <w:r>
-        <w:t>, and a recommendation. With the focus of deep learning, it is clear that neural networks tend to work better than previously used models. We would like to explore this path and provide some comparative analysis. We would also like to offer commentary on the larger issue of algorithmic bias in the setting of music genre classification.</w:t>
+        <w:t>We would like to explore the advantages and disadvantages of various methods in text classification papers we have selected and report our observations, learnings, and a recommendation. With the focus of deep learning, it is clear that neural networks tend to work better than previously used models. We would like to explore this path and provide some comparative analysis. We would also like to offer commentary on the larger issue of algorithmic bias in the setting of music genre classification.</w:t>
       </w:r>
     </w:p>
     <w:p>
@@ -4294,7 +4292,7 @@
                         <a:effectLst/>
                         <a:extLst>
                           <a:ext uri="{C572A759-6A51-4108-AA02-DFA0A04FC94B}">
-                            <ma14:wrappingTextBoxFlag xmlns:ma14="http://schemas.microsoft.com/office/mac/drawingml/2011/main"/>
+                            <ma14:wrappingTextBoxFlag xmlns:ma14="http://schemas.microsoft.com/office/mac/drawingml/2011/main" xmlns:w="http://schemas.openxmlformats.org/wordprocessingml/2006/main" xmlns:w10="urn:schemas-microsoft-com:office:word" xmlns:v="urn:schemas-microsoft-com:vml" xmlns:o="urn:schemas-microsoft-com:office:office" xmlns:mv="urn:schemas-microsoft-com:mac:vml" xmlns:mo="http://schemas.microsoft.com/office/mac/office/2008/main" xmlns=""/>
                           </a:ext>
                         </a:extLst>
                       </wps:spPr>
@@ -4320,7 +4318,7 @@
                               <w:tblLook w:val="04A0" w:firstRow="1" w:lastRow="0" w:firstColumn="1" w:lastColumn="0" w:noHBand="0" w:noVBand="1"/>
                             </w:tblPr>
                             <w:tblGrid>
-                              <w:gridCol w:w="668"/>
+                              <w:gridCol w:w="648"/>
                             </w:tblGrid>
                             <w:tr>
                               <w:trPr>
@@ -6285,7 +6283,7 @@
           </mc:Choice>
           <mc:Fallback>
             <w:pict>
-              <v:shape id="Text Box 27" o:spid="_x0000_s1027" type="#_x0000_t202" style="position:absolute;left:0;text-align:left;margin-left:489.25pt;margin-top:-8.3pt;width:26.25pt;height:10in;z-index:-251638784;visibility:visible;mso-wrap-style:square;mso-width-percent:0;mso-height-percent:0;mso-wrap-distance-left:9pt;mso-wrap-distance-top:0;mso-wrap-distance-right:9pt;mso-wrap-distance-bottom:0;mso-position-horizontal:absolute;mso-position-horizontal-relative:margin;mso-position-vertical:absolute;mso-position-vertical-relative:margin;mso-width-percent:0;mso-height-percent:0;mso-width-relative:margin;mso-height-relative:margin;v-text-anchor:top" o:gfxdata="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" filled="f" stroked="f">
+              <v:shape w14:anchorId="302F169B" id="Text Box 27" o:spid="_x0000_s1027" type="#_x0000_t202" style="position:absolute;left:0;text-align:left;margin-left:489.25pt;margin-top:-8.35pt;width:26.25pt;height:10in;z-index:-251638784;visibility:visible;mso-wrap-style:square;mso-width-percent:0;mso-height-percent:0;mso-wrap-distance-left:9pt;mso-wrap-distance-top:0;mso-wrap-distance-right:9pt;mso-wrap-distance-bottom:0;mso-position-horizontal:absolute;mso-position-horizontal-relative:margin;mso-position-vertical:absolute;mso-position-vertical-relative:margin;mso-width-percent:0;mso-height-percent:0;mso-width-relative:margin;mso-height-relative:margin;v-text-anchor:top" o:gfxdata="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" filled="f" stroked="f">
                 <v:textbox>
                   <w:txbxContent>
                     <w:tbl>
@@ -6294,7 +6292,7 @@
                         <w:tblLook w:val="04A0" w:firstRow="1" w:lastRow="0" w:firstColumn="1" w:lastColumn="0" w:noHBand="0" w:noVBand="1"/>
                       </w:tblPr>
                       <w:tblGrid>
-                        <w:gridCol w:w="668"/>
+                        <w:gridCol w:w="648"/>
                       </w:tblGrid>
                       <w:tr>
                         <w:trPr>
@@ -8356,37 +8354,12 @@
         </w:rPr>
         <w:t xml:space="preserve">social network </w:t>
       </w:r>
-      <w:proofErr w:type="spellStart"/>
       <w:r>
         <w:rPr>
           <w:sz w:val="24"/>
           <w:szCs w:val="24"/>
         </w:rPr>
-        <w:t>Instagram</w:t>
-      </w:r>
-      <w:proofErr w:type="spellEnd"/>
-      <w:r>
-        <w:rPr>
-          <w:sz w:val="24"/>
-          <w:szCs w:val="24"/>
-        </w:rPr>
-        <w:t xml:space="preserve"> from pop sensation Justin </w:t>
-      </w:r>
-      <w:proofErr w:type="spellStart"/>
-      <w:r>
-        <w:rPr>
-          <w:sz w:val="24"/>
-          <w:szCs w:val="24"/>
-        </w:rPr>
-        <w:t>Bieber</w:t>
-      </w:r>
-      <w:proofErr w:type="spellEnd"/>
-      <w:r>
-        <w:rPr>
-          <w:sz w:val="24"/>
-          <w:szCs w:val="24"/>
-        </w:rPr>
-        <w:t xml:space="preserve">, the song simultaneously debuted on Billboard’s Hot 100 Chart, Hot Country Songs chart, and the Hot R&amp;B/Hip-Hop Songs chart. However, after some time, Billboard elected to remove the song from its Hot Country </w:t>
+        <w:t xml:space="preserve">Instagram from pop sensation Justin Bieber, the song simultaneously debuted on Billboard’s Hot 100 Chart, Hot Country Songs chart, and the Hot R&amp;B/Hip-Hop Songs chart. However, after some time, Billboard elected to remove the song from its Hot Country </w:t>
       </w:r>
       <w:r>
         <w:rPr>
@@ -8400,23 +8373,7 @@
           <w:sz w:val="24"/>
           <w:szCs w:val="24"/>
         </w:rPr>
-        <w:t xml:space="preserve">ongs chart claiming the song “does not merit inclusion on Billboard’s country charts” </w:t>
-      </w:r>
-      <w:proofErr w:type="gramStart"/>
-      <w:r>
-        <w:rPr>
-          <w:sz w:val="24"/>
-          <w:szCs w:val="24"/>
-        </w:rPr>
-        <w:t>because</w:t>
-      </w:r>
-      <w:proofErr w:type="gramEnd"/>
-      <w:r>
-        <w:rPr>
-          <w:sz w:val="24"/>
-          <w:szCs w:val="24"/>
-        </w:rPr>
-        <w:t xml:space="preserve"> “it does not embrace enough elements of today’s country music to chart in its current version”</w:t>
+        <w:t>ongs chart claiming the song “does not merit inclusion on Billboard’s country charts” because “it does not embrace enough elements of today’s country music to chart in its current version”</w:t>
       </w:r>
       <w:r>
         <w:rPr>
@@ -8530,7 +8487,7 @@
           <w:sz w:val="24"/>
           <w:szCs w:val="24"/>
         </w:rPr>
-        <w:t xml:space="preserve">In its editorial, Rolling Stone signaled that antiquated definitions of music genres highly correlated to race are to blame for Billboard’s classification controversy. In an age where codification of bias in artificial intelligence systems is under inspection, the conversation surrounding “Old Town Road” can be considered an important litmus test for the role of algorithmic classification in music. As artificial intelligence weaves its way into modern life, it is not unreasonable to consider the role machines could play in the classification of styles of music. </w:t>
+        <w:t xml:space="preserve">In its editorial, Rolling Stone signaled that antiquated definitions of music genres highly correlated to race are to blame for Billboard’s classification controversy. In an age where codification of bias in artificial intelligence systems is under inspection, the conversation surrounding “Old Town Road” can be considered an important litmus test for the role of algorithmic classification in </w:t>
       </w:r>
       <w:r>
         <w:rPr>
@@ -8538,8 +8495,51 @@
           <w:sz w:val="24"/>
           <w:szCs w:val="24"/>
         </w:rPr>
-        <w:t xml:space="preserve">Genre classification is likely to have an effect on music recommendation systems. </w:t>
-      </w:r>
+        <w:lastRenderedPageBreak/>
+        <w:t xml:space="preserve">music. As artificial intelligence weaves its way into modern life, it is not unreasonable to consider the </w:t>
+      </w:r>
+      <w:r>
+        <w:rPr>
+          <w:rFonts w:ascii="Times New Roman" w:hAnsi="Times New Roman" w:cs="Times New Roman"/>
+          <w:sz w:val="24"/>
+          <w:szCs w:val="24"/>
+        </w:rPr>
+        <w:t>contribution</w:t>
+      </w:r>
+      <w:r>
+        <w:rPr>
+          <w:rFonts w:ascii="Times New Roman" w:hAnsi="Times New Roman" w:cs="Times New Roman"/>
+          <w:sz w:val="24"/>
+          <w:szCs w:val="24"/>
+        </w:rPr>
+        <w:t xml:space="preserve"> machines play in the classification of styles of music. </w:t>
+      </w:r>
+      <w:r>
+        <w:rPr>
+          <w:rFonts w:ascii="Times New Roman" w:hAnsi="Times New Roman" w:cs="Times New Roman"/>
+          <w:sz w:val="24"/>
+          <w:szCs w:val="24"/>
+        </w:rPr>
+        <w:t>Machines already play a role in the recommendation of music. Genre is an important feature in</w:t>
+      </w:r>
+      <w:r>
+        <w:rPr>
+          <w:rFonts w:ascii="Times New Roman" w:hAnsi="Times New Roman" w:cs="Times New Roman"/>
+          <w:sz w:val="24"/>
+          <w:szCs w:val="24"/>
+        </w:rPr>
+        <w:t xml:space="preserve"> music recommendation systems. </w:t>
+      </w:r>
+    </w:p>
+    <w:p>
+      <w:pPr>
+        <w:ind w:firstLine="230"/>
+        <w:rPr>
+          <w:rFonts w:ascii="Times New Roman" w:hAnsi="Times New Roman" w:cs="Times New Roman"/>
+          <w:sz w:val="24"/>
+          <w:szCs w:val="24"/>
+        </w:rPr>
+      </w:pPr>
       <w:r>
         <w:rPr>
           <w:rFonts w:ascii="Times New Roman" w:hAnsi="Times New Roman" w:cs="Times New Roman"/>
@@ -8584,6 +8584,10 @@
     <w:p>
       <w:pPr>
         <w:pStyle w:val="ACLFirstLine"/>
+        <w:rPr>
+          <w:sz w:val="24"/>
+          <w:szCs w:val="24"/>
+        </w:rPr>
       </w:pPr>
       <w:r>
         <w:rPr>
@@ -8674,7 +8678,28 @@
           <w:sz w:val="24"/>
           <w:szCs w:val="24"/>
         </w:rPr>
-        <w:t xml:space="preserve"> have coalesced in a subfield known as Music Information Retrieval (MIR). No single effort has been very successful in finding a stable method that performs significantly well to tackle the lyrical genre classification problem. </w:t>
+        <w:t xml:space="preserve"> have coalesced in a subfield known as Music Information Retrieval (MIR). </w:t>
+      </w:r>
+    </w:p>
+    <w:p>
+      <w:pPr>
+        <w:pStyle w:val="ACLFirstLine"/>
+        <w:rPr>
+          <w:sz w:val="24"/>
+          <w:szCs w:val="24"/>
+        </w:rPr>
+      </w:pPr>
+    </w:p>
+    <w:p>
+      <w:pPr>
+        <w:pStyle w:val="ACLFirstLine"/>
+      </w:pPr>
+      <w:r>
+        <w:rPr>
+          <w:sz w:val="24"/>
+          <w:szCs w:val="24"/>
+        </w:rPr>
+        <w:t xml:space="preserve">No single effort has been very successful in finding a stable method that performs significantly well to tackle the lyrical genre classification problem. </w:t>
       </w:r>
       <w:r>
         <w:rPr>
@@ -8823,7 +8848,19 @@
         <w:pStyle w:val="ACLFirstLine"/>
       </w:pPr>
       <w:r>
-        <w:t xml:space="preserve">Data for the lyrical classification problem is hard to come by due to copyright and other original content protection requirements. Artists and music labels do not usually publish lyrics with audio. With the rise of digital music and streaming, websites have emerged that build the infrastructure to crowd-source lyrics for ad revenue. Despite the public sourcing of the lyrics, public access to the entire dataset remains limited. Fortunately, a </w:t>
+        <w:t xml:space="preserve">Data for the lyrical classification problem is hard to come by due to copyright and other original content protection requirements. Artists and music labels do not usually publish lyrics with audio. With the rise of digital music and streaming, websites have emerged that build the infrastructure to </w:t>
+      </w:r>
+      <w:r>
+        <w:t xml:space="preserve">publish </w:t>
+      </w:r>
+      <w:r>
+        <w:t>crowd-source</w:t>
+      </w:r>
+      <w:r>
+        <w:t>d</w:t>
+      </w:r>
+      <w:r>
+        <w:t xml:space="preserve"> lyrics for ad revenue. Despite the public sourcing of the lyrics, public access to the entire dataset remains limited. Fortunately, a </w:t>
       </w:r>
       <w:proofErr w:type="spellStart"/>
       <w:r>
@@ -8838,6 +8875,9 @@
       </w:r>
       <w:r>
         <w:t>0,000 lyrics from a crawl of lyric website Metrolyrics.com</w:t>
+      </w:r>
+      <w:r>
+        <w:t>.</w:t>
       </w:r>
     </w:p>
     <w:p>
@@ -8850,7 +8890,51 @@
         <w:pStyle w:val="ACLFirstLine"/>
       </w:pPr>
       <w:r>
-        <w:t>The initial dataset is downloadable as a comma delimited file. The columns in the file include an index, song title, release year, artist, genre, and lyrics. We are particularly interested in the text in the lyrics column. The lyrics are a string with carriage returns denoting an end of line. Statistics specific to the overall structure of the lyrics, such as line length, may add value to the classification task.</w:t>
+        <w:t xml:space="preserve">The initial </w:t>
+      </w:r>
+      <w:r>
+        <w:t xml:space="preserve">98 megabyte </w:t>
+      </w:r>
+      <w:r>
+        <w:t>dataset is downloadable as a comma delimited file. The columns in the file include an index, song title, release year, artist, genre, and lyrics. We are particularly interested in the text in the lyrics column</w:t>
+      </w:r>
+      <w:r>
+        <w:t xml:space="preserve"> for features and the genre column for labels</w:t>
+      </w:r>
+      <w:r>
+        <w:t>. The lyrics are a string with carriage returns denoting an end of line. Statistics specific to the overall structure of the lyrics, such as line length, add value to the classification task.</w:t>
+      </w:r>
+      <w:r>
+        <w:t xml:space="preserve"> Lyrics with less than 100 words are filtered from the final dataset. </w:t>
+      </w:r>
+    </w:p>
+    <w:p>
+      <w:pPr>
+        <w:pStyle w:val="ACLFirstLine"/>
+      </w:pPr>
+    </w:p>
+    <w:p>
+      <w:pPr>
+        <w:pStyle w:val="ACLFirstLine"/>
+      </w:pPr>
+      <w:r>
+        <w:t xml:space="preserve">The original dataset includes disproportionate representation of genres. The Rock genre comprises nearly one-third of the dataset with over 100,000 records. The least populated genre is folk with just over 2000 records. Due to the skewed distribution of classes, we sampled 1000 records from seven genres. The genres include Jazz, Other, Hip-Hop, Not Available, Rock, Pop, and Country. We utilized </w:t>
+      </w:r>
+      <w:proofErr w:type="spellStart"/>
+      <w:r>
+        <w:t>Sci</w:t>
+      </w:r>
+      <w:proofErr w:type="spellEnd"/>
+      <w:r>
+        <w:t>-Kit learns “</w:t>
+      </w:r>
+      <w:proofErr w:type="spellStart"/>
+      <w:r>
+        <w:t>train_test_split</w:t>
+      </w:r>
+      <w:proofErr w:type="spellEnd"/>
+      <w:r>
+        <w:t>” method to create an 80/20 split of the train and test data.</w:t>
       </w:r>
     </w:p>
     <w:p>
@@ -8869,6 +8953,25 @@
     <w:p>
       <w:pPr>
         <w:pStyle w:val="ACLText"/>
+        <w:ind w:firstLine="403"/>
+      </w:pPr>
+      <w:r>
+        <w:t xml:space="preserve">While linear and kernel models rely on good hand selected features, deep learning architectures attempt to prevent this by letting the model learn important features themselves. However, not much research has looked into the performance of these deep learning methods with respect to the genre classification task on lyrics. Here, we attempt to understand this situation by extending the deep learning ideas on text classification to the particular case of lyrics. Previous non-neural </w:t>
+      </w:r>
+      <w:r>
+        <w:lastRenderedPageBreak/>
+        <w:t>lyrical classifiers struggled to achieve a classification accuracy any higher than 50%. We can see evidence of this here.</w:t>
+      </w:r>
+    </w:p>
+    <w:p>
+      <w:pPr>
+        <w:pStyle w:val="ACLFirstLine"/>
+      </w:pPr>
+    </w:p>
+    <w:p>
+      <w:pPr>
+        <w:pStyle w:val="ACLText"/>
+        <w:ind w:firstLine="403"/>
       </w:pPr>
       <w:r>
         <w:t xml:space="preserve">Because genre classification is a language classification task, we utilize high dimensional word </w:t>
@@ -8883,6 +8986,55 @@
       </w:r>
       <w:bookmarkStart w:id="1" w:name="_GoBack"/>
       <w:bookmarkEnd w:id="1"/>
+    </w:p>
+    <w:p>
+      <w:pPr>
+        <w:pStyle w:val="ACLFirstLine"/>
+      </w:pPr>
+    </w:p>
+    <w:p>
+      <w:pPr>
+        <w:pStyle w:val="ACLFirstLine"/>
+      </w:pPr>
+      <w:r>
+        <w:rPr>
+          <w:color w:val="000000"/>
+          <w:shd w:val="clear" w:color="auto" w:fill="FFFFFF"/>
+        </w:rPr>
+        <w:t xml:space="preserve">An important idea in NLP is the use of dense vectors to represent words. To learn these word vectors a variety of methods have been proposed. A successful methodology proposes that similar words have similar context and thus that these vectors should be learnt through their context, such as in the word2vec model propose the </w:t>
+      </w:r>
+      <w:proofErr w:type="spellStart"/>
+      <w:r>
+        <w:rPr>
+          <w:color w:val="000000"/>
+          <w:shd w:val="clear" w:color="auto" w:fill="FFFFFF"/>
+        </w:rPr>
+        <w:t>GloVe</w:t>
+      </w:r>
+      <w:proofErr w:type="spellEnd"/>
+      <w:r>
+        <w:rPr>
+          <w:color w:val="000000"/>
+          <w:shd w:val="clear" w:color="auto" w:fill="FFFFFF"/>
+        </w:rPr>
+        <w:t xml:space="preserve"> method which combines global matrix </w:t>
+      </w:r>
+      <w:proofErr w:type="spellStart"/>
+      <w:r>
+        <w:rPr>
+          <w:color w:val="000000"/>
+          <w:shd w:val="clear" w:color="auto" w:fill="FFFFFF"/>
+        </w:rPr>
+        <w:t>factorisation</w:t>
+      </w:r>
+      <w:proofErr w:type="spellEnd"/>
+      <w:r>
+        <w:rPr>
+          <w:color w:val="000000"/>
+          <w:shd w:val="clear" w:color="auto" w:fill="FFFFFF"/>
+        </w:rPr>
+        <w:t xml:space="preserve"> and local context window. We tried using this method and did not find a major improvement.</w:t>
+      </w:r>
     </w:p>
     <w:p>
       <w:pPr>
@@ -8965,15 +9117,7 @@
         <w:t>The Theory of Parsing, Translation and Compiling, volume 1</w:t>
       </w:r>
       <w:r>
-        <w:t xml:space="preserve">. </w:t>
-      </w:r>
-      <w:proofErr w:type="gramStart"/>
-      <w:r>
-        <w:t>Prentice-Hall, Englewood Cliffs, NJ.</w:t>
-      </w:r>
-      <w:proofErr w:type="gramEnd"/>
-      <w:r>
-        <w:t xml:space="preserve"> </w:t>
+        <w:t xml:space="preserve">. Prentice-Hall, Englewood Cliffs, NJ. </w:t>
       </w:r>
     </w:p>
     <w:p>
@@ -8982,13 +9126,8 @@
       </w:pPr>
       <w:bookmarkStart w:id="3" w:name="APA83"/>
       <w:bookmarkEnd w:id="2"/>
-      <w:proofErr w:type="gramStart"/>
-      <w:r>
-        <w:t>American Psychological Association.</w:t>
-      </w:r>
-      <w:proofErr w:type="gramEnd"/>
-      <w:r>
-        <w:t xml:space="preserve"> 1983. </w:t>
+      <w:r>
+        <w:t xml:space="preserve">American Psychological Association. 1983. </w:t>
       </w:r>
       <w:r>
         <w:rPr>
@@ -8997,13 +9136,8 @@
         <w:t>Publications Manual.</w:t>
       </w:r>
       <w:r>
-        <w:t xml:space="preserve"> </w:t>
-      </w:r>
-      <w:proofErr w:type="gramStart"/>
-      <w:r>
-        <w:t>American Psychological Association, Washington, DC.</w:t>
-      </w:r>
-      <w:proofErr w:type="gramEnd"/>
+        <w:t xml:space="preserve"> American Psychological Association, Washington, DC.</w:t>
+      </w:r>
     </w:p>
     <w:p>
       <w:pPr>
@@ -9036,7 +9170,7 @@
       <w:r>
         <w:t xml:space="preserve">. 1981. </w:t>
       </w:r>
-      <w:hyperlink r:id="rId9" w:history="1">
+      <w:hyperlink r:id="rId8" w:history="1">
         <w:r>
           <w:rPr>
             <w:rStyle w:val="ACLHyperlinkChar"/>
@@ -9055,15 +9189,7 @@
         <w:t>Journal of the Association for Computing Machinery</w:t>
       </w:r>
       <w:r>
-        <w:t>, 28(1)</w:t>
-      </w:r>
-      <w:proofErr w:type="gramStart"/>
-      <w:r>
-        <w:t>:114</w:t>
-      </w:r>
-      <w:proofErr w:type="gramEnd"/>
-      <w:r>
-        <w:t>-133</w:t>
+        <w:t>, 28(1):114-133</w:t>
       </w:r>
       <w:r>
         <w:t xml:space="preserve">. </w:t>
@@ -9089,13 +9215,8 @@
       <w:bookmarkStart w:id="5" w:name="ACM83"/>
       <w:bookmarkStart w:id="6" w:name="Gusfield1997"/>
       <w:bookmarkEnd w:id="4"/>
-      <w:proofErr w:type="gramStart"/>
-      <w:r>
-        <w:t>Association for Computing Machinery.</w:t>
-      </w:r>
-      <w:proofErr w:type="gramEnd"/>
-      <w:r>
-        <w:t xml:space="preserve"> 1983. </w:t>
+      <w:r>
+        <w:t xml:space="preserve">Association for Computing Machinery. 1983. </w:t>
       </w:r>
       <w:r>
         <w:rPr>
@@ -9104,15 +9225,7 @@
         <w:t>Computing Reviews</w:t>
       </w:r>
       <w:r>
-        <w:t>, 24(11)</w:t>
-      </w:r>
-      <w:proofErr w:type="gramStart"/>
-      <w:r>
-        <w:t>:503</w:t>
-      </w:r>
-      <w:proofErr w:type="gramEnd"/>
-      <w:r>
-        <w:t>-51</w:t>
+        <w:t>, 24(11):503-51</w:t>
       </w:r>
       <w:r>
         <w:t>2.</w:t>
@@ -9149,27 +9262,27 @@
         </w:rPr>
         <w:t xml:space="preserve">. 2016. </w:t>
       </w:r>
-      <w:hyperlink r:id="rId10" w:history="1">
+      <w:hyperlink r:id="rId9" w:history="1">
         <w:r>
           <w:rPr>
             <w:rStyle w:val="ACLHyperlinkChar"/>
             <w:rFonts w:eastAsia="MS Mincho"/>
           </w:rPr>
-          <w:t>Noise reduction and targeted exploration in imitation learning for abstract meaning representation parsing</w:t>
+          <w:t xml:space="preserve">Noise reduction and targeted </w:t>
+        </w:r>
+        <w:r>
+          <w:rPr>
+            <w:rStyle w:val="ACLHyperlinkChar"/>
+            <w:rFonts w:eastAsia="MS Mincho"/>
+          </w:rPr>
+          <w:t>exploration in imitation learning for abstract meaning representation parsing</w:t>
         </w:r>
       </w:hyperlink>
       <w:r>
         <w:rPr>
           <w:lang w:eastAsia="en-US"/>
         </w:rPr>
-        <w:t xml:space="preserve">. </w:t>
-      </w:r>
-      <w:proofErr w:type="gramStart"/>
-      <w:r>
-        <w:rPr>
-          <w:lang w:eastAsia="en-US"/>
-        </w:rPr>
-        <w:t xml:space="preserve">In </w:t>
+        <w:t xml:space="preserve">. In </w:t>
       </w:r>
       <w:r>
         <w:rPr>
@@ -9236,7 +9349,7 @@
                         <a:effectLst/>
                         <a:extLst>
                           <a:ext uri="{C572A759-6A51-4108-AA02-DFA0A04FC94B}">
-                            <ma14:wrappingTextBoxFlag xmlns:ma14="http://schemas.microsoft.com/office/mac/drawingml/2011/main"/>
+                            <ma14:wrappingTextBoxFlag xmlns:ma14="http://schemas.microsoft.com/office/mac/drawingml/2011/main" xmlns:w="http://schemas.openxmlformats.org/wordprocessingml/2006/main" xmlns:w10="urn:schemas-microsoft-com:office:word" xmlns:v="urn:schemas-microsoft-com:vml" xmlns:o="urn:schemas-microsoft-com:office:office" xmlns:mv="urn:schemas-microsoft-com:mac:vml" xmlns:mo="http://schemas.microsoft.com/office/mac/office/2008/main" xmlns=""/>
                           </a:ext>
                         </a:extLst>
                       </wps:spPr>
@@ -9270,7 +9383,7 @@
                               <w:tblLook w:val="04A0" w:firstRow="1" w:lastRow="0" w:firstColumn="1" w:lastColumn="0" w:noHBand="0" w:noVBand="1"/>
                             </w:tblPr>
                             <w:tblGrid>
-                              <w:gridCol w:w="668"/>
+                              <w:gridCol w:w="648"/>
                             </w:tblGrid>
                             <w:tr>
                               <w:trPr>
@@ -11075,7 +11188,7 @@
           </mc:Choice>
           <mc:Fallback>
             <w:pict>
-              <v:shape id="Text Box 25" o:spid="_x0000_s1028" type="#_x0000_t202" style="position:absolute;left:0;text-align:left;margin-left:-79.75pt;margin-top:-9.75pt;width:33.75pt;height:10in;z-index:-251599872;visibility:visible;mso-wrap-style:square;mso-width-percent:0;mso-height-percent:0;mso-wrap-distance-left:9pt;mso-wrap-distance-top:0;mso-wrap-distance-right:9pt;mso-wrap-distance-bottom:0;mso-position-horizontal:absolute;mso-position-horizontal-relative:margin;mso-position-vertical:absolute;mso-position-vertical-relative:margin;mso-width-percent:0;mso-height-percent:0;mso-width-relative:margin;mso-height-relative:margin;v-text-anchor:top" o:gfxdata="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" filled="f" stroked="f">
+              <v:shape w14:anchorId="44CDE46F" id="Text Box 25" o:spid="_x0000_s1028" type="#_x0000_t202" style="position:absolute;left:0;text-align:left;margin-left:-79.8pt;margin-top:-9.8pt;width:33.75pt;height:10in;z-index:-251599872;visibility:visible;mso-wrap-style:square;mso-width-percent:0;mso-height-percent:0;mso-wrap-distance-left:9pt;mso-wrap-distance-top:0;mso-wrap-distance-right:9pt;mso-wrap-distance-bottom:0;mso-position-horizontal:absolute;mso-position-horizontal-relative:margin;mso-position-vertical:absolute;mso-position-vertical-relative:margin;mso-width-percent:0;mso-height-percent:0;mso-width-relative:margin;mso-height-relative:margin;v-text-anchor:top" o:gfxdata="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" filled="f" stroked="f">
                 <v:textbox>
                   <w:txbxContent>
                     <w:tbl>
@@ -11092,7 +11205,7 @@
                         <w:tblLook w:val="04A0" w:firstRow="1" w:lastRow="0" w:firstColumn="1" w:lastColumn="0" w:noHBand="0" w:noVBand="1"/>
                       </w:tblPr>
                       <w:tblGrid>
-                        <w:gridCol w:w="668"/>
+                        <w:gridCol w:w="648"/>
                       </w:tblGrid>
                       <w:tr>
                         <w:trPr>
@@ -12895,16 +13008,9 @@
         <w:rPr>
           <w:lang w:eastAsia="en-US"/>
         </w:rPr>
-        <w:t>.</w:t>
-      </w:r>
-      <w:proofErr w:type="gramEnd"/>
-      <w:r>
-        <w:rPr>
-          <w:lang w:eastAsia="en-US"/>
-        </w:rPr>
-        <w:t xml:space="preserve"> Association for Computational Linguistics, pages 1–11. </w:t>
-      </w:r>
-      <w:hyperlink r:id="rId11" w:history="1">
+        <w:t xml:space="preserve">. Association for Computational Linguistics, pages 1–11. </w:t>
+      </w:r>
+      <w:hyperlink r:id="rId10" w:history="1">
         <w:r>
           <w:rPr>
             <w:rStyle w:val="ACLHyperlinkChar"/>
@@ -12944,13 +13050,8 @@
         <w:t>Algorithms on Strings, Trees and Sequences</w:t>
       </w:r>
       <w:r>
-        <w:t xml:space="preserve">. </w:t>
-      </w:r>
-      <w:proofErr w:type="gramStart"/>
-      <w:r>
-        <w:t>Cambridge University Press, Cambridge, UK.</w:t>
-      </w:r>
-      <w:proofErr w:type="gramEnd"/>
+        <w:t>. Cambridge University Press, Cambridge, UK.</w:t>
+      </w:r>
       <w:r>
         <w:t xml:space="preserve"> </w:t>
       </w:r>
@@ -12971,7 +13072,7 @@
         </w:rPr>
         <w:t xml:space="preserve">Mary Harper. 2014. </w:t>
       </w:r>
-      <w:hyperlink r:id="rId12" w:history="1">
+      <w:hyperlink r:id="rId11" w:history="1">
         <w:r>
           <w:rPr>
             <w:rStyle w:val="Hyperlink"/>
@@ -13001,7 +13102,7 @@
         </w:rPr>
         <w:t xml:space="preserve">. Dublin City University and Association for Computational Linguistics, page 1. </w:t>
       </w:r>
-      <w:hyperlink r:id="rId13" w:history="1">
+      <w:hyperlink r:id="rId12" w:history="1">
         <w:r>
           <w:rPr>
             <w:rStyle w:val="ACLHyperlinkChar"/>
@@ -13027,7 +13128,6 @@
       <w:pPr>
         <w:pStyle w:val="ACLReferencesText"/>
       </w:pPr>
-      <w:proofErr w:type="gramStart"/>
       <w:r>
         <w:t xml:space="preserve">Alexander </w:t>
       </w:r>
@@ -13043,11 +13143,7 @@
         <w:t xml:space="preserve"> and Murray Sargent</w:t>
       </w:r>
       <w:r>
-        <w:t>.</w:t>
-      </w:r>
-      <w:proofErr w:type="gramEnd"/>
-      <w:r>
-        <w:t xml:space="preserve"> 2013.</w:t>
+        <w:t>. 2013.</w:t>
       </w:r>
       <w:r>
         <w:t xml:space="preserve"> </w:t>
@@ -13105,16 +13201,11 @@
         <w:t>Technical Writing for Teams: The STREAM Tools Handbook</w:t>
       </w:r>
       <w:r>
-        <w:t xml:space="preserve">. </w:t>
-      </w:r>
-      <w:proofErr w:type="gramStart"/>
-      <w:r>
-        <w:t>Wiley-IEEE Press, Hoboken, NJ</w:t>
+        <w:t>. Wiley-IEEE Press, Hoboken, NJ</w:t>
       </w:r>
       <w:r>
         <w:t>.</w:t>
       </w:r>
-      <w:proofErr w:type="gramEnd"/>
     </w:p>
     <w:p>
       <w:pPr>
@@ -13161,7 +13252,7 @@
                         <a:effectLst/>
                         <a:extLst>
                           <a:ext uri="{C572A759-6A51-4108-AA02-DFA0A04FC94B}">
-                            <ma14:wrappingTextBoxFlag xmlns:ma14="http://schemas.microsoft.com/office/mac/drawingml/2011/main"/>
+                            <ma14:wrappingTextBoxFlag xmlns:ma14="http://schemas.microsoft.com/office/mac/drawingml/2011/main" xmlns:w="http://schemas.openxmlformats.org/wordprocessingml/2006/main" xmlns:w10="urn:schemas-microsoft-com:office:word" xmlns:v="urn:schemas-microsoft-com:vml" xmlns:o="urn:schemas-microsoft-com:office:office" xmlns:mv="urn:schemas-microsoft-com:mac:vml" xmlns:mo="http://schemas.microsoft.com/office/mac/office/2008/main" xmlns=""/>
                           </a:ext>
                         </a:extLst>
                       </wps:spPr>
@@ -13208,7 +13299,7 @@
           </mc:Choice>
           <mc:Fallback>
             <w:pict>
-              <v:shape id="Text Box 20" o:spid="_x0000_s1029" type="#_x0000_t202" style="position:absolute;left:0;text-align:left;margin-left:496.5pt;margin-top:-12.75pt;width:39pt;height:10in;z-index:-251649024;visibility:visible;mso-wrap-style:square;mso-width-percent:0;mso-height-percent:0;mso-wrap-distance-left:9pt;mso-wrap-distance-top:0;mso-wrap-distance-right:9pt;mso-wrap-distance-bottom:0;mso-position-horizontal:absolute;mso-position-horizontal-relative:margin;mso-position-vertical:absolute;mso-position-vertical-relative:margin;mso-width-percent:0;mso-height-percent:0;mso-width-relative:margin;mso-height-relative:margin;v-text-anchor:top" o:gfxdata="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" filled="f" stroked="f">
+              <v:shape w14:anchorId="1590DA84" id="Text Box 20" o:spid="_x0000_s1029" type="#_x0000_t202" style="position:absolute;left:0;text-align:left;margin-left:496.5pt;margin-top:-12.8pt;width:39pt;height:10in;z-index:-251649024;visibility:visible;mso-wrap-style:square;mso-width-percent:0;mso-height-percent:0;mso-wrap-distance-left:9pt;mso-wrap-distance-top:0;mso-wrap-distance-right:9pt;mso-wrap-distance-bottom:0;mso-position-horizontal:absolute;mso-position-horizontal-relative:margin;mso-position-vertical:absolute;mso-position-vertical-relative:margin;mso-width-percent:0;mso-height-percent:0;mso-width-relative:margin;mso-height-relative:margin;v-text-anchor:top" o:gfxdata="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" filled="f" stroked="f">
                 <v:textbox>
                   <w:txbxContent>
                     <w:p>
@@ -13226,8 +13317,8 @@
       </w:r>
     </w:p>
     <w:sectPr>
-      <w:headerReference w:type="default" r:id="rId14"/>
-      <w:footerReference w:type="default" r:id="rId15"/>
+      <w:headerReference w:type="default" r:id="rId13"/>
+      <w:footerReference w:type="default" r:id="rId14"/>
       <w:pgSz w:w="11909" w:h="16834" w:code="9"/>
       <w:pgMar w:top="1411" w:right="1411" w:bottom="1440" w:left="1411" w:header="475" w:footer="360" w:gutter="0"/>
       <w:cols w:num="2" w:space="389"/>
@@ -13238,7 +13329,7 @@
 </file>
 
 <file path=word/endnotes.xml><?xml version="1.0" encoding="utf-8"?>
-<w:endnotes xmlns:wpc="http://schemas.microsoft.com/office/word/2010/wordprocessingCanvas" xmlns:mo="http://schemas.microsoft.com/office/mac/office/2008/main" xmlns:mc="http://schemas.openxmlformats.org/markup-compatibility/2006" xmlns:mv="urn:schemas-microsoft-com:mac:vml" xmlns:o="urn:schemas-microsoft-com:office:office" xmlns:r="http://schemas.openxmlformats.org/officeDocument/2006/relationships" xmlns:m="http://schemas.openxmlformats.org/officeDocument/2006/math" xmlns:v="urn:schemas-microsoft-com:vml" xmlns:wp14="http://schemas.microsoft.com/office/word/2010/wordprocessingDrawing" xmlns:wp="http://schemas.openxmlformats.org/drawingml/2006/wordprocessingDrawing" xmlns:w10="urn:schemas-microsoft-com:office:word" xmlns:w="http://schemas.openxmlformats.org/wordprocessingml/2006/main" xmlns:w14="http://schemas.microsoft.com/office/word/2010/wordml" xmlns:wpg="http://schemas.microsoft.com/office/word/2010/wordprocessingGroup" xmlns:wpi="http://schemas.microsoft.com/office/word/2010/wordprocessingInk" xmlns:wne="http://schemas.microsoft.com/office/word/2006/wordml" xmlns:wps="http://schemas.microsoft.com/office/word/2010/wordprocessingShape" mc:Ignorable="w14 wp14">
+<w:endnotes xmlns:wpc="http://schemas.microsoft.com/office/word/2010/wordprocessingCanvas" xmlns:mc="http://schemas.openxmlformats.org/markup-compatibility/2006" xmlns:o="urn:schemas-microsoft-com:office:office" xmlns:r="http://schemas.openxmlformats.org/officeDocument/2006/relationships" xmlns:m="http://schemas.openxmlformats.org/officeDocument/2006/math" xmlns:v="urn:schemas-microsoft-com:vml" xmlns:wp14="http://schemas.microsoft.com/office/word/2010/wordprocessingDrawing" xmlns:wp="http://schemas.openxmlformats.org/drawingml/2006/wordprocessingDrawing" xmlns:w10="urn:schemas-microsoft-com:office:word" xmlns:w="http://schemas.openxmlformats.org/wordprocessingml/2006/main" xmlns:w14="http://schemas.microsoft.com/office/word/2010/wordml" xmlns:w15="http://schemas.microsoft.com/office/word/2012/wordml" xmlns:wpg="http://schemas.microsoft.com/office/word/2010/wordprocessingGroup" xmlns:wpi="http://schemas.microsoft.com/office/word/2010/wordprocessingInk" xmlns:wne="http://schemas.microsoft.com/office/word/2006/wordml" xmlns:wps="http://schemas.microsoft.com/office/word/2010/wordprocessingShape" mc:Ignorable="w14 w15 wp14">
   <w:endnote w:type="separator" w:id="-1">
     <w:p>
       <w:pPr>
@@ -13263,7 +13354,7 @@
 </file>
 
 <file path=word/footer1.xml><?xml version="1.0" encoding="utf-8"?>
-<w:ftr xmlns:wpc="http://schemas.microsoft.com/office/word/2010/wordprocessingCanvas" xmlns:mo="http://schemas.microsoft.com/office/mac/office/2008/main" xmlns:mc="http://schemas.openxmlformats.org/markup-compatibility/2006" xmlns:mv="urn:schemas-microsoft-com:mac:vml" xmlns:o="urn:schemas-microsoft-com:office:office" xmlns:r="http://schemas.openxmlformats.org/officeDocument/2006/relationships" xmlns:m="http://schemas.openxmlformats.org/officeDocument/2006/math" xmlns:v="urn:schemas-microsoft-com:vml" xmlns:wp14="http://schemas.microsoft.com/office/word/2010/wordprocessingDrawing" xmlns:wp="http://schemas.openxmlformats.org/drawingml/2006/wordprocessingDrawing" xmlns:w10="urn:schemas-microsoft-com:office:word" xmlns:w="http://schemas.openxmlformats.org/wordprocessingml/2006/main" xmlns:w14="http://schemas.microsoft.com/office/word/2010/wordml" xmlns:wpg="http://schemas.microsoft.com/office/word/2010/wordprocessingGroup" xmlns:wpi="http://schemas.microsoft.com/office/word/2010/wordprocessingInk" xmlns:wne="http://schemas.microsoft.com/office/word/2006/wordml" xmlns:wps="http://schemas.microsoft.com/office/word/2010/wordprocessingShape" mc:Ignorable="w14 wp14">
+<w:ftr xmlns:wpc="http://schemas.microsoft.com/office/word/2010/wordprocessingCanvas" xmlns:mc="http://schemas.openxmlformats.org/markup-compatibility/2006" xmlns:o="urn:schemas-microsoft-com:office:office" xmlns:r="http://schemas.openxmlformats.org/officeDocument/2006/relationships" xmlns:m="http://schemas.openxmlformats.org/officeDocument/2006/math" xmlns:v="urn:schemas-microsoft-com:vml" xmlns:wp14="http://schemas.microsoft.com/office/word/2010/wordprocessingDrawing" xmlns:wp="http://schemas.openxmlformats.org/drawingml/2006/wordprocessingDrawing" xmlns:w10="urn:schemas-microsoft-com:office:word" xmlns:w="http://schemas.openxmlformats.org/wordprocessingml/2006/main" xmlns:w14="http://schemas.microsoft.com/office/word/2010/wordml" xmlns:w15="http://schemas.microsoft.com/office/word/2012/wordml" xmlns:wpg="http://schemas.microsoft.com/office/word/2010/wordprocessingGroup" xmlns:wpi="http://schemas.microsoft.com/office/word/2010/wordprocessingInk" xmlns:wne="http://schemas.microsoft.com/office/word/2006/wordml" xmlns:wps="http://schemas.microsoft.com/office/word/2010/wordprocessingShape" mc:Ignorable="w14 w15 wp14">
   <w:sdt>
     <w:sdtPr>
       <w:rPr>
@@ -13312,7 +13403,7 @@
             <w:rFonts w:ascii="Times New Roman" w:hAnsi="Times New Roman" w:cs="Times New Roman"/>
             <w:noProof/>
           </w:rPr>
-          <w:t>2</w:t>
+          <w:t>3</w:t>
         </w:r>
         <w:r>
           <w:rPr>
@@ -13333,7 +13424,7 @@
 </file>
 
 <file path=word/footnotes.xml><?xml version="1.0" encoding="utf-8"?>
-<w:footnotes xmlns:wpc="http://schemas.microsoft.com/office/word/2010/wordprocessingCanvas" xmlns:mo="http://schemas.microsoft.com/office/mac/office/2008/main" xmlns:mc="http://schemas.openxmlformats.org/markup-compatibility/2006" xmlns:mv="urn:schemas-microsoft-com:mac:vml" xmlns:o="urn:schemas-microsoft-com:office:office" xmlns:r="http://schemas.openxmlformats.org/officeDocument/2006/relationships" xmlns:m="http://schemas.openxmlformats.org/officeDocument/2006/math" xmlns:v="urn:schemas-microsoft-com:vml" xmlns:wp14="http://schemas.microsoft.com/office/word/2010/wordprocessingDrawing" xmlns:wp="http://schemas.openxmlformats.org/drawingml/2006/wordprocessingDrawing" xmlns:w10="urn:schemas-microsoft-com:office:word" xmlns:w="http://schemas.openxmlformats.org/wordprocessingml/2006/main" xmlns:w14="http://schemas.microsoft.com/office/word/2010/wordml" xmlns:wpg="http://schemas.microsoft.com/office/word/2010/wordprocessingGroup" xmlns:wpi="http://schemas.microsoft.com/office/word/2010/wordprocessingInk" xmlns:wne="http://schemas.microsoft.com/office/word/2006/wordml" xmlns:wps="http://schemas.microsoft.com/office/word/2010/wordprocessingShape" mc:Ignorable="w14 wp14">
+<w:footnotes xmlns:wpc="http://schemas.microsoft.com/office/word/2010/wordprocessingCanvas" xmlns:mc="http://schemas.openxmlformats.org/markup-compatibility/2006" xmlns:o="urn:schemas-microsoft-com:office:office" xmlns:r="http://schemas.openxmlformats.org/officeDocument/2006/relationships" xmlns:m="http://schemas.openxmlformats.org/officeDocument/2006/math" xmlns:v="urn:schemas-microsoft-com:vml" xmlns:wp14="http://schemas.microsoft.com/office/word/2010/wordprocessingDrawing" xmlns:wp="http://schemas.openxmlformats.org/drawingml/2006/wordprocessingDrawing" xmlns:w10="urn:schemas-microsoft-com:office:word" xmlns:w="http://schemas.openxmlformats.org/wordprocessingml/2006/main" xmlns:w14="http://schemas.microsoft.com/office/word/2010/wordml" xmlns:w15="http://schemas.microsoft.com/office/word/2012/wordml" xmlns:wpg="http://schemas.microsoft.com/office/word/2010/wordprocessingGroup" xmlns:wpi="http://schemas.microsoft.com/office/word/2010/wordprocessingInk" xmlns:wne="http://schemas.microsoft.com/office/word/2006/wordml" xmlns:wps="http://schemas.microsoft.com/office/word/2010/wordprocessingShape" mc:Ignorable="w14 w15 wp14">
   <w:footnote w:type="separator" w:id="-1">
     <w:p>
       <w:pPr>
@@ -13358,7 +13449,7 @@
 </file>
 
 <file path=word/header1.xml><?xml version="1.0" encoding="utf-8"?>
-<w:hdr xmlns:wpc="http://schemas.microsoft.com/office/word/2010/wordprocessingCanvas" xmlns:mo="http://schemas.microsoft.com/office/mac/office/2008/main" xmlns:mc="http://schemas.openxmlformats.org/markup-compatibility/2006" xmlns:mv="urn:schemas-microsoft-com:mac:vml" xmlns:o="urn:schemas-microsoft-com:office:office" xmlns:r="http://schemas.openxmlformats.org/officeDocument/2006/relationships" xmlns:m="http://schemas.openxmlformats.org/officeDocument/2006/math" xmlns:v="urn:schemas-microsoft-com:vml" xmlns:wp14="http://schemas.microsoft.com/office/word/2010/wordprocessingDrawing" xmlns:wp="http://schemas.openxmlformats.org/drawingml/2006/wordprocessingDrawing" xmlns:w10="urn:schemas-microsoft-com:office:word" xmlns:w="http://schemas.openxmlformats.org/wordprocessingml/2006/main" xmlns:w14="http://schemas.microsoft.com/office/word/2010/wordml" xmlns:wpg="http://schemas.microsoft.com/office/word/2010/wordprocessingGroup" xmlns:wpi="http://schemas.microsoft.com/office/word/2010/wordprocessingInk" xmlns:wne="http://schemas.microsoft.com/office/word/2006/wordml" xmlns:wps="http://schemas.microsoft.com/office/word/2010/wordprocessingShape" mc:Ignorable="w14 wp14">
+<w:hdr xmlns:wpc="http://schemas.microsoft.com/office/word/2010/wordprocessingCanvas" xmlns:mc="http://schemas.openxmlformats.org/markup-compatibility/2006" xmlns:o="urn:schemas-microsoft-com:office:office" xmlns:r="http://schemas.openxmlformats.org/officeDocument/2006/relationships" xmlns:m="http://schemas.openxmlformats.org/officeDocument/2006/math" xmlns:v="urn:schemas-microsoft-com:vml" xmlns:wp14="http://schemas.microsoft.com/office/word/2010/wordprocessingDrawing" xmlns:wp="http://schemas.openxmlformats.org/drawingml/2006/wordprocessingDrawing" xmlns:w10="urn:schemas-microsoft-com:office:word" xmlns:w="http://schemas.openxmlformats.org/wordprocessingml/2006/main" xmlns:w14="http://schemas.microsoft.com/office/word/2010/wordml" xmlns:w15="http://schemas.microsoft.com/office/word/2012/wordml" xmlns:wpg="http://schemas.microsoft.com/office/word/2010/wordprocessingGroup" xmlns:wpi="http://schemas.microsoft.com/office/word/2010/wordprocessingInk" xmlns:wne="http://schemas.microsoft.com/office/word/2006/wordml" xmlns:wps="http://schemas.microsoft.com/office/word/2010/wordprocessingShape" mc:Ignorable="w14 w15 wp14">
   <w:p>
     <w:pPr>
       <w:pStyle w:val="ACLSubmissionConfidentialityHeader"/>
@@ -13377,8 +13468,8 @@
 </file>
 
 <file path=word/numbering.xml><?xml version="1.0" encoding="utf-8"?>
-<w:numbering xmlns:wpc="http://schemas.microsoft.com/office/word/2010/wordprocessingCanvas" xmlns:mo="http://schemas.microsoft.com/office/mac/office/2008/main" xmlns:mc="http://schemas.openxmlformats.org/markup-compatibility/2006" xmlns:mv="urn:schemas-microsoft-com:mac:vml" xmlns:o="urn:schemas-microsoft-com:office:office" xmlns:r="http://schemas.openxmlformats.org/officeDocument/2006/relationships" xmlns:m="http://schemas.openxmlformats.org/officeDocument/2006/math" xmlns:v="urn:schemas-microsoft-com:vml" xmlns:wp14="http://schemas.microsoft.com/office/word/2010/wordprocessingDrawing" xmlns:wp="http://schemas.openxmlformats.org/drawingml/2006/wordprocessingDrawing" xmlns:w10="urn:schemas-microsoft-com:office:word" xmlns:w="http://schemas.openxmlformats.org/wordprocessingml/2006/main" xmlns:w14="http://schemas.microsoft.com/office/word/2010/wordml" xmlns:wpg="http://schemas.microsoft.com/office/word/2010/wordprocessingGroup" xmlns:wpi="http://schemas.microsoft.com/office/word/2010/wordprocessingInk" xmlns:wne="http://schemas.microsoft.com/office/word/2006/wordml" xmlns:wps="http://schemas.microsoft.com/office/word/2010/wordprocessingShape" mc:Ignorable="w14 wp14">
-  <w:abstractNum w:abstractNumId="0">
+<w:numbering xmlns:wpc="http://schemas.microsoft.com/office/word/2010/wordprocessingCanvas" xmlns:mc="http://schemas.openxmlformats.org/markup-compatibility/2006" xmlns:o="urn:schemas-microsoft-com:office:office" xmlns:r="http://schemas.openxmlformats.org/officeDocument/2006/relationships" xmlns:m="http://schemas.openxmlformats.org/officeDocument/2006/math" xmlns:v="urn:schemas-microsoft-com:vml" xmlns:wp14="http://schemas.microsoft.com/office/word/2010/wordprocessingDrawing" xmlns:wp="http://schemas.openxmlformats.org/drawingml/2006/wordprocessingDrawing" xmlns:w10="urn:schemas-microsoft-com:office:word" xmlns:w="http://schemas.openxmlformats.org/wordprocessingml/2006/main" xmlns:w14="http://schemas.microsoft.com/office/word/2010/wordml" xmlns:w15="http://schemas.microsoft.com/office/word/2012/wordml" xmlns:wpg="http://schemas.microsoft.com/office/word/2010/wordprocessingGroup" xmlns:wpi="http://schemas.microsoft.com/office/word/2010/wordprocessingInk" xmlns:wne="http://schemas.microsoft.com/office/word/2006/wordml" xmlns:wps="http://schemas.microsoft.com/office/word/2010/wordprocessingShape" mc:Ignorable="w14 w15 wp14">
+  <w:abstractNum w:abstractNumId="0" w15:restartNumberingAfterBreak="0">
     <w:nsid w:val="08F97AB1"/>
     <w:multiLevelType w:val="multilevel"/>
     <w:tmpl w:val="D3F4CD66"/>
@@ -13562,7 +13653,7 @@
       </w:rPr>
     </w:lvl>
   </w:abstractNum>
-  <w:abstractNum w:abstractNumId="1">
+  <w:abstractNum w:abstractNumId="1" w15:restartNumberingAfterBreak="0">
     <w:nsid w:val="186E582D"/>
     <w:multiLevelType w:val="hybridMultilevel"/>
     <w:tmpl w:val="5E18486E"/>
@@ -13649,7 +13740,7 @@
       </w:pPr>
     </w:lvl>
   </w:abstractNum>
-  <w:abstractNum w:abstractNumId="2">
+  <w:abstractNum w:abstractNumId="2" w15:restartNumberingAfterBreak="0">
     <w:nsid w:val="37E62335"/>
     <w:multiLevelType w:val="hybridMultilevel"/>
     <w:tmpl w:val="BE369E2A"/>
@@ -13763,7 +13854,7 @@
       </w:rPr>
     </w:lvl>
   </w:abstractNum>
-  <w:abstractNum w:abstractNumId="3">
+  <w:abstractNum w:abstractNumId="3" w15:restartNumberingAfterBreak="0">
     <w:nsid w:val="3E2F4FBE"/>
     <w:multiLevelType w:val="multilevel"/>
     <w:tmpl w:val="15F257CC"/>
@@ -13946,7 +14037,7 @@
       </w:rPr>
     </w:lvl>
   </w:abstractNum>
-  <w:abstractNum w:abstractNumId="4">
+  <w:abstractNum w:abstractNumId="4" w15:restartNumberingAfterBreak="0">
     <w:nsid w:val="526C30E4"/>
     <w:multiLevelType w:val="multilevel"/>
     <w:tmpl w:val="8D42BCB6"/>
@@ -14128,7 +14219,7 @@
       </w:rPr>
     </w:lvl>
   </w:abstractNum>
-  <w:abstractNum w:abstractNumId="5">
+  <w:abstractNum w:abstractNumId="5" w15:restartNumberingAfterBreak="0">
     <w:nsid w:val="57DB479E"/>
     <w:multiLevelType w:val="hybridMultilevel"/>
     <w:tmpl w:val="8FF4EE3E"/>
@@ -14269,7 +14360,7 @@
 </file>
 
 <file path=word/styles.xml><?xml version="1.0" encoding="utf-8"?>
-<w:styles xmlns:mc="http://schemas.openxmlformats.org/markup-compatibility/2006" xmlns:r="http://schemas.openxmlformats.org/officeDocument/2006/relationships" xmlns:w="http://schemas.openxmlformats.org/wordprocessingml/2006/main" xmlns:w14="http://schemas.microsoft.com/office/word/2010/wordml" mc:Ignorable="w14">
+<w:styles xmlns:mc="http://schemas.openxmlformats.org/markup-compatibility/2006" xmlns:r="http://schemas.openxmlformats.org/officeDocument/2006/relationships" xmlns:w="http://schemas.openxmlformats.org/wordprocessingml/2006/main" xmlns:w14="http://schemas.microsoft.com/office/word/2010/wordml" xmlns:w15="http://schemas.microsoft.com/office/word/2012/wordml" mc:Ignorable="w14 w15">
   <w:docDefaults>
     <w:rPrDefault>
       <w:rPr>
@@ -14285,155 +14376,369 @@
       </w:pPr>
     </w:pPrDefault>
   </w:docDefaults>
-  <w:latentStyles w:defLockedState="0" w:defUIPriority="99" w:defSemiHidden="1" w:defUnhideWhenUsed="1" w:defQFormat="0" w:count="276">
-    <w:lsdException w:name="Normal" w:semiHidden="0" w:uiPriority="0" w:unhideWhenUsed="0" w:qFormat="1"/>
-    <w:lsdException w:name="heading 1" w:semiHidden="0" w:uiPriority="0" w:unhideWhenUsed="0" w:qFormat="1"/>
-    <w:lsdException w:name="heading 2" w:uiPriority="0" w:qFormat="1"/>
-    <w:lsdException w:name="heading 3" w:uiPriority="9" w:qFormat="1"/>
-    <w:lsdException w:name="heading 4" w:uiPriority="9" w:qFormat="1"/>
-    <w:lsdException w:name="heading 5" w:uiPriority="9" w:qFormat="1"/>
-    <w:lsdException w:name="heading 6" w:uiPriority="9" w:qFormat="1"/>
-    <w:lsdException w:name="heading 7" w:uiPriority="9" w:qFormat="1"/>
-    <w:lsdException w:name="heading 8" w:uiPriority="9" w:qFormat="1"/>
-    <w:lsdException w:name="heading 9" w:uiPriority="9" w:qFormat="1"/>
-    <w:lsdException w:name="toc 1" w:uiPriority="39"/>
-    <w:lsdException w:name="toc 2" w:uiPriority="39"/>
-    <w:lsdException w:name="toc 3" w:uiPriority="39"/>
-    <w:lsdException w:name="toc 4" w:uiPriority="39"/>
-    <w:lsdException w:name="toc 5" w:uiPriority="39"/>
-    <w:lsdException w:name="toc 6" w:uiPriority="39"/>
-    <w:lsdException w:name="toc 7" w:uiPriority="39"/>
-    <w:lsdException w:name="toc 8" w:uiPriority="39"/>
-    <w:lsdException w:name="toc 9" w:uiPriority="39"/>
-    <w:lsdException w:name="caption" w:uiPriority="0" w:qFormat="1"/>
-    <w:lsdException w:name="footnote reference" w:uiPriority="0"/>
-    <w:lsdException w:name="Title" w:semiHidden="0" w:uiPriority="10" w:unhideWhenUsed="0" w:qFormat="1"/>
-    <w:lsdException w:name="Default Paragraph Font" w:uiPriority="1"/>
-    <w:lsdException w:name="Subtitle" w:semiHidden="0" w:uiPriority="11" w:unhideWhenUsed="0" w:qFormat="1"/>
-    <w:lsdException w:name="Hyperlink" w:uiPriority="0" w:qFormat="1"/>
-    <w:lsdException w:name="Strong" w:semiHidden="0" w:uiPriority="22" w:unhideWhenUsed="0" w:qFormat="1"/>
-    <w:lsdException w:name="Emphasis" w:semiHidden="0" w:uiPriority="20" w:unhideWhenUsed="0" w:qFormat="1"/>
-    <w:lsdException w:name="Table Grid" w:semiHidden="0" w:uiPriority="39" w:unhideWhenUsed="0"/>
-    <w:lsdException w:name="Note Level 1" w:semiHidden="0" w:unhideWhenUsed="0"/>
-    <w:lsdException w:name="Note Level 2" w:semiHidden="0" w:unhideWhenUsed="0"/>
-    <w:lsdException w:name="Note Level 3" w:semiHidden="0" w:unhideWhenUsed="0"/>
-    <w:lsdException w:name="Note Level 4" w:semiHidden="0" w:unhideWhenUsed="0"/>
-    <w:lsdException w:name="Note Level 5" w:semiHidden="0" w:unhideWhenUsed="0"/>
-    <w:lsdException w:name="Note Level 6" w:semiHidden="0" w:unhideWhenUsed="0"/>
-    <w:lsdException w:name="Note Level 7" w:semiHidden="0" w:unhideWhenUsed="0"/>
-    <w:lsdException w:name="Note Level 8" w:semiHidden="0" w:unhideWhenUsed="0"/>
-    <w:lsdException w:name="Note Level 9" w:semiHidden="0" w:unhideWhenUsed="0"/>
-    <w:lsdException w:name="Placeholder Text" w:unhideWhenUsed="0"/>
-    <w:lsdException w:name="No Spacing" w:semiHidden="0" w:uiPriority="1" w:unhideWhenUsed="0" w:qFormat="1"/>
-    <w:lsdException w:name="Light Shading" w:semiHidden="0" w:uiPriority="60" w:unhideWhenUsed="0"/>
-    <w:lsdException w:name="Light List" w:semiHidden="0" w:uiPriority="61" w:unhideWhenUsed="0"/>
-    <w:lsdException w:name="Light Grid" w:semiHidden="0" w:uiPriority="62" w:unhideWhenUsed="0"/>
-    <w:lsdException w:name="Medium Shading 1" w:semiHidden="0" w:uiPriority="63" w:unhideWhenUsed="0"/>
-    <w:lsdException w:name="Medium Shading 2" w:semiHidden="0" w:uiPriority="64" w:unhideWhenUsed="0"/>
-    <w:lsdException w:name="Medium List 1" w:semiHidden="0" w:uiPriority="65" w:unhideWhenUsed="0"/>
-    <w:lsdException w:name="Medium List 2" w:semiHidden="0" w:uiPriority="66" w:unhideWhenUsed="0"/>
-    <w:lsdException w:name="Medium Grid 1" w:semiHidden="0" w:uiPriority="67" w:unhideWhenUsed="0"/>
-    <w:lsdException w:name="Medium Grid 2" w:semiHidden="0" w:uiPriority="68" w:unhideWhenUsed="0"/>
-    <w:lsdException w:name="Medium Grid 3" w:semiHidden="0" w:uiPriority="69" w:unhideWhenUsed="0"/>
-    <w:lsdException w:name="Dark List" w:semiHidden="0" w:uiPriority="70" w:unhideWhenUsed="0"/>
-    <w:lsdException w:name="Colorful Shading" w:semiHidden="0" w:uiPriority="71" w:unhideWhenUsed="0"/>
-    <w:lsdException w:name="Colorful List" w:semiHidden="0" w:uiPriority="72" w:unhideWhenUsed="0"/>
-    <w:lsdException w:name="Colorful Grid" w:semiHidden="0" w:uiPriority="73" w:unhideWhenUsed="0"/>
-    <w:lsdException w:name="Light Shading Accent 1" w:semiHidden="0" w:uiPriority="60" w:unhideWhenUsed="0"/>
-    <w:lsdException w:name="Light List Accent 1" w:semiHidden="0" w:uiPriority="61" w:unhideWhenUsed="0"/>
-    <w:lsdException w:name="Light Grid Accent 1" w:semiHidden="0" w:uiPriority="62" w:unhideWhenUsed="0"/>
-    <w:lsdException w:name="Medium Shading 1 Accent 1" w:semiHidden="0" w:uiPriority="63" w:unhideWhenUsed="0"/>
-    <w:lsdException w:name="Medium Shading 2 Accent 1" w:semiHidden="0" w:uiPriority="64" w:unhideWhenUsed="0"/>
-    <w:lsdException w:name="Medium List 1 Accent 1" w:semiHidden="0" w:uiPriority="65" w:unhideWhenUsed="0"/>
-    <w:lsdException w:name="Revision" w:unhideWhenUsed="0"/>
-    <w:lsdException w:name="List Paragraph" w:semiHidden="0" w:uiPriority="34" w:unhideWhenUsed="0" w:qFormat="1"/>
-    <w:lsdException w:name="Quote" w:semiHidden="0" w:uiPriority="29" w:unhideWhenUsed="0" w:qFormat="1"/>
-    <w:lsdException w:name="Intense Quote" w:semiHidden="0" w:uiPriority="30" w:unhideWhenUsed="0" w:qFormat="1"/>
-    <w:lsdException w:name="Medium List 2 Accent 1" w:semiHidden="0" w:uiPriority="66" w:unhideWhenUsed="0"/>
-    <w:lsdException w:name="Medium Grid 1 Accent 1" w:semiHidden="0" w:uiPriority="67" w:unhideWhenUsed="0"/>
-    <w:lsdException w:name="Medium Grid 2 Accent 1" w:semiHidden="0" w:uiPriority="68" w:unhideWhenUsed="0"/>
-    <w:lsdException w:name="Medium Grid 3 Accent 1" w:semiHidden="0" w:uiPriority="69" w:unhideWhenUsed="0"/>
-    <w:lsdException w:name="Dark List Accent 1" w:semiHidden="0" w:uiPriority="70" w:unhideWhenUsed="0"/>
-    <w:lsdException w:name="Colorful Shading Accent 1" w:semiHidden="0" w:uiPriority="71" w:unhideWhenUsed="0"/>
-    <w:lsdException w:name="Colorful List Accent 1" w:semiHidden="0" w:uiPriority="72" w:unhideWhenUsed="0"/>
-    <w:lsdException w:name="Colorful Grid Accent 1" w:semiHidden="0" w:uiPriority="73" w:unhideWhenUsed="0"/>
-    <w:lsdException w:name="Light Shading Accent 2" w:semiHidden="0" w:uiPriority="60" w:unhideWhenUsed="0"/>
-    <w:lsdException w:name="Light List Accent 2" w:semiHidden="0" w:uiPriority="61" w:unhideWhenUsed="0"/>
-    <w:lsdException w:name="Light Grid Accent 2" w:semiHidden="0" w:uiPriority="62" w:unhideWhenUsed="0"/>
-    <w:lsdException w:name="Medium Shading 1 Accent 2" w:semiHidden="0" w:uiPriority="63" w:unhideWhenUsed="0"/>
-    <w:lsdException w:name="Medium Shading 2 Accent 2" w:semiHidden="0" w:uiPriority="64" w:unhideWhenUsed="0"/>
-    <w:lsdException w:name="Medium List 1 Accent 2" w:semiHidden="0" w:uiPriority="65" w:unhideWhenUsed="0"/>
-    <w:lsdException w:name="Medium List 2 Accent 2" w:semiHidden="0" w:uiPriority="66" w:unhideWhenUsed="0"/>
-    <w:lsdException w:name="Medium Grid 1 Accent 2" w:semiHidden="0" w:uiPriority="67" w:unhideWhenUsed="0"/>
-    <w:lsdException w:name="Medium Grid 2 Accent 2" w:semiHidden="0" w:uiPriority="68" w:unhideWhenUsed="0"/>
-    <w:lsdException w:name="Medium Grid 3 Accent 2" w:semiHidden="0" w:uiPriority="69" w:unhideWhenUsed="0"/>
-    <w:lsdException w:name="Dark List Accent 2" w:semiHidden="0" w:uiPriority="70" w:unhideWhenUsed="0"/>
-    <w:lsdException w:name="Colorful Shading Accent 2" w:semiHidden="0" w:uiPriority="71" w:unhideWhenUsed="0"/>
-    <w:lsdException w:name="Colorful List Accent 2" w:semiHidden="0" w:uiPriority="72" w:unhideWhenUsed="0"/>
-    <w:lsdException w:name="Colorful Grid Accent 2" w:semiHidden="0" w:uiPriority="73" w:unhideWhenUsed="0"/>
-    <w:lsdException w:name="Light Shading Accent 3" w:semiHidden="0" w:uiPriority="60" w:unhideWhenUsed="0"/>
-    <w:lsdException w:name="Light List Accent 3" w:semiHidden="0" w:uiPriority="61" w:unhideWhenUsed="0"/>
-    <w:lsdException w:name="Light Grid Accent 3" w:semiHidden="0" w:uiPriority="62" w:unhideWhenUsed="0"/>
-    <w:lsdException w:name="Medium Shading 1 Accent 3" w:semiHidden="0" w:uiPriority="63" w:unhideWhenUsed="0"/>
-    <w:lsdException w:name="Medium Shading 2 Accent 3" w:semiHidden="0" w:uiPriority="64" w:unhideWhenUsed="0"/>
-    <w:lsdException w:name="Medium List 1 Accent 3" w:semiHidden="0" w:uiPriority="65" w:unhideWhenUsed="0"/>
-    <w:lsdException w:name="Medium List 2 Accent 3" w:semiHidden="0" w:uiPriority="66" w:unhideWhenUsed="0"/>
-    <w:lsdException w:name="Medium Grid 1 Accent 3" w:semiHidden="0" w:uiPriority="67" w:unhideWhenUsed="0"/>
-    <w:lsdException w:name="Medium Grid 2 Accent 3" w:semiHidden="0" w:uiPriority="68" w:unhideWhenUsed="0"/>
-    <w:lsdException w:name="Medium Grid 3 Accent 3" w:semiHidden="0" w:uiPriority="69" w:unhideWhenUsed="0"/>
-    <w:lsdException w:name="Dark List Accent 3" w:semiHidden="0" w:uiPriority="70" w:unhideWhenUsed="0"/>
-    <w:lsdException w:name="Colorful Shading Accent 3" w:semiHidden="0" w:uiPriority="71" w:unhideWhenUsed="0"/>
-    <w:lsdException w:name="Colorful List Accent 3" w:semiHidden="0" w:uiPriority="72" w:unhideWhenUsed="0"/>
-    <w:lsdException w:name="Colorful Grid Accent 3" w:semiHidden="0" w:uiPriority="73" w:unhideWhenUsed="0"/>
-    <w:lsdException w:name="Light Shading Accent 4" w:semiHidden="0" w:uiPriority="60" w:unhideWhenUsed="0"/>
-    <w:lsdException w:name="Light List Accent 4" w:semiHidden="0" w:uiPriority="61" w:unhideWhenUsed="0"/>
-    <w:lsdException w:name="Light Grid Accent 4" w:semiHidden="0" w:uiPriority="62" w:unhideWhenUsed="0"/>
-    <w:lsdException w:name="Medium Shading 1 Accent 4" w:semiHidden="0" w:uiPriority="63" w:unhideWhenUsed="0"/>
-    <w:lsdException w:name="Medium Shading 2 Accent 4" w:semiHidden="0" w:uiPriority="64" w:unhideWhenUsed="0"/>
-    <w:lsdException w:name="Medium List 1 Accent 4" w:semiHidden="0" w:uiPriority="65" w:unhideWhenUsed="0"/>
-    <w:lsdException w:name="Medium List 2 Accent 4" w:semiHidden="0" w:uiPriority="66" w:unhideWhenUsed="0"/>
-    <w:lsdException w:name="Medium Grid 1 Accent 4" w:semiHidden="0" w:uiPriority="67" w:unhideWhenUsed="0"/>
-    <w:lsdException w:name="Medium Grid 2 Accent 4" w:semiHidden="0" w:uiPriority="68" w:unhideWhenUsed="0"/>
-    <w:lsdException w:name="Medium Grid 3 Accent 4" w:semiHidden="0" w:uiPriority="69" w:unhideWhenUsed="0"/>
-    <w:lsdException w:name="Dark List Accent 4" w:semiHidden="0" w:uiPriority="70" w:unhideWhenUsed="0"/>
-    <w:lsdException w:name="Colorful Shading Accent 4" w:semiHidden="0" w:uiPriority="71" w:unhideWhenUsed="0"/>
-    <w:lsdException w:name="Colorful List Accent 4" w:semiHidden="0" w:uiPriority="72" w:unhideWhenUsed="0"/>
-    <w:lsdException w:name="Colorful Grid Accent 4" w:semiHidden="0" w:uiPriority="73" w:unhideWhenUsed="0"/>
-    <w:lsdException w:name="Light Shading Accent 5" w:semiHidden="0" w:uiPriority="60" w:unhideWhenUsed="0"/>
-    <w:lsdException w:name="Light List Accent 5" w:semiHidden="0" w:uiPriority="61" w:unhideWhenUsed="0"/>
-    <w:lsdException w:name="Light Grid Accent 5" w:semiHidden="0" w:uiPriority="62" w:unhideWhenUsed="0"/>
-    <w:lsdException w:name="Medium Shading 1 Accent 5" w:semiHidden="0" w:uiPriority="63" w:unhideWhenUsed="0"/>
-    <w:lsdException w:name="Medium Shading 2 Accent 5" w:semiHidden="0" w:uiPriority="64" w:unhideWhenUsed="0"/>
-    <w:lsdException w:name="Medium List 1 Accent 5" w:semiHidden="0" w:uiPriority="65" w:unhideWhenUsed="0"/>
-    <w:lsdException w:name="Medium List 2 Accent 5" w:semiHidden="0" w:uiPriority="66" w:unhideWhenUsed="0"/>
-    <w:lsdException w:name="Medium Grid 1 Accent 5" w:semiHidden="0" w:uiPriority="67" w:unhideWhenUsed="0"/>
-    <w:lsdException w:name="Medium Grid 2 Accent 5" w:semiHidden="0" w:uiPriority="68" w:unhideWhenUsed="0"/>
-    <w:lsdException w:name="Medium Grid 3 Accent 5" w:semiHidden="0" w:uiPriority="69" w:unhideWhenUsed="0"/>
-    <w:lsdException w:name="Dark List Accent 5" w:semiHidden="0" w:uiPriority="70" w:unhideWhenUsed="0"/>
-    <w:lsdException w:name="Colorful Shading Accent 5" w:semiHidden="0" w:uiPriority="71" w:unhideWhenUsed="0"/>
-    <w:lsdException w:name="Colorful List Accent 5" w:semiHidden="0" w:uiPriority="72" w:unhideWhenUsed="0"/>
-    <w:lsdException w:name="Colorful Grid Accent 5" w:semiHidden="0" w:uiPriority="73" w:unhideWhenUsed="0"/>
-    <w:lsdException w:name="Light Shading Accent 6" w:semiHidden="0" w:uiPriority="60" w:unhideWhenUsed="0"/>
-    <w:lsdException w:name="Light List Accent 6" w:semiHidden="0" w:uiPriority="61" w:unhideWhenUsed="0"/>
-    <w:lsdException w:name="Light Grid Accent 6" w:semiHidden="0" w:uiPriority="62" w:unhideWhenUsed="0"/>
-    <w:lsdException w:name="Medium Shading 1 Accent 6" w:semiHidden="0" w:uiPriority="63" w:unhideWhenUsed="0"/>
-    <w:lsdException w:name="Medium Shading 2 Accent 6" w:semiHidden="0" w:uiPriority="64" w:unhideWhenUsed="0"/>
-    <w:lsdException w:name="Medium List 1 Accent 6" w:semiHidden="0" w:uiPriority="65" w:unhideWhenUsed="0"/>
-    <w:lsdException w:name="Medium List 2 Accent 6" w:semiHidden="0" w:uiPriority="66" w:unhideWhenUsed="0"/>
-    <w:lsdException w:name="Medium Grid 1 Accent 6" w:semiHidden="0" w:uiPriority="67" w:unhideWhenUsed="0"/>
-    <w:lsdException w:name="Medium Grid 2 Accent 6" w:semiHidden="0" w:uiPriority="68" w:unhideWhenUsed="0"/>
-    <w:lsdException w:name="Medium Grid 3 Accent 6" w:semiHidden="0" w:uiPriority="69" w:unhideWhenUsed="0"/>
-    <w:lsdException w:name="Dark List Accent 6" w:semiHidden="0" w:uiPriority="70" w:unhideWhenUsed="0"/>
-    <w:lsdException w:name="Colorful Shading Accent 6" w:semiHidden="0" w:uiPriority="71" w:unhideWhenUsed="0"/>
-    <w:lsdException w:name="Colorful List Accent 6" w:semiHidden="0" w:uiPriority="72" w:unhideWhenUsed="0"/>
-    <w:lsdException w:name="Colorful Grid Accent 6" w:semiHidden="0" w:uiPriority="73" w:unhideWhenUsed="0"/>
-    <w:lsdException w:name="Subtle Emphasis" w:semiHidden="0" w:uiPriority="19" w:unhideWhenUsed="0" w:qFormat="1"/>
-    <w:lsdException w:name="Intense Emphasis" w:semiHidden="0" w:uiPriority="21" w:unhideWhenUsed="0" w:qFormat="1"/>
-    <w:lsdException w:name="Subtle Reference" w:semiHidden="0" w:uiPriority="31" w:unhideWhenUsed="0" w:qFormat="1"/>
-    <w:lsdException w:name="Intense Reference" w:semiHidden="0" w:uiPriority="32" w:unhideWhenUsed="0" w:qFormat="1"/>
-    <w:lsdException w:name="Book Title" w:semiHidden="0" w:uiPriority="33" w:unhideWhenUsed="0" w:qFormat="1"/>
-    <w:lsdException w:name="Bibliography" w:uiPriority="37"/>
-    <w:lsdException w:name="TOC Heading" w:uiPriority="39" w:qFormat="1"/>
+  <w:latentStyles w:defLockedState="0" w:defUIPriority="99" w:defSemiHidden="0" w:defUnhideWhenUsed="0" w:defQFormat="0" w:count="371">
+    <w:lsdException w:name="Normal" w:uiPriority="0" w:qFormat="1"/>
+    <w:lsdException w:name="heading 1" w:uiPriority="0" w:qFormat="1"/>
+    <w:lsdException w:name="heading 2" w:semiHidden="1" w:uiPriority="0" w:unhideWhenUsed="1" w:qFormat="1"/>
+    <w:lsdException w:name="heading 3" w:semiHidden="1" w:uiPriority="9" w:unhideWhenUsed="1" w:qFormat="1"/>
+    <w:lsdException w:name="heading 4" w:semiHidden="1" w:uiPriority="9" w:unhideWhenUsed="1" w:qFormat="1"/>
+    <w:lsdException w:name="heading 5" w:semiHidden="1" w:uiPriority="9" w:unhideWhenUsed="1" w:qFormat="1"/>
+    <w:lsdException w:name="heading 6" w:semiHidden="1" w:uiPriority="9" w:unhideWhenUsed="1" w:qFormat="1"/>
+    <w:lsdException w:name="heading 7" w:semiHidden="1" w:uiPriority="9" w:unhideWhenUsed="1" w:qFormat="1"/>
+    <w:lsdException w:name="heading 8" w:semiHidden="1" w:uiPriority="9" w:unhideWhenUsed="1" w:qFormat="1"/>
+    <w:lsdException w:name="heading 9" w:semiHidden="1" w:uiPriority="9" w:unhideWhenUsed="1" w:qFormat="1"/>
+    <w:lsdException w:name="index 1" w:semiHidden="1" w:unhideWhenUsed="1"/>
+    <w:lsdException w:name="index 2" w:semiHidden="1" w:unhideWhenUsed="1"/>
+    <w:lsdException w:name="index 3" w:semiHidden="1" w:unhideWhenUsed="1"/>
+    <w:lsdException w:name="index 4" w:semiHidden="1" w:unhideWhenUsed="1"/>
+    <w:lsdException w:name="index 5" w:semiHidden="1" w:unhideWhenUsed="1"/>
+    <w:lsdException w:name="index 6" w:semiHidden="1" w:unhideWhenUsed="1"/>
+    <w:lsdException w:name="index 7" w:semiHidden="1" w:unhideWhenUsed="1"/>
+    <w:lsdException w:name="index 8" w:semiHidden="1" w:unhideWhenUsed="1"/>
+    <w:lsdException w:name="index 9" w:semiHidden="1" w:unhideWhenUsed="1"/>
+    <w:lsdException w:name="toc 1" w:semiHidden="1" w:uiPriority="39" w:unhideWhenUsed="1"/>
+    <w:lsdException w:name="toc 2" w:semiHidden="1" w:uiPriority="39" w:unhideWhenUsed="1"/>
+    <w:lsdException w:name="toc 3" w:semiHidden="1" w:uiPriority="39" w:unhideWhenUsed="1"/>
+    <w:lsdException w:name="toc 4" w:semiHidden="1" w:uiPriority="39" w:unhideWhenUsed="1"/>
+    <w:lsdException w:name="toc 5" w:semiHidden="1" w:uiPriority="39" w:unhideWhenUsed="1"/>
+    <w:lsdException w:name="toc 6" w:semiHidden="1" w:uiPriority="39" w:unhideWhenUsed="1"/>
+    <w:lsdException w:name="toc 7" w:semiHidden="1" w:uiPriority="39" w:unhideWhenUsed="1"/>
+    <w:lsdException w:name="toc 8" w:semiHidden="1" w:uiPriority="39" w:unhideWhenUsed="1"/>
+    <w:lsdException w:name="toc 9" w:semiHidden="1" w:uiPriority="39" w:unhideWhenUsed="1"/>
+    <w:lsdException w:name="Normal Indent" w:semiHidden="1" w:unhideWhenUsed="1"/>
+    <w:lsdException w:name="footnote text" w:semiHidden="1" w:unhideWhenUsed="1"/>
+    <w:lsdException w:name="annotation text" w:semiHidden="1" w:unhideWhenUsed="1"/>
+    <w:lsdException w:name="header" w:semiHidden="1" w:unhideWhenUsed="1"/>
+    <w:lsdException w:name="footer" w:semiHidden="1" w:unhideWhenUsed="1"/>
+    <w:lsdException w:name="index heading" w:semiHidden="1" w:unhideWhenUsed="1"/>
+    <w:lsdException w:name="caption" w:semiHidden="1" w:uiPriority="0" w:unhideWhenUsed="1" w:qFormat="1"/>
+    <w:lsdException w:name="table of figures" w:semiHidden="1" w:unhideWhenUsed="1"/>
+    <w:lsdException w:name="envelope address" w:semiHidden="1" w:unhideWhenUsed="1"/>
+    <w:lsdException w:name="envelope return" w:semiHidden="1" w:unhideWhenUsed="1"/>
+    <w:lsdException w:name="footnote reference" w:semiHidden="1" w:uiPriority="0" w:unhideWhenUsed="1"/>
+    <w:lsdException w:name="annotation reference" w:semiHidden="1" w:unhideWhenUsed="1"/>
+    <w:lsdException w:name="line number" w:semiHidden="1" w:unhideWhenUsed="1"/>
+    <w:lsdException w:name="page number" w:semiHidden="1" w:unhideWhenUsed="1"/>
+    <w:lsdException w:name="endnote reference" w:semiHidden="1" w:unhideWhenUsed="1"/>
+    <w:lsdException w:name="endnote text" w:semiHidden="1" w:unhideWhenUsed="1"/>
+    <w:lsdException w:name="table of authorities" w:semiHidden="1" w:unhideWhenUsed="1"/>
+    <w:lsdException w:name="macro" w:semiHidden="1" w:unhideWhenUsed="1"/>
+    <w:lsdException w:name="toa heading" w:semiHidden="1" w:unhideWhenUsed="1"/>
+    <w:lsdException w:name="List" w:semiHidden="1" w:unhideWhenUsed="1"/>
+    <w:lsdException w:name="List Bullet" w:semiHidden="1" w:unhideWhenUsed="1"/>
+    <w:lsdException w:name="List Number" w:semiHidden="1" w:unhideWhenUsed="1"/>
+    <w:lsdException w:name="List 2" w:semiHidden="1" w:unhideWhenUsed="1"/>
+    <w:lsdException w:name="List 3" w:semiHidden="1" w:unhideWhenUsed="1"/>
+    <w:lsdException w:name="List 4" w:semiHidden="1" w:unhideWhenUsed="1"/>
+    <w:lsdException w:name="List 5" w:semiHidden="1" w:unhideWhenUsed="1"/>
+    <w:lsdException w:name="List Bullet 2" w:semiHidden="1" w:unhideWhenUsed="1"/>
+    <w:lsdException w:name="List Bullet 3" w:semiHidden="1" w:unhideWhenUsed="1"/>
+    <w:lsdException w:name="List Bullet 4" w:semiHidden="1" w:unhideWhenUsed="1"/>
+    <w:lsdException w:name="List Bullet 5" w:semiHidden="1" w:unhideWhenUsed="1"/>
+    <w:lsdException w:name="List Number 2" w:semiHidden="1" w:unhideWhenUsed="1"/>
+    <w:lsdException w:name="List Number 3" w:semiHidden="1" w:unhideWhenUsed="1"/>
+    <w:lsdException w:name="List Number 4" w:semiHidden="1" w:unhideWhenUsed="1"/>
+    <w:lsdException w:name="List Number 5" w:semiHidden="1" w:unhideWhenUsed="1"/>
+    <w:lsdException w:name="Title" w:uiPriority="10" w:qFormat="1"/>
+    <w:lsdException w:name="Closing" w:semiHidden="1" w:unhideWhenUsed="1"/>
+    <w:lsdException w:name="Signature" w:semiHidden="1" w:unhideWhenUsed="1"/>
+    <w:lsdException w:name="Default Paragraph Font" w:semiHidden="1" w:uiPriority="1" w:unhideWhenUsed="1"/>
+    <w:lsdException w:name="Body Text" w:semiHidden="1" w:unhideWhenUsed="1"/>
+    <w:lsdException w:name="Body Text Indent" w:semiHidden="1" w:unhideWhenUsed="1"/>
+    <w:lsdException w:name="List Continue" w:semiHidden="1" w:unhideWhenUsed="1"/>
+    <w:lsdException w:name="List Continue 2" w:semiHidden="1" w:unhideWhenUsed="1"/>
+    <w:lsdException w:name="List Continue 3" w:semiHidden="1" w:unhideWhenUsed="1"/>
+    <w:lsdException w:name="List Continue 4" w:semiHidden="1" w:unhideWhenUsed="1"/>
+    <w:lsdException w:name="List Continue 5" w:semiHidden="1" w:unhideWhenUsed="1"/>
+    <w:lsdException w:name="Message Header" w:semiHidden="1" w:unhideWhenUsed="1"/>
+    <w:lsdException w:name="Subtitle" w:uiPriority="11" w:qFormat="1"/>
+    <w:lsdException w:name="Salutation" w:semiHidden="1" w:unhideWhenUsed="1"/>
+    <w:lsdException w:name="Date" w:semiHidden="1" w:unhideWhenUsed="1"/>
+    <w:lsdException w:name="Body Text First Indent" w:semiHidden="1" w:unhideWhenUsed="1"/>
+    <w:lsdException w:name="Body Text First Indent 2" w:semiHidden="1" w:unhideWhenUsed="1"/>
+    <w:lsdException w:name="Note Heading" w:semiHidden="1" w:unhideWhenUsed="1"/>
+    <w:lsdException w:name="Body Text 2" w:semiHidden="1" w:unhideWhenUsed="1"/>
+    <w:lsdException w:name="Body Text 3" w:semiHidden="1" w:unhideWhenUsed="1"/>
+    <w:lsdException w:name="Body Text Indent 2" w:semiHidden="1" w:unhideWhenUsed="1"/>
+    <w:lsdException w:name="Body Text Indent 3" w:semiHidden="1" w:unhideWhenUsed="1"/>
+    <w:lsdException w:name="Block Text" w:semiHidden="1" w:unhideWhenUsed="1"/>
+    <w:lsdException w:name="Hyperlink" w:semiHidden="1" w:uiPriority="0" w:unhideWhenUsed="1" w:qFormat="1"/>
+    <w:lsdException w:name="FollowedHyperlink" w:semiHidden="1" w:unhideWhenUsed="1"/>
+    <w:lsdException w:name="Strong" w:uiPriority="22" w:qFormat="1"/>
+    <w:lsdException w:name="Emphasis" w:uiPriority="20" w:qFormat="1"/>
+    <w:lsdException w:name="Document Map" w:semiHidden="1" w:unhideWhenUsed="1"/>
+    <w:lsdException w:name="Plain Text" w:semiHidden="1" w:unhideWhenUsed="1"/>
+    <w:lsdException w:name="E-mail Signature" w:semiHidden="1" w:unhideWhenUsed="1"/>
+    <w:lsdException w:name="HTML Top of Form" w:semiHidden="1" w:unhideWhenUsed="1"/>
+    <w:lsdException w:name="HTML Bottom of Form" w:semiHidden="1" w:unhideWhenUsed="1"/>
+    <w:lsdException w:name="Normal (Web)" w:semiHidden="1" w:unhideWhenUsed="1"/>
+    <w:lsdException w:name="HTML Acronym" w:semiHidden="1" w:unhideWhenUsed="1"/>
+    <w:lsdException w:name="HTML Address" w:semiHidden="1" w:unhideWhenUsed="1"/>
+    <w:lsdException w:name="HTML Cite" w:semiHidden="1" w:unhideWhenUsed="1"/>
+    <w:lsdException w:name="HTML Code" w:semiHidden="1" w:unhideWhenUsed="1"/>
+    <w:lsdException w:name="HTML Definition" w:semiHidden="1" w:unhideWhenUsed="1"/>
+    <w:lsdException w:name="HTML Keyboard" w:semiHidden="1" w:unhideWhenUsed="1"/>
+    <w:lsdException w:name="HTML Preformatted" w:semiHidden="1" w:unhideWhenUsed="1"/>
+    <w:lsdException w:name="HTML Sample" w:semiHidden="1" w:unhideWhenUsed="1"/>
+    <w:lsdException w:name="HTML Typewriter" w:semiHidden="1" w:unhideWhenUsed="1"/>
+    <w:lsdException w:name="HTML Variable" w:semiHidden="1" w:unhideWhenUsed="1"/>
+    <w:lsdException w:name="Normal Table" w:semiHidden="1" w:unhideWhenUsed="1"/>
+    <w:lsdException w:name="annotation subject" w:semiHidden="1" w:unhideWhenUsed="1"/>
+    <w:lsdException w:name="No List" w:semiHidden="1" w:unhideWhenUsed="1"/>
+    <w:lsdException w:name="Outline List 1" w:semiHidden="1" w:unhideWhenUsed="1"/>
+    <w:lsdException w:name="Outline List 2" w:semiHidden="1" w:unhideWhenUsed="1"/>
+    <w:lsdException w:name="Outline List 3" w:semiHidden="1" w:unhideWhenUsed="1"/>
+    <w:lsdException w:name="Table Simple 1" w:semiHidden="1" w:unhideWhenUsed="1"/>
+    <w:lsdException w:name="Table Simple 2" w:semiHidden="1" w:unhideWhenUsed="1"/>
+    <w:lsdException w:name="Table Simple 3" w:semiHidden="1" w:unhideWhenUsed="1"/>
+    <w:lsdException w:name="Table Classic 1" w:semiHidden="1" w:unhideWhenUsed="1"/>
+    <w:lsdException w:name="Table Classic 2" w:semiHidden="1" w:unhideWhenUsed="1"/>
+    <w:lsdException w:name="Table Classic 3" w:semiHidden="1" w:unhideWhenUsed="1"/>
+    <w:lsdException w:name="Table Classic 4" w:semiHidden="1" w:unhideWhenUsed="1"/>
+    <w:lsdException w:name="Table Colorful 1" w:semiHidden="1" w:unhideWhenUsed="1"/>
+    <w:lsdException w:name="Table Colorful 2" w:semiHidden="1" w:unhideWhenUsed="1"/>
+    <w:lsdException w:name="Table Colorful 3" w:semiHidden="1" w:unhideWhenUsed="1"/>
+    <w:lsdException w:name="Table Columns 1" w:semiHidden="1" w:unhideWhenUsed="1"/>
+    <w:lsdException w:name="Table Columns 2" w:semiHidden="1" w:unhideWhenUsed="1"/>
+    <w:lsdException w:name="Table Columns 3" w:semiHidden="1" w:unhideWhenUsed="1"/>
+    <w:lsdException w:name="Table Columns 4" w:semiHidden="1" w:unhideWhenUsed="1"/>
+    <w:lsdException w:name="Table Columns 5" w:semiHidden="1" w:unhideWhenUsed="1"/>
+    <w:lsdException w:name="Table Grid 1" w:semiHidden="1" w:unhideWhenUsed="1"/>
+    <w:lsdException w:name="Table Grid 2" w:semiHidden="1" w:unhideWhenUsed="1"/>
+    <w:lsdException w:name="Table Grid 3" w:semiHidden="1" w:unhideWhenUsed="1"/>
+    <w:lsdException w:name="Table Grid 4" w:semiHidden="1" w:unhideWhenUsed="1"/>
+    <w:lsdException w:name="Table Grid 5" w:semiHidden="1" w:unhideWhenUsed="1"/>
+    <w:lsdException w:name="Table Grid 6" w:semiHidden="1" w:unhideWhenUsed="1"/>
+    <w:lsdException w:name="Table Grid 7" w:semiHidden="1" w:unhideWhenUsed="1"/>
+    <w:lsdException w:name="Table Grid 8" w:semiHidden="1" w:unhideWhenUsed="1"/>
+    <w:lsdException w:name="Table List 1" w:semiHidden="1" w:unhideWhenUsed="1"/>
+    <w:lsdException w:name="Table List 2" w:semiHidden="1" w:unhideWhenUsed="1"/>
+    <w:lsdException w:name="Table List 3" w:semiHidden="1" w:unhideWhenUsed="1"/>
+    <w:lsdException w:name="Table List 4" w:semiHidden="1" w:unhideWhenUsed="1"/>
+    <w:lsdException w:name="Table List 5" w:semiHidden="1" w:unhideWhenUsed="1"/>
+    <w:lsdException w:name="Table List 6" w:semiHidden="1" w:unhideWhenUsed="1"/>
+    <w:lsdException w:name="Table List 7" w:semiHidden="1" w:unhideWhenUsed="1"/>
+    <w:lsdException w:name="Table List 8" w:semiHidden="1" w:unhideWhenUsed="1"/>
+    <w:lsdException w:name="Table 3D effects 1" w:semiHidden="1" w:unhideWhenUsed="1"/>
+    <w:lsdException w:name="Table 3D effects 2" w:semiHidden="1" w:unhideWhenUsed="1"/>
+    <w:lsdException w:name="Table 3D effects 3" w:semiHidden="1" w:unhideWhenUsed="1"/>
+    <w:lsdException w:name="Table Contemporary" w:semiHidden="1" w:unhideWhenUsed="1"/>
+    <w:lsdException w:name="Table Elegant" w:semiHidden="1" w:unhideWhenUsed="1"/>
+    <w:lsdException w:name="Table Professional" w:semiHidden="1" w:unhideWhenUsed="1"/>
+    <w:lsdException w:name="Table Subtle 1" w:semiHidden="1" w:unhideWhenUsed="1"/>
+    <w:lsdException w:name="Table Subtle 2" w:semiHidden="1" w:unhideWhenUsed="1"/>
+    <w:lsdException w:name="Table Web 1" w:semiHidden="1" w:unhideWhenUsed="1"/>
+    <w:lsdException w:name="Table Web 2" w:semiHidden="1" w:unhideWhenUsed="1"/>
+    <w:lsdException w:name="Table Web 3" w:semiHidden="1" w:unhideWhenUsed="1"/>
+    <w:lsdException w:name="Balloon Text" w:semiHidden="1" w:unhideWhenUsed="1"/>
+    <w:lsdException w:name="Table Grid" w:uiPriority="39"/>
+    <w:lsdException w:name="Table Theme" w:semiHidden="1" w:unhideWhenUsed="1"/>
+    <w:lsdException w:name="Placeholder Text" w:semiHidden="1"/>
+    <w:lsdException w:name="No Spacing" w:uiPriority="1" w:qFormat="1"/>
+    <w:lsdException w:name="Light Shading" w:uiPriority="60"/>
+    <w:lsdException w:name="Light List" w:uiPriority="61"/>
+    <w:lsdException w:name="Light Grid" w:uiPriority="62"/>
+    <w:lsdException w:name="Medium Shading 1" w:uiPriority="63"/>
+    <w:lsdException w:name="Medium Shading 2" w:uiPriority="64"/>
+    <w:lsdException w:name="Medium List 1" w:uiPriority="65"/>
+    <w:lsdException w:name="Medium List 2" w:uiPriority="66"/>
+    <w:lsdException w:name="Medium Grid 1" w:uiPriority="67"/>
+    <w:lsdException w:name="Medium Grid 2" w:uiPriority="68"/>
+    <w:lsdException w:name="Medium Grid 3" w:uiPriority="69"/>
+    <w:lsdException w:name="Dark List" w:uiPriority="70"/>
+    <w:lsdException w:name="Colorful Shading" w:uiPriority="71"/>
+    <w:lsdException w:name="Colorful List" w:uiPriority="72"/>
+    <w:lsdException w:name="Colorful Grid" w:uiPriority="73"/>
+    <w:lsdException w:name="Light Shading Accent 1" w:uiPriority="60"/>
+    <w:lsdException w:name="Light List Accent 1" w:uiPriority="61"/>
+    <w:lsdException w:name="Light Grid Accent 1" w:uiPriority="62"/>
+    <w:lsdException w:name="Medium Shading 1 Accent 1" w:uiPriority="63"/>
+    <w:lsdException w:name="Medium Shading 2 Accent 1" w:uiPriority="64"/>
+    <w:lsdException w:name="Medium List 1 Accent 1" w:uiPriority="65"/>
+    <w:lsdException w:name="Revision" w:semiHidden="1"/>
+    <w:lsdException w:name="List Paragraph" w:uiPriority="34" w:qFormat="1"/>
+    <w:lsdException w:name="Quote" w:uiPriority="29" w:qFormat="1"/>
+    <w:lsdException w:name="Intense Quote" w:uiPriority="30" w:qFormat="1"/>
+    <w:lsdException w:name="Medium List 2 Accent 1" w:uiPriority="66"/>
+    <w:lsdException w:name="Medium Grid 1 Accent 1" w:uiPriority="67"/>
+    <w:lsdException w:name="Medium Grid 2 Accent 1" w:uiPriority="68"/>
+    <w:lsdException w:name="Medium Grid 3 Accent 1" w:uiPriority="69"/>
+    <w:lsdException w:name="Dark List Accent 1" w:uiPriority="70"/>
+    <w:lsdException w:name="Colorful Shading Accent 1" w:uiPriority="71"/>
+    <w:lsdException w:name="Colorful List Accent 1" w:uiPriority="72"/>
+    <w:lsdException w:name="Colorful Grid Accent 1" w:uiPriority="73"/>
+    <w:lsdException w:name="Light Shading Accent 2" w:uiPriority="60"/>
+    <w:lsdException w:name="Light List Accent 2" w:uiPriority="61"/>
+    <w:lsdException w:name="Light Grid Accent 2" w:uiPriority="62"/>
+    <w:lsdException w:name="Medium Shading 1 Accent 2" w:uiPriority="63"/>
+    <w:lsdException w:name="Medium Shading 2 Accent 2" w:uiPriority="64"/>
+    <w:lsdException w:name="Medium List 1 Accent 2" w:uiPriority="65"/>
+    <w:lsdException w:name="Medium List 2 Accent 2" w:uiPriority="66"/>
+    <w:lsdException w:name="Medium Grid 1 Accent 2" w:uiPriority="67"/>
+    <w:lsdException w:name="Medium Grid 2 Accent 2" w:uiPriority="68"/>
+    <w:lsdException w:name="Medium Grid 3 Accent 2" w:uiPriority="69"/>
+    <w:lsdException w:name="Dark List Accent 2" w:uiPriority="70"/>
+    <w:lsdException w:name="Colorful Shading Accent 2" w:uiPriority="71"/>
+    <w:lsdException w:name="Colorful List Accent 2" w:uiPriority="72"/>
+    <w:lsdException w:name="Colorful Grid Accent 2" w:uiPriority="73"/>
+    <w:lsdException w:name="Light Shading Accent 3" w:uiPriority="60"/>
+    <w:lsdException w:name="Light List Accent 3" w:uiPriority="61"/>
+    <w:lsdException w:name="Light Grid Accent 3" w:uiPriority="62"/>
+    <w:lsdException w:name="Medium Shading 1 Accent 3" w:uiPriority="63"/>
+    <w:lsdException w:name="Medium Shading 2 Accent 3" w:uiPriority="64"/>
+    <w:lsdException w:name="Medium List 1 Accent 3" w:uiPriority="65"/>
+    <w:lsdException w:name="Medium List 2 Accent 3" w:uiPriority="66"/>
+    <w:lsdException w:name="Medium Grid 1 Accent 3" w:uiPriority="67"/>
+    <w:lsdException w:name="Medium Grid 2 Accent 3" w:uiPriority="68"/>
+    <w:lsdException w:name="Medium Grid 3 Accent 3" w:uiPriority="69"/>
+    <w:lsdException w:name="Dark List Accent 3" w:uiPriority="70"/>
+    <w:lsdException w:name="Colorful Shading Accent 3" w:uiPriority="71"/>
+    <w:lsdException w:name="Colorful List Accent 3" w:uiPriority="72"/>
+    <w:lsdException w:name="Colorful Grid Accent 3" w:uiPriority="73"/>
+    <w:lsdException w:name="Light Shading Accent 4" w:uiPriority="60"/>
+    <w:lsdException w:name="Light List Accent 4" w:uiPriority="61"/>
+    <w:lsdException w:name="Light Grid Accent 4" w:uiPriority="62"/>
+    <w:lsdException w:name="Medium Shading 1 Accent 4" w:uiPriority="63"/>
+    <w:lsdException w:name="Medium Shading 2 Accent 4" w:uiPriority="64"/>
+    <w:lsdException w:name="Medium List 1 Accent 4" w:uiPriority="65"/>
+    <w:lsdException w:name="Medium List 2 Accent 4" w:uiPriority="66"/>
+    <w:lsdException w:name="Medium Grid 1 Accent 4" w:uiPriority="67"/>
+    <w:lsdException w:name="Medium Grid 2 Accent 4" w:uiPriority="68"/>
+    <w:lsdException w:name="Medium Grid 3 Accent 4" w:uiPriority="69"/>
+    <w:lsdException w:name="Dark List Accent 4" w:uiPriority="70"/>
+    <w:lsdException w:name="Colorful Shading Accent 4" w:uiPriority="71"/>
+    <w:lsdException w:name="Colorful List Accent 4" w:uiPriority="72"/>
+    <w:lsdException w:name="Colorful Grid Accent 4" w:uiPriority="73"/>
+    <w:lsdException w:name="Light Shading Accent 5" w:uiPriority="60"/>
+    <w:lsdException w:name="Light List Accent 5" w:uiPriority="61"/>
+    <w:lsdException w:name="Light Grid Accent 5" w:uiPriority="62"/>
+    <w:lsdException w:name="Medium Shading 1 Accent 5" w:uiPriority="63"/>
+    <w:lsdException w:name="Medium Shading 2 Accent 5" w:uiPriority="64"/>
+    <w:lsdException w:name="Medium List 1 Accent 5" w:uiPriority="65"/>
+    <w:lsdException w:name="Medium List 2 Accent 5" w:uiPriority="66"/>
+    <w:lsdException w:name="Medium Grid 1 Accent 5" w:uiPriority="67"/>
+    <w:lsdException w:name="Medium Grid 2 Accent 5" w:uiPriority="68"/>
+    <w:lsdException w:name="Medium Grid 3 Accent 5" w:uiPriority="69"/>
+    <w:lsdException w:name="Dark List Accent 5" w:uiPriority="70"/>
+    <w:lsdException w:name="Colorful Shading Accent 5" w:uiPriority="71"/>
+    <w:lsdException w:name="Colorful List Accent 5" w:uiPriority="72"/>
+    <w:lsdException w:name="Colorful Grid Accent 5" w:uiPriority="73"/>
+    <w:lsdException w:name="Light Shading Accent 6" w:uiPriority="60"/>
+    <w:lsdException w:name="Light List Accent 6" w:uiPriority="61"/>
+    <w:lsdException w:name="Light Grid Accent 6" w:uiPriority="62"/>
+    <w:lsdException w:name="Medium Shading 1 Accent 6" w:uiPriority="63"/>
+    <w:lsdException w:name="Medium Shading 2 Accent 6" w:uiPriority="64"/>
+    <w:lsdException w:name="Medium List 1 Accent 6" w:uiPriority="65"/>
+    <w:lsdException w:name="Medium List 2 Accent 6" w:uiPriority="66"/>
+    <w:lsdException w:name="Medium Grid 1 Accent 6" w:uiPriority="67"/>
+    <w:lsdException w:name="Medium Grid 2 Accent 6" w:uiPriority="68"/>
+    <w:lsdException w:name="Medium Grid 3 Accent 6" w:uiPriority="69"/>
+    <w:lsdException w:name="Dark List Accent 6" w:uiPriority="70"/>
+    <w:lsdException w:name="Colorful Shading Accent 6" w:uiPriority="71"/>
+    <w:lsdException w:name="Colorful List Accent 6" w:uiPriority="72"/>
+    <w:lsdException w:name="Colorful Grid Accent 6" w:uiPriority="73"/>
+    <w:lsdException w:name="Subtle Emphasis" w:uiPriority="19" w:qFormat="1"/>
+    <w:lsdException w:name="Intense Emphasis" w:uiPriority="21" w:qFormat="1"/>
+    <w:lsdException w:name="Subtle Reference" w:uiPriority="31" w:qFormat="1"/>
+    <w:lsdException w:name="Intense Reference" w:uiPriority="32" w:qFormat="1"/>
+    <w:lsdException w:name="Book Title" w:uiPriority="33" w:qFormat="1"/>
+    <w:lsdException w:name="Bibliography" w:semiHidden="1" w:uiPriority="37" w:unhideWhenUsed="1"/>
+    <w:lsdException w:name="TOC Heading" w:semiHidden="1" w:uiPriority="39" w:unhideWhenUsed="1" w:qFormat="1"/>
+    <w:lsdException w:name="Grid Table 4" w:uiPriority="49"/>
+    <w:lsdException w:name="Grid Table 5 Dark" w:uiPriority="50"/>
+    <w:lsdException w:name="Grid Table 6 Colorful" w:uiPriority="51"/>
+    <w:lsdException w:name="Grid Table 7 Colorful" w:uiPriority="52"/>
+    <w:lsdException w:name="Grid Table 1 Light Accent 1" w:uiPriority="46"/>
+    <w:lsdException w:name="Grid Table 2 Accent 1" w:uiPriority="47"/>
+    <w:lsdException w:name="Grid Table 3 Accent 1" w:uiPriority="48"/>
+    <w:lsdException w:name="Grid Table 4 Accent 1" w:uiPriority="49"/>
+    <w:lsdException w:name="Grid Table 5 Dark Accent 1" w:uiPriority="50"/>
+    <w:lsdException w:name="Grid Table 6 Colorful Accent 1" w:uiPriority="51"/>
+    <w:lsdException w:name="Grid Table 7 Colorful Accent 1" w:uiPriority="52"/>
+    <w:lsdException w:name="Grid Table 1 Light Accent 2" w:uiPriority="46"/>
+    <w:lsdException w:name="Grid Table 2 Accent 2" w:uiPriority="47"/>
+    <w:lsdException w:name="Grid Table 3 Accent 2" w:uiPriority="48"/>
+    <w:lsdException w:name="Grid Table 4 Accent 2" w:uiPriority="49"/>
+    <w:lsdException w:name="Grid Table 5 Dark Accent 2" w:uiPriority="50"/>
+    <w:lsdException w:name="Grid Table 6 Colorful Accent 2" w:uiPriority="51"/>
+    <w:lsdException w:name="Grid Table 7 Colorful Accent 2" w:uiPriority="52"/>
+    <w:lsdException w:name="Grid Table 1 Light Accent 3" w:uiPriority="46"/>
+    <w:lsdException w:name="Grid Table 2 Accent 3" w:uiPriority="47"/>
+    <w:lsdException w:name="Grid Table 3 Accent 3" w:uiPriority="48"/>
+    <w:lsdException w:name="Grid Table 4 Accent 3" w:uiPriority="49"/>
+    <w:lsdException w:name="Grid Table 5 Dark Accent 3" w:uiPriority="50"/>
+    <w:lsdException w:name="Grid Table 6 Colorful Accent 3" w:uiPriority="51"/>
+    <w:lsdException w:name="Grid Table 7 Colorful Accent 3" w:uiPriority="52"/>
+    <w:lsdException w:name="Grid Table 1 Light Accent 4" w:uiPriority="46"/>
+    <w:lsdException w:name="Grid Table 2 Accent 4" w:uiPriority="47"/>
+    <w:lsdException w:name="Grid Table 3 Accent 4" w:uiPriority="48"/>
+    <w:lsdException w:name="Grid Table 4 Accent 4" w:uiPriority="49"/>
+    <w:lsdException w:name="Grid Table 5 Dark Accent 4" w:uiPriority="50"/>
+    <w:lsdException w:name="Grid Table 6 Colorful Accent 4" w:uiPriority="51"/>
+    <w:lsdException w:name="Grid Table 7 Colorful Accent 4" w:uiPriority="52"/>
+    <w:lsdException w:name="Grid Table 1 Light Accent 5" w:uiPriority="46"/>
+    <w:lsdException w:name="Grid Table 2 Accent 5" w:uiPriority="47"/>
+    <w:lsdException w:name="Grid Table 3 Accent 5" w:uiPriority="48"/>
+    <w:lsdException w:name="Grid Table 4 Accent 5" w:uiPriority="49"/>
+    <w:lsdException w:name="Grid Table 5 Dark Accent 5" w:uiPriority="50"/>
+    <w:lsdException w:name="Grid Table 6 Colorful Accent 5" w:uiPriority="51"/>
+    <w:lsdException w:name="Grid Table 7 Colorful Accent 5" w:uiPriority="52"/>
+    <w:lsdException w:name="Grid Table 1 Light Accent 6" w:uiPriority="46"/>
+    <w:lsdException w:name="Grid Table 2 Accent 6" w:uiPriority="47"/>
+    <w:lsdException w:name="Grid Table 3 Accent 6" w:uiPriority="48"/>
+    <w:lsdException w:name="Grid Table 4 Accent 6" w:uiPriority="49"/>
+    <w:lsdException w:name="Grid Table 5 Dark Accent 6" w:uiPriority="50"/>
+    <w:lsdException w:name="Grid Table 6 Colorful Accent 6" w:uiPriority="51"/>
+    <w:lsdException w:name="Grid Table 7 Colorful Accent 6" w:uiPriority="52"/>
+    <w:lsdException w:name="List Table 1 Light" w:uiPriority="46"/>
+    <w:lsdException w:name="List Table 2" w:uiPriority="47"/>
+    <w:lsdException w:name="List Table 3" w:uiPriority="48"/>
+    <w:lsdException w:name="List Table 4" w:uiPriority="49"/>
+    <w:lsdException w:name="List Table 5 Dark" w:uiPriority="50"/>
+    <w:lsdException w:name="List Table 6 Colorful" w:uiPriority="51"/>
+    <w:lsdException w:name="List Table 7 Colorful" w:uiPriority="52"/>
+    <w:lsdException w:name="List Table 1 Light Accent 1" w:uiPriority="46"/>
+    <w:lsdException w:name="List Table 2 Accent 1" w:uiPriority="47"/>
+    <w:lsdException w:name="List Table 3 Accent 1" w:uiPriority="48"/>
+    <w:lsdException w:name="List Table 4 Accent 1" w:uiPriority="49"/>
+    <w:lsdException w:name="List Table 5 Dark Accent 1" w:uiPriority="50"/>
+    <w:lsdException w:name="List Table 6 Colorful Accent 1" w:uiPriority="51"/>
+    <w:lsdException w:name="List Table 7 Colorful Accent 1" w:uiPriority="52"/>
+    <w:lsdException w:name="List Table 1 Light Accent 2" w:uiPriority="46"/>
+    <w:lsdException w:name="List Table 2 Accent 2" w:uiPriority="47"/>
+    <w:lsdException w:name="List Table 3 Accent 2" w:uiPriority="48"/>
+    <w:lsdException w:name="List Table 4 Accent 2" w:uiPriority="49"/>
+    <w:lsdException w:name="List Table 5 Dark Accent 2" w:uiPriority="50"/>
+    <w:lsdException w:name="List Table 6 Colorful Accent 2" w:uiPriority="51"/>
+    <w:lsdException w:name="List Table 7 Colorful Accent 2" w:uiPriority="52"/>
+    <w:lsdException w:name="List Table 1 Light Accent 3" w:uiPriority="46"/>
+    <w:lsdException w:name="List Table 2 Accent 3" w:uiPriority="47"/>
+    <w:lsdException w:name="List Table 3 Accent 3" w:uiPriority="48"/>
+    <w:lsdException w:name="List Table 4 Accent 3" w:uiPriority="49"/>
+    <w:lsdException w:name="List Table 5 Dark Accent 3" w:uiPriority="50"/>
+    <w:lsdException w:name="List Table 6 Colorful Accent 3" w:uiPriority="51"/>
+    <w:lsdException w:name="List Table 7 Colorful Accent 3" w:uiPriority="52"/>
+    <w:lsdException w:name="List Table 1 Light Accent 4" w:uiPriority="46"/>
+    <w:lsdException w:name="List Table 2 Accent 4" w:uiPriority="47"/>
+    <w:lsdException w:name="List Table 3 Accent 4" w:uiPriority="48"/>
+    <w:lsdException w:name="List Table 4 Accent 4" w:uiPriority="49"/>
+    <w:lsdException w:name="List Table 5 Dark Accent 4" w:uiPriority="50"/>
+    <w:lsdException w:name="List Table 6 Colorful Accent 4" w:uiPriority="51"/>
+    <w:lsdException w:name="List Table 7 Colorful Accent 4" w:uiPriority="52"/>
+    <w:lsdException w:name="List Table 1 Light Accent 5" w:uiPriority="46"/>
+    <w:lsdException w:name="List Table 2 Accent 5" w:uiPriority="47"/>
+    <w:lsdException w:name="List Table 3 Accent 5" w:uiPriority="48"/>
+    <w:lsdException w:name="List Table 4 Accent 5" w:uiPriority="49"/>
+    <w:lsdException w:name="List Table 5 Dark Accent 5" w:uiPriority="50"/>
+    <w:lsdException w:name="List Table 6 Colorful Accent 5" w:uiPriority="51"/>
+    <w:lsdException w:name="List Table 7 Colorful Accent 5" w:uiPriority="52"/>
+    <w:lsdException w:name="List Table 1 Light Accent 6" w:uiPriority="46"/>
+    <w:lsdException w:name="List Table 2 Accent 6" w:uiPriority="47"/>
+    <w:lsdException w:name="List Table 3 Accent 6" w:uiPriority="48"/>
+    <w:lsdException w:name="List Table 4 Accent 6" w:uiPriority="49"/>
+    <w:lsdException w:name="List Table 5 Dark Accent 6" w:uiPriority="50"/>
+    <w:lsdException w:name="List Table 6 Colorful Accent 6" w:uiPriority="51"/>
+    <w:lsdException w:name="List Table 7 Colorful Accent 6" w:uiPriority="52"/>
   </w:latentStyles>
   <w:style w:type="paragraph" w:default="1" w:styleId="Normal">
     <w:name w:val="Normal"/>
@@ -15354,7 +15659,6 @@
       <w:spacing w:after="0" w:line="240" w:lineRule="auto"/>
     </w:pPr>
     <w:tblPr>
-      <w:tblInd w:w="0" w:type="dxa"/>
       <w:tblBorders>
         <w:top w:val="single" w:sz="4" w:space="0" w:color="auto"/>
         <w:left w:val="single" w:sz="4" w:space="0" w:color="auto"/>
@@ -15363,1229 +15667,6 @@
         <w:insideH w:val="single" w:sz="4" w:space="0" w:color="auto"/>
         <w:insideV w:val="single" w:sz="4" w:space="0" w:color="auto"/>
       </w:tblBorders>
-      <w:tblCellMar>
-        <w:top w:w="0" w:type="dxa"/>
-        <w:left w:w="108" w:type="dxa"/>
-        <w:bottom w:w="0" w:type="dxa"/>
-        <w:right w:w="108" w:type="dxa"/>
-      </w:tblCellMar>
-    </w:tblPr>
-  </w:style>
-  <w:style w:type="paragraph" w:styleId="CommentText">
-    <w:name w:val="annotation text"/>
-    <w:basedOn w:val="Normal"/>
-    <w:link w:val="CommentTextChar"/>
-    <w:uiPriority w:val="99"/>
-    <w:semiHidden/>
-    <w:unhideWhenUsed/>
-    <w:rsid w:val="008B2D46"/>
-    <w:pPr>
-      <w:spacing w:line="240" w:lineRule="auto"/>
-    </w:pPr>
-    <w:rPr>
-      <w:sz w:val="20"/>
-      <w:szCs w:val="20"/>
-    </w:rPr>
-  </w:style>
-  <w:style w:type="character" w:customStyle="1" w:styleId="CommentTextChar">
-    <w:name w:val="Comment Text Char"/>
-    <w:basedOn w:val="DefaultParagraphFont"/>
-    <w:link w:val="CommentText"/>
-    <w:uiPriority w:val="99"/>
-    <w:semiHidden/>
-    <w:rsid w:val="008B2D46"/>
-    <w:rPr>
-      <w:sz w:val="20"/>
-      <w:szCs w:val="20"/>
-    </w:rPr>
-  </w:style>
-  <w:style w:type="paragraph" w:styleId="CommentSubject">
-    <w:name w:val="annotation subject"/>
-    <w:basedOn w:val="CommentText"/>
-    <w:next w:val="CommentText"/>
-    <w:link w:val="CommentSubjectChar"/>
-    <w:uiPriority w:val="99"/>
-    <w:semiHidden/>
-    <w:unhideWhenUsed/>
-    <w:rsid w:val="008B2D46"/>
-    <w:pPr>
-      <w:spacing w:after="0"/>
-    </w:pPr>
-    <w:rPr>
-      <w:rFonts w:ascii="Times New Roman" w:eastAsia="Times New Roman" w:hAnsi="Times New Roman" w:cs="Times New Roman"/>
-      <w:b/>
-      <w:bCs/>
-      <w:sz w:val="22"/>
-      <w:lang w:eastAsia="de-DE"/>
-    </w:rPr>
-  </w:style>
-  <w:style w:type="character" w:customStyle="1" w:styleId="CommentSubjectChar">
-    <w:name w:val="Comment Subject Char"/>
-    <w:basedOn w:val="CommentTextChar"/>
-    <w:link w:val="CommentSubject"/>
-    <w:uiPriority w:val="99"/>
-    <w:semiHidden/>
-    <w:rsid w:val="008B2D46"/>
-    <w:rPr>
-      <w:rFonts w:ascii="Times New Roman" w:eastAsia="Times New Roman" w:hAnsi="Times New Roman" w:cs="Times New Roman"/>
-      <w:b/>
-      <w:bCs/>
-      <w:sz w:val="20"/>
-      <w:szCs w:val="20"/>
-      <w:lang w:eastAsia="de-DE"/>
-    </w:rPr>
-  </w:style>
-  <w:style w:type="character" w:customStyle="1" w:styleId="gi">
-    <w:name w:val="gi"/>
-    <w:basedOn w:val="DefaultParagraphFont"/>
-    <w:rsid w:val="00A45C6C"/>
-  </w:style>
-  <w:style w:type="character" w:customStyle="1" w:styleId="UnresolvedMention">
-    <w:name w:val="Unresolved Mention"/>
-    <w:basedOn w:val="DefaultParagraphFont"/>
-    <w:uiPriority w:val="99"/>
-    <w:semiHidden/>
-    <w:unhideWhenUsed/>
-    <w:rsid w:val="006A4029"/>
-    <w:rPr>
-      <w:color w:val="808080"/>
-      <w:shd w:val="clear" w:color="auto" w:fill="E6E6E6"/>
-    </w:rPr>
-  </w:style>
-  <w:style w:type="paragraph" w:styleId="BalloonText">
-    <w:name w:val="Balloon Text"/>
-    <w:basedOn w:val="Normal"/>
-    <w:link w:val="BalloonTextChar"/>
-    <w:uiPriority w:val="99"/>
-    <w:semiHidden/>
-    <w:unhideWhenUsed/>
-    <w:rsid w:val="00EE2F82"/>
-    <w:pPr>
-      <w:spacing w:after="0" w:line="240" w:lineRule="auto"/>
-    </w:pPr>
-    <w:rPr>
-      <w:rFonts w:ascii="Lucida Grande" w:hAnsi="Lucida Grande" w:cs="Lucida Grande"/>
-      <w:sz w:val="18"/>
-      <w:szCs w:val="18"/>
-    </w:rPr>
-  </w:style>
-  <w:style w:type="character" w:customStyle="1" w:styleId="BalloonTextChar">
-    <w:name w:val="Balloon Text Char"/>
-    <w:basedOn w:val="DefaultParagraphFont"/>
-    <w:link w:val="BalloonText"/>
-    <w:uiPriority w:val="99"/>
-    <w:semiHidden/>
-    <w:rsid w:val="00EE2F82"/>
-    <w:rPr>
-      <w:rFonts w:ascii="Lucida Grande" w:hAnsi="Lucida Grande" w:cs="Lucida Grande"/>
-      <w:sz w:val="18"/>
-      <w:szCs w:val="18"/>
-    </w:rPr>
-  </w:style>
-</w:styles>
-</file>
-
-<file path=word/stylesWithEffects.xml><?xml version="1.0" encoding="utf-8"?>
-<w:styles xmlns:wpc="http://schemas.microsoft.com/office/word/2010/wordprocessingCanvas" xmlns:mo="http://schemas.microsoft.com/office/mac/office/2008/main" xmlns:mc="http://schemas.openxmlformats.org/markup-compatibility/2006" xmlns:mv="urn:schemas-microsoft-com:mac:vml" xmlns:o="urn:schemas-microsoft-com:office:office" xmlns:r="http://schemas.openxmlformats.org/officeDocument/2006/relationships" xmlns:m="http://schemas.openxmlformats.org/officeDocument/2006/math" xmlns:v="urn:schemas-microsoft-com:vml" xmlns:wp14="http://schemas.microsoft.com/office/word/2010/wordprocessingDrawing" xmlns:wp="http://schemas.openxmlformats.org/drawingml/2006/wordprocessingDrawing" xmlns:w10="urn:schemas-microsoft-com:office:word" xmlns:w="http://schemas.openxmlformats.org/wordprocessingml/2006/main" xmlns:w14="http://schemas.microsoft.com/office/word/2010/wordml" xmlns:wpg="http://schemas.microsoft.com/office/word/2010/wordprocessingGroup" xmlns:wpi="http://schemas.microsoft.com/office/word/2010/wordprocessingInk" xmlns:wne="http://schemas.microsoft.com/office/word/2006/wordml" xmlns:wps="http://schemas.microsoft.com/office/word/2010/wordprocessingShape" mc:Ignorable="w14 wp14">
-  <w:docDefaults>
-    <w:rPrDefault>
-      <w:rPr>
-        <w:rFonts w:asciiTheme="minorHAnsi" w:eastAsiaTheme="minorHAnsi" w:hAnsiTheme="minorHAnsi" w:cstheme="minorBidi"/>
-        <w:sz w:val="22"/>
-        <w:szCs w:val="22"/>
-        <w:lang w:val="en-US" w:eastAsia="en-US" w:bidi="ar-SA"/>
-      </w:rPr>
-    </w:rPrDefault>
-    <w:pPrDefault>
-      <w:pPr>
-        <w:spacing w:after="160" w:line="259" w:lineRule="auto"/>
-      </w:pPr>
-    </w:pPrDefault>
-  </w:docDefaults>
-  <w:latentStyles w:defLockedState="0" w:defUIPriority="99" w:defSemiHidden="1" w:defUnhideWhenUsed="1" w:defQFormat="0" w:count="276">
-    <w:lsdException w:name="Normal" w:semiHidden="0" w:uiPriority="0" w:unhideWhenUsed="0" w:qFormat="1"/>
-    <w:lsdException w:name="heading 1" w:semiHidden="0" w:uiPriority="0" w:unhideWhenUsed="0" w:qFormat="1"/>
-    <w:lsdException w:name="heading 2" w:uiPriority="0" w:qFormat="1"/>
-    <w:lsdException w:name="heading 3" w:uiPriority="9" w:qFormat="1"/>
-    <w:lsdException w:name="heading 4" w:uiPriority="9" w:qFormat="1"/>
-    <w:lsdException w:name="heading 5" w:uiPriority="9" w:qFormat="1"/>
-    <w:lsdException w:name="heading 6" w:uiPriority="9" w:qFormat="1"/>
-    <w:lsdException w:name="heading 7" w:uiPriority="9" w:qFormat="1"/>
-    <w:lsdException w:name="heading 8" w:uiPriority="9" w:qFormat="1"/>
-    <w:lsdException w:name="heading 9" w:uiPriority="9" w:qFormat="1"/>
-    <w:lsdException w:name="toc 1" w:uiPriority="39"/>
-    <w:lsdException w:name="toc 2" w:uiPriority="39"/>
-    <w:lsdException w:name="toc 3" w:uiPriority="39"/>
-    <w:lsdException w:name="toc 4" w:uiPriority="39"/>
-    <w:lsdException w:name="toc 5" w:uiPriority="39"/>
-    <w:lsdException w:name="toc 6" w:uiPriority="39"/>
-    <w:lsdException w:name="toc 7" w:uiPriority="39"/>
-    <w:lsdException w:name="toc 8" w:uiPriority="39"/>
-    <w:lsdException w:name="toc 9" w:uiPriority="39"/>
-    <w:lsdException w:name="caption" w:uiPriority="0" w:qFormat="1"/>
-    <w:lsdException w:name="footnote reference" w:uiPriority="0"/>
-    <w:lsdException w:name="Title" w:semiHidden="0" w:uiPriority="10" w:unhideWhenUsed="0" w:qFormat="1"/>
-    <w:lsdException w:name="Default Paragraph Font" w:uiPriority="1"/>
-    <w:lsdException w:name="Subtitle" w:semiHidden="0" w:uiPriority="11" w:unhideWhenUsed="0" w:qFormat="1"/>
-    <w:lsdException w:name="Hyperlink" w:uiPriority="0" w:qFormat="1"/>
-    <w:lsdException w:name="Strong" w:semiHidden="0" w:uiPriority="22" w:unhideWhenUsed="0" w:qFormat="1"/>
-    <w:lsdException w:name="Emphasis" w:semiHidden="0" w:uiPriority="20" w:unhideWhenUsed="0" w:qFormat="1"/>
-    <w:lsdException w:name="Table Grid" w:semiHidden="0" w:uiPriority="39" w:unhideWhenUsed="0"/>
-    <w:lsdException w:name="Note Level 1" w:semiHidden="0" w:unhideWhenUsed="0"/>
-    <w:lsdException w:name="Note Level 2" w:semiHidden="0" w:unhideWhenUsed="0"/>
-    <w:lsdException w:name="Note Level 3" w:semiHidden="0" w:unhideWhenUsed="0"/>
-    <w:lsdException w:name="Note Level 4" w:semiHidden="0" w:unhideWhenUsed="0"/>
-    <w:lsdException w:name="Note Level 5" w:semiHidden="0" w:unhideWhenUsed="0"/>
-    <w:lsdException w:name="Note Level 6" w:semiHidden="0" w:unhideWhenUsed="0"/>
-    <w:lsdException w:name="Note Level 7" w:semiHidden="0" w:unhideWhenUsed="0"/>
-    <w:lsdException w:name="Note Level 8" w:semiHidden="0" w:unhideWhenUsed="0"/>
-    <w:lsdException w:name="Note Level 9" w:semiHidden="0" w:unhideWhenUsed="0"/>
-    <w:lsdException w:name="Placeholder Text" w:unhideWhenUsed="0"/>
-    <w:lsdException w:name="No Spacing" w:semiHidden="0" w:uiPriority="1" w:unhideWhenUsed="0" w:qFormat="1"/>
-    <w:lsdException w:name="Light Shading" w:semiHidden="0" w:uiPriority="60" w:unhideWhenUsed="0"/>
-    <w:lsdException w:name="Light List" w:semiHidden="0" w:uiPriority="61" w:unhideWhenUsed="0"/>
-    <w:lsdException w:name="Light Grid" w:semiHidden="0" w:uiPriority="62" w:unhideWhenUsed="0"/>
-    <w:lsdException w:name="Medium Shading 1" w:semiHidden="0" w:uiPriority="63" w:unhideWhenUsed="0"/>
-    <w:lsdException w:name="Medium Shading 2" w:semiHidden="0" w:uiPriority="64" w:unhideWhenUsed="0"/>
-    <w:lsdException w:name="Medium List 1" w:semiHidden="0" w:uiPriority="65" w:unhideWhenUsed="0"/>
-    <w:lsdException w:name="Medium List 2" w:semiHidden="0" w:uiPriority="66" w:unhideWhenUsed="0"/>
-    <w:lsdException w:name="Medium Grid 1" w:semiHidden="0" w:uiPriority="67" w:unhideWhenUsed="0"/>
-    <w:lsdException w:name="Medium Grid 2" w:semiHidden="0" w:uiPriority="68" w:unhideWhenUsed="0"/>
-    <w:lsdException w:name="Medium Grid 3" w:semiHidden="0" w:uiPriority="69" w:unhideWhenUsed="0"/>
-    <w:lsdException w:name="Dark List" w:semiHidden="0" w:uiPriority="70" w:unhideWhenUsed="0"/>
-    <w:lsdException w:name="Colorful Shading" w:semiHidden="0" w:uiPriority="71" w:unhideWhenUsed="0"/>
-    <w:lsdException w:name="Colorful List" w:semiHidden="0" w:uiPriority="72" w:unhideWhenUsed="0"/>
-    <w:lsdException w:name="Colorful Grid" w:semiHidden="0" w:uiPriority="73" w:unhideWhenUsed="0"/>
-    <w:lsdException w:name="Light Shading Accent 1" w:semiHidden="0" w:uiPriority="60" w:unhideWhenUsed="0"/>
-    <w:lsdException w:name="Light List Accent 1" w:semiHidden="0" w:uiPriority="61" w:unhideWhenUsed="0"/>
-    <w:lsdException w:name="Light Grid Accent 1" w:semiHidden="0" w:uiPriority="62" w:unhideWhenUsed="0"/>
-    <w:lsdException w:name="Medium Shading 1 Accent 1" w:semiHidden="0" w:uiPriority="63" w:unhideWhenUsed="0"/>
-    <w:lsdException w:name="Medium Shading 2 Accent 1" w:semiHidden="0" w:uiPriority="64" w:unhideWhenUsed="0"/>
-    <w:lsdException w:name="Medium List 1 Accent 1" w:semiHidden="0" w:uiPriority="65" w:unhideWhenUsed="0"/>
-    <w:lsdException w:name="Revision" w:unhideWhenUsed="0"/>
-    <w:lsdException w:name="List Paragraph" w:semiHidden="0" w:uiPriority="34" w:unhideWhenUsed="0" w:qFormat="1"/>
-    <w:lsdException w:name="Quote" w:semiHidden="0" w:uiPriority="29" w:unhideWhenUsed="0" w:qFormat="1"/>
-    <w:lsdException w:name="Intense Quote" w:semiHidden="0" w:uiPriority="30" w:unhideWhenUsed="0" w:qFormat="1"/>
-    <w:lsdException w:name="Medium List 2 Accent 1" w:semiHidden="0" w:uiPriority="66" w:unhideWhenUsed="0"/>
-    <w:lsdException w:name="Medium Grid 1 Accent 1" w:semiHidden="0" w:uiPriority="67" w:unhideWhenUsed="0"/>
-    <w:lsdException w:name="Medium Grid 2 Accent 1" w:semiHidden="0" w:uiPriority="68" w:unhideWhenUsed="0"/>
-    <w:lsdException w:name="Medium Grid 3 Accent 1" w:semiHidden="0" w:uiPriority="69" w:unhideWhenUsed="0"/>
-    <w:lsdException w:name="Dark List Accent 1" w:semiHidden="0" w:uiPriority="70" w:unhideWhenUsed="0"/>
-    <w:lsdException w:name="Colorful Shading Accent 1" w:semiHidden="0" w:uiPriority="71" w:unhideWhenUsed="0"/>
-    <w:lsdException w:name="Colorful List Accent 1" w:semiHidden="0" w:uiPriority="72" w:unhideWhenUsed="0"/>
-    <w:lsdException w:name="Colorful Grid Accent 1" w:semiHidden="0" w:uiPriority="73" w:unhideWhenUsed="0"/>
-    <w:lsdException w:name="Light Shading Accent 2" w:semiHidden="0" w:uiPriority="60" w:unhideWhenUsed="0"/>
-    <w:lsdException w:name="Light List Accent 2" w:semiHidden="0" w:uiPriority="61" w:unhideWhenUsed="0"/>
-    <w:lsdException w:name="Light Grid Accent 2" w:semiHidden="0" w:uiPriority="62" w:unhideWhenUsed="0"/>
-    <w:lsdException w:name="Medium Shading 1 Accent 2" w:semiHidden="0" w:uiPriority="63" w:unhideWhenUsed="0"/>
-    <w:lsdException w:name="Medium Shading 2 Accent 2" w:semiHidden="0" w:uiPriority="64" w:unhideWhenUsed="0"/>
-    <w:lsdException w:name="Medium List 1 Accent 2" w:semiHidden="0" w:uiPriority="65" w:unhideWhenUsed="0"/>
-    <w:lsdException w:name="Medium List 2 Accent 2" w:semiHidden="0" w:uiPriority="66" w:unhideWhenUsed="0"/>
-    <w:lsdException w:name="Medium Grid 1 Accent 2" w:semiHidden="0" w:uiPriority="67" w:unhideWhenUsed="0"/>
-    <w:lsdException w:name="Medium Grid 2 Accent 2" w:semiHidden="0" w:uiPriority="68" w:unhideWhenUsed="0"/>
-    <w:lsdException w:name="Medium Grid 3 Accent 2" w:semiHidden="0" w:uiPriority="69" w:unhideWhenUsed="0"/>
-    <w:lsdException w:name="Dark List Accent 2" w:semiHidden="0" w:uiPriority="70" w:unhideWhenUsed="0"/>
-    <w:lsdException w:name="Colorful Shading Accent 2" w:semiHidden="0" w:uiPriority="71" w:unhideWhenUsed="0"/>
-    <w:lsdException w:name="Colorful List Accent 2" w:semiHidden="0" w:uiPriority="72" w:unhideWhenUsed="0"/>
-    <w:lsdException w:name="Colorful Grid Accent 2" w:semiHidden="0" w:uiPriority="73" w:unhideWhenUsed="0"/>
-    <w:lsdException w:name="Light Shading Accent 3" w:semiHidden="0" w:uiPriority="60" w:unhideWhenUsed="0"/>
-    <w:lsdException w:name="Light List Accent 3" w:semiHidden="0" w:uiPriority="61" w:unhideWhenUsed="0"/>
-    <w:lsdException w:name="Light Grid Accent 3" w:semiHidden="0" w:uiPriority="62" w:unhideWhenUsed="0"/>
-    <w:lsdException w:name="Medium Shading 1 Accent 3" w:semiHidden="0" w:uiPriority="63" w:unhideWhenUsed="0"/>
-    <w:lsdException w:name="Medium Shading 2 Accent 3" w:semiHidden="0" w:uiPriority="64" w:unhideWhenUsed="0"/>
-    <w:lsdException w:name="Medium List 1 Accent 3" w:semiHidden="0" w:uiPriority="65" w:unhideWhenUsed="0"/>
-    <w:lsdException w:name="Medium List 2 Accent 3" w:semiHidden="0" w:uiPriority="66" w:unhideWhenUsed="0"/>
-    <w:lsdException w:name="Medium Grid 1 Accent 3" w:semiHidden="0" w:uiPriority="67" w:unhideWhenUsed="0"/>
-    <w:lsdException w:name="Medium Grid 2 Accent 3" w:semiHidden="0" w:uiPriority="68" w:unhideWhenUsed="0"/>
-    <w:lsdException w:name="Medium Grid 3 Accent 3" w:semiHidden="0" w:uiPriority="69" w:unhideWhenUsed="0"/>
-    <w:lsdException w:name="Dark List Accent 3" w:semiHidden="0" w:uiPriority="70" w:unhideWhenUsed="0"/>
-    <w:lsdException w:name="Colorful Shading Accent 3" w:semiHidden="0" w:uiPriority="71" w:unhideWhenUsed="0"/>
-    <w:lsdException w:name="Colorful List Accent 3" w:semiHidden="0" w:uiPriority="72" w:unhideWhenUsed="0"/>
-    <w:lsdException w:name="Colorful Grid Accent 3" w:semiHidden="0" w:uiPriority="73" w:unhideWhenUsed="0"/>
-    <w:lsdException w:name="Light Shading Accent 4" w:semiHidden="0" w:uiPriority="60" w:unhideWhenUsed="0"/>
-    <w:lsdException w:name="Light List Accent 4" w:semiHidden="0" w:uiPriority="61" w:unhideWhenUsed="0"/>
-    <w:lsdException w:name="Light Grid Accent 4" w:semiHidden="0" w:uiPriority="62" w:unhideWhenUsed="0"/>
-    <w:lsdException w:name="Medium Shading 1 Accent 4" w:semiHidden="0" w:uiPriority="63" w:unhideWhenUsed="0"/>
-    <w:lsdException w:name="Medium Shading 2 Accent 4" w:semiHidden="0" w:uiPriority="64" w:unhideWhenUsed="0"/>
-    <w:lsdException w:name="Medium List 1 Accent 4" w:semiHidden="0" w:uiPriority="65" w:unhideWhenUsed="0"/>
-    <w:lsdException w:name="Medium List 2 Accent 4" w:semiHidden="0" w:uiPriority="66" w:unhideWhenUsed="0"/>
-    <w:lsdException w:name="Medium Grid 1 Accent 4" w:semiHidden="0" w:uiPriority="67" w:unhideWhenUsed="0"/>
-    <w:lsdException w:name="Medium Grid 2 Accent 4" w:semiHidden="0" w:uiPriority="68" w:unhideWhenUsed="0"/>
-    <w:lsdException w:name="Medium Grid 3 Accent 4" w:semiHidden="0" w:uiPriority="69" w:unhideWhenUsed="0"/>
-    <w:lsdException w:name="Dark List Accent 4" w:semiHidden="0" w:uiPriority="70" w:unhideWhenUsed="0"/>
-    <w:lsdException w:name="Colorful Shading Accent 4" w:semiHidden="0" w:uiPriority="71" w:unhideWhenUsed="0"/>
-    <w:lsdException w:name="Colorful List Accent 4" w:semiHidden="0" w:uiPriority="72" w:unhideWhenUsed="0"/>
-    <w:lsdException w:name="Colorful Grid Accent 4" w:semiHidden="0" w:uiPriority="73" w:unhideWhenUsed="0"/>
-    <w:lsdException w:name="Light Shading Accent 5" w:semiHidden="0" w:uiPriority="60" w:unhideWhenUsed="0"/>
-    <w:lsdException w:name="Light List Accent 5" w:semiHidden="0" w:uiPriority="61" w:unhideWhenUsed="0"/>
-    <w:lsdException w:name="Light Grid Accent 5" w:semiHidden="0" w:uiPriority="62" w:unhideWhenUsed="0"/>
-    <w:lsdException w:name="Medium Shading 1 Accent 5" w:semiHidden="0" w:uiPriority="63" w:unhideWhenUsed="0"/>
-    <w:lsdException w:name="Medium Shading 2 Accent 5" w:semiHidden="0" w:uiPriority="64" w:unhideWhenUsed="0"/>
-    <w:lsdException w:name="Medium List 1 Accent 5" w:semiHidden="0" w:uiPriority="65" w:unhideWhenUsed="0"/>
-    <w:lsdException w:name="Medium List 2 Accent 5" w:semiHidden="0" w:uiPriority="66" w:unhideWhenUsed="0"/>
-    <w:lsdException w:name="Medium Grid 1 Accent 5" w:semiHidden="0" w:uiPriority="67" w:unhideWhenUsed="0"/>
-    <w:lsdException w:name="Medium Grid 2 Accent 5" w:semiHidden="0" w:uiPriority="68" w:unhideWhenUsed="0"/>
-    <w:lsdException w:name="Medium Grid 3 Accent 5" w:semiHidden="0" w:uiPriority="69" w:unhideWhenUsed="0"/>
-    <w:lsdException w:name="Dark List Accent 5" w:semiHidden="0" w:uiPriority="70" w:unhideWhenUsed="0"/>
-    <w:lsdException w:name="Colorful Shading Accent 5" w:semiHidden="0" w:uiPriority="71" w:unhideWhenUsed="0"/>
-    <w:lsdException w:name="Colorful List Accent 5" w:semiHidden="0" w:uiPriority="72" w:unhideWhenUsed="0"/>
-    <w:lsdException w:name="Colorful Grid Accent 5" w:semiHidden="0" w:uiPriority="73" w:unhideWhenUsed="0"/>
-    <w:lsdException w:name="Light Shading Accent 6" w:semiHidden="0" w:uiPriority="60" w:unhideWhenUsed="0"/>
-    <w:lsdException w:name="Light List Accent 6" w:semiHidden="0" w:uiPriority="61" w:unhideWhenUsed="0"/>
-    <w:lsdException w:name="Light Grid Accent 6" w:semiHidden="0" w:uiPriority="62" w:unhideWhenUsed="0"/>
-    <w:lsdException w:name="Medium Shading 1 Accent 6" w:semiHidden="0" w:uiPriority="63" w:unhideWhenUsed="0"/>
-    <w:lsdException w:name="Medium Shading 2 Accent 6" w:semiHidden="0" w:uiPriority="64" w:unhideWhenUsed="0"/>
-    <w:lsdException w:name="Medium List 1 Accent 6" w:semiHidden="0" w:uiPriority="65" w:unhideWhenUsed="0"/>
-    <w:lsdException w:name="Medium List 2 Accent 6" w:semiHidden="0" w:uiPriority="66" w:unhideWhenUsed="0"/>
-    <w:lsdException w:name="Medium Grid 1 Accent 6" w:semiHidden="0" w:uiPriority="67" w:unhideWhenUsed="0"/>
-    <w:lsdException w:name="Medium Grid 2 Accent 6" w:semiHidden="0" w:uiPriority="68" w:unhideWhenUsed="0"/>
-    <w:lsdException w:name="Medium Grid 3 Accent 6" w:semiHidden="0" w:uiPriority="69" w:unhideWhenUsed="0"/>
-    <w:lsdException w:name="Dark List Accent 6" w:semiHidden="0" w:uiPriority="70" w:unhideWhenUsed="0"/>
-    <w:lsdException w:name="Colorful Shading Accent 6" w:semiHidden="0" w:uiPriority="71" w:unhideWhenUsed="0"/>
-    <w:lsdException w:name="Colorful List Accent 6" w:semiHidden="0" w:uiPriority="72" w:unhideWhenUsed="0"/>
-    <w:lsdException w:name="Colorful Grid Accent 6" w:semiHidden="0" w:uiPriority="73" w:unhideWhenUsed="0"/>
-    <w:lsdException w:name="Subtle Emphasis" w:semiHidden="0" w:uiPriority="19" w:unhideWhenUsed="0" w:qFormat="1"/>
-    <w:lsdException w:name="Intense Emphasis" w:semiHidden="0" w:uiPriority="21" w:unhideWhenUsed="0" w:qFormat="1"/>
-    <w:lsdException w:name="Subtle Reference" w:semiHidden="0" w:uiPriority="31" w:unhideWhenUsed="0" w:qFormat="1"/>
-    <w:lsdException w:name="Intense Reference" w:semiHidden="0" w:uiPriority="32" w:unhideWhenUsed="0" w:qFormat="1"/>
-    <w:lsdException w:name="Book Title" w:semiHidden="0" w:uiPriority="33" w:unhideWhenUsed="0" w:qFormat="1"/>
-    <w:lsdException w:name="Bibliography" w:uiPriority="37"/>
-    <w:lsdException w:name="TOC Heading" w:uiPriority="39" w:qFormat="1"/>
-  </w:latentStyles>
-  <w:style w:type="paragraph" w:default="1" w:styleId="Normal">
-    <w:name w:val="Normal"/>
-    <w:qFormat/>
-  </w:style>
-  <w:style w:type="paragraph" w:styleId="Heading1">
-    <w:name w:val="heading 1"/>
-    <w:basedOn w:val="Normal"/>
-    <w:next w:val="Normal"/>
-    <w:link w:val="Heading1Char"/>
-    <w:qFormat/>
-    <w:rsid w:val="006200A2"/>
-    <w:pPr>
-      <w:keepNext/>
-      <w:keepLines/>
-      <w:numPr>
-        <w:numId w:val="4"/>
-      </w:numPr>
-      <w:spacing w:before="240" w:after="0"/>
-      <w:outlineLvl w:val="0"/>
-    </w:pPr>
-    <w:rPr>
-      <w:rFonts w:asciiTheme="majorHAnsi" w:eastAsiaTheme="majorEastAsia" w:hAnsiTheme="majorHAnsi" w:cstheme="majorBidi"/>
-      <w:color w:val="2F5496" w:themeColor="accent1" w:themeShade="BF"/>
-      <w:sz w:val="32"/>
-      <w:szCs w:val="32"/>
-    </w:rPr>
-  </w:style>
-  <w:style w:type="paragraph" w:styleId="Heading2">
-    <w:name w:val="heading 2"/>
-    <w:basedOn w:val="Normal"/>
-    <w:next w:val="Normal"/>
-    <w:link w:val="Heading2Char"/>
-    <w:unhideWhenUsed/>
-    <w:qFormat/>
-    <w:rsid w:val="006200A2"/>
-    <w:pPr>
-      <w:keepNext/>
-      <w:keepLines/>
-      <w:numPr>
-        <w:ilvl w:val="1"/>
-        <w:numId w:val="4"/>
-      </w:numPr>
-      <w:spacing w:before="40" w:after="0"/>
-      <w:outlineLvl w:val="1"/>
-    </w:pPr>
-    <w:rPr>
-      <w:rFonts w:asciiTheme="majorHAnsi" w:eastAsiaTheme="majorEastAsia" w:hAnsiTheme="majorHAnsi" w:cstheme="majorBidi"/>
-      <w:color w:val="2F5496" w:themeColor="accent1" w:themeShade="BF"/>
-      <w:sz w:val="26"/>
-      <w:szCs w:val="26"/>
-    </w:rPr>
-  </w:style>
-  <w:style w:type="character" w:default="1" w:styleId="DefaultParagraphFont">
-    <w:name w:val="Default Paragraph Font"/>
-    <w:uiPriority w:val="1"/>
-    <w:semiHidden/>
-    <w:unhideWhenUsed/>
-  </w:style>
-  <w:style w:type="table" w:default="1" w:styleId="TableNormal">
-    <w:name w:val="Normal Table"/>
-    <w:uiPriority w:val="99"/>
-    <w:semiHidden/>
-    <w:unhideWhenUsed/>
-    <w:tblPr>
-      <w:tblInd w:w="0" w:type="dxa"/>
-      <w:tblCellMar>
-        <w:top w:w="0" w:type="dxa"/>
-        <w:left w:w="108" w:type="dxa"/>
-        <w:bottom w:w="0" w:type="dxa"/>
-        <w:right w:w="108" w:type="dxa"/>
-      </w:tblCellMar>
-    </w:tblPr>
-  </w:style>
-  <w:style w:type="numbering" w:default="1" w:styleId="NoList">
-    <w:name w:val="No List"/>
-    <w:uiPriority w:val="99"/>
-    <w:semiHidden/>
-    <w:unhideWhenUsed/>
-  </w:style>
-  <w:style w:type="paragraph" w:customStyle="1" w:styleId="ACLTitle">
-    <w:name w:val="ACL Title"/>
-    <w:basedOn w:val="Normal"/>
-    <w:qFormat/>
-    <w:rsid w:val="00992AE6"/>
-    <w:pPr>
-      <w:framePr w:w="12012" w:h="1416" w:hSpace="180" w:wrap="around" w:vAnchor="text" w:hAnchor="page" w:x="109" w:y="-36"/>
-      <w:pBdr>
-        <w:top w:val="single" w:sz="6" w:space="1" w:color="auto"/>
-        <w:left w:val="single" w:sz="6" w:space="1" w:color="auto"/>
-        <w:bottom w:val="single" w:sz="6" w:space="1" w:color="auto"/>
-        <w:right w:val="single" w:sz="6" w:space="1" w:color="auto"/>
-      </w:pBdr>
-      <w:jc w:val="center"/>
-    </w:pPr>
-    <w:rPr>
-      <w:rFonts w:ascii="Times New Roman" w:hAnsi="Times New Roman" w:cs="Times New Roman"/>
-      <w:b/>
-      <w:sz w:val="30"/>
-      <w:szCs w:val="30"/>
-    </w:rPr>
-  </w:style>
-  <w:style w:type="paragraph" w:customStyle="1" w:styleId="ACLAbstractHeading">
-    <w:name w:val="ACL Abstract Heading"/>
-    <w:basedOn w:val="Normal"/>
-    <w:next w:val="Normal"/>
-    <w:qFormat/>
-    <w:rsid w:val="00992AE6"/>
-    <w:pPr>
-      <w:spacing w:after="200" w:line="245" w:lineRule="auto"/>
-      <w:jc w:val="center"/>
-    </w:pPr>
-    <w:rPr>
-      <w:rFonts w:ascii="Times New Roman" w:eastAsia="MS Mincho" w:hAnsi="Times New Roman" w:cs="Times New Roman"/>
-      <w:b/>
-      <w:bCs/>
-      <w:kern w:val="16"/>
-      <w:sz w:val="24"/>
-      <w:szCs w:val="24"/>
-      <w:lang w:eastAsia="de-DE"/>
-    </w:rPr>
-  </w:style>
-  <w:style w:type="paragraph" w:customStyle="1" w:styleId="ACLText">
-    <w:name w:val="ACL Text"/>
-    <w:basedOn w:val="Normal"/>
-    <w:next w:val="ACLFirstLine"/>
-    <w:link w:val="ACLTextChar"/>
-    <w:qFormat/>
-    <w:rsid w:val="006200A2"/>
-    <w:pPr>
-      <w:spacing w:after="0" w:line="252" w:lineRule="auto"/>
-      <w:jc w:val="both"/>
-    </w:pPr>
-    <w:rPr>
-      <w:rFonts w:ascii="Times New Roman" w:eastAsia="Times New Roman" w:hAnsi="Times New Roman" w:cs="Times New Roman"/>
-      <w:spacing w:val="-2"/>
-      <w:kern w:val="16"/>
-      <w:lang w:eastAsia="de-DE"/>
-    </w:rPr>
-  </w:style>
-  <w:style w:type="character" w:customStyle="1" w:styleId="ACLTextChar">
-    <w:name w:val="ACL Text Char"/>
-    <w:link w:val="ACLText"/>
-    <w:rsid w:val="006200A2"/>
-    <w:rPr>
-      <w:rFonts w:ascii="Times New Roman" w:eastAsia="Times New Roman" w:hAnsi="Times New Roman" w:cs="Times New Roman"/>
-      <w:spacing w:val="-2"/>
-      <w:kern w:val="16"/>
-      <w:lang w:eastAsia="de-DE"/>
-    </w:rPr>
-  </w:style>
-  <w:style w:type="paragraph" w:customStyle="1" w:styleId="ACLAbstractText">
-    <w:name w:val="ACL Abstract Text"/>
-    <w:basedOn w:val="ACLText"/>
-    <w:qFormat/>
-    <w:rsid w:val="006200A2"/>
-    <w:pPr>
-      <w:spacing w:after="240"/>
-      <w:ind w:left="403" w:right="589"/>
-    </w:pPr>
-    <w:rPr>
-      <w:rFonts w:eastAsia="MS Mincho"/>
-      <w:sz w:val="20"/>
-    </w:rPr>
-  </w:style>
-  <w:style w:type="paragraph" w:customStyle="1" w:styleId="ACLAcknowledgments">
-    <w:name w:val="ACL Acknowledgments"/>
-    <w:basedOn w:val="Normal"/>
-    <w:link w:val="ACLAcknowledgmentsChar"/>
-    <w:qFormat/>
-    <w:rsid w:val="006200A2"/>
-    <w:pPr>
-      <w:keepNext/>
-      <w:spacing w:before="180" w:after="120" w:line="240" w:lineRule="auto"/>
-      <w:jc w:val="both"/>
-      <w:outlineLvl w:val="0"/>
-    </w:pPr>
-    <w:rPr>
-      <w:rFonts w:ascii="Times New Roman" w:eastAsia="MS Mincho" w:hAnsi="Times New Roman" w:cs="Times New Roman"/>
-      <w:b/>
-      <w:bCs/>
-      <w:kern w:val="16"/>
-      <w:sz w:val="24"/>
-      <w:szCs w:val="26"/>
-      <w:lang w:eastAsia="de-DE"/>
-    </w:rPr>
-  </w:style>
-  <w:style w:type="character" w:customStyle="1" w:styleId="ACLAcknowledgmentsChar">
-    <w:name w:val="ACL Acknowledgments Char"/>
-    <w:link w:val="ACLAcknowledgments"/>
-    <w:rsid w:val="006200A2"/>
-    <w:rPr>
-      <w:rFonts w:ascii="Times New Roman" w:eastAsia="MS Mincho" w:hAnsi="Times New Roman" w:cs="Times New Roman"/>
-      <w:b/>
-      <w:bCs/>
-      <w:kern w:val="16"/>
-      <w:sz w:val="24"/>
-      <w:szCs w:val="26"/>
-      <w:lang w:eastAsia="de-DE"/>
-    </w:rPr>
-  </w:style>
-  <w:style w:type="paragraph" w:customStyle="1" w:styleId="ACLAcknowledgmentsHeader">
-    <w:name w:val="ACL Acknowledgments Header"/>
-    <w:basedOn w:val="ACLAcknowledgments"/>
-    <w:link w:val="ACLAcknowledgmentsHeaderChar"/>
-    <w:qFormat/>
-    <w:rsid w:val="006200A2"/>
-  </w:style>
-  <w:style w:type="character" w:customStyle="1" w:styleId="ACLAcknowledgmentsHeaderChar">
-    <w:name w:val="ACL Acknowledgments Header Char"/>
-    <w:link w:val="ACLAcknowledgmentsHeader"/>
-    <w:rsid w:val="006200A2"/>
-    <w:rPr>
-      <w:rFonts w:ascii="Times New Roman" w:eastAsia="MS Mincho" w:hAnsi="Times New Roman" w:cs="Times New Roman"/>
-      <w:b/>
-      <w:bCs/>
-      <w:kern w:val="16"/>
-      <w:sz w:val="24"/>
-      <w:szCs w:val="26"/>
-      <w:lang w:eastAsia="de-DE"/>
-    </w:rPr>
-  </w:style>
-  <w:style w:type="paragraph" w:customStyle="1" w:styleId="ACLAddress">
-    <w:name w:val="ACL Address"/>
-    <w:basedOn w:val="Normal"/>
-    <w:qFormat/>
-    <w:rsid w:val="006200A2"/>
-    <w:pPr>
-      <w:spacing w:after="0" w:line="240" w:lineRule="auto"/>
-      <w:jc w:val="center"/>
-    </w:pPr>
-    <w:rPr>
-      <w:rFonts w:ascii="Times New Roman" w:eastAsia="MS Mincho" w:hAnsi="Times New Roman" w:cs="Times New Roman"/>
-      <w:sz w:val="24"/>
-      <w:szCs w:val="20"/>
-      <w:lang w:eastAsia="de-DE"/>
-    </w:rPr>
-  </w:style>
-  <w:style w:type="paragraph" w:styleId="NoSpacing">
-    <w:name w:val="No Spacing"/>
-    <w:uiPriority w:val="1"/>
-    <w:qFormat/>
-    <w:rsid w:val="004F6729"/>
-    <w:pPr>
-      <w:spacing w:after="0" w:line="240" w:lineRule="auto"/>
-    </w:pPr>
-  </w:style>
-  <w:style w:type="paragraph" w:customStyle="1" w:styleId="ACLReferencesText">
-    <w:name w:val="ACL References Text"/>
-    <w:basedOn w:val="Normal"/>
-    <w:link w:val="ACLReferencesTextChar"/>
-    <w:qFormat/>
-    <w:rsid w:val="006200A2"/>
-    <w:pPr>
-      <w:spacing w:after="120" w:line="245" w:lineRule="auto"/>
-      <w:ind w:left="230" w:hanging="230"/>
-      <w:jc w:val="both"/>
-    </w:pPr>
-    <w:rPr>
-      <w:rFonts w:ascii="Times New Roman" w:eastAsia="MS Mincho" w:hAnsi="Times New Roman" w:cs="Times New Roman"/>
-      <w:kern w:val="16"/>
-      <w:sz w:val="20"/>
-      <w:szCs w:val="20"/>
-      <w:lang w:eastAsia="de-DE"/>
-    </w:rPr>
-  </w:style>
-  <w:style w:type="character" w:customStyle="1" w:styleId="ACLReferencesTextChar">
-    <w:name w:val="ACL References Text Char"/>
-    <w:link w:val="ACLReferencesText"/>
-    <w:rsid w:val="006200A2"/>
-    <w:rPr>
-      <w:rFonts w:ascii="Times New Roman" w:eastAsia="MS Mincho" w:hAnsi="Times New Roman" w:cs="Times New Roman"/>
-      <w:kern w:val="16"/>
-      <w:sz w:val="20"/>
-      <w:szCs w:val="20"/>
-      <w:lang w:eastAsia="de-DE"/>
-    </w:rPr>
-  </w:style>
-  <w:style w:type="paragraph" w:customStyle="1" w:styleId="ACLBookJournaltitle">
-    <w:name w:val="ACL Book/Journal title"/>
-    <w:basedOn w:val="ACLReferencesText"/>
-    <w:qFormat/>
-    <w:rsid w:val="006200A2"/>
-    <w:rPr>
-      <w:i/>
-    </w:rPr>
-  </w:style>
-  <w:style w:type="paragraph" w:customStyle="1" w:styleId="ACLBulletedList">
-    <w:name w:val="ACL Bulleted List"/>
-    <w:basedOn w:val="Normal"/>
-    <w:link w:val="ACLBulletedListChar"/>
-    <w:qFormat/>
-    <w:rsid w:val="006200A2"/>
-    <w:pPr>
-      <w:numPr>
-        <w:numId w:val="1"/>
-      </w:numPr>
-      <w:tabs>
-        <w:tab w:val="left" w:pos="450"/>
-      </w:tabs>
-      <w:spacing w:after="200" w:line="245" w:lineRule="auto"/>
-      <w:jc w:val="both"/>
-    </w:pPr>
-    <w:rPr>
-      <w:rFonts w:ascii="Times New Roman" w:eastAsia="MS Mincho" w:hAnsi="Times New Roman" w:cs="Times New Roman"/>
-      <w:kern w:val="16"/>
-      <w:szCs w:val="20"/>
-      <w:lang w:eastAsia="de-DE"/>
-    </w:rPr>
-  </w:style>
-  <w:style w:type="character" w:customStyle="1" w:styleId="ACLBulletedListChar">
-    <w:name w:val="ACL Bulleted List Char"/>
-    <w:link w:val="ACLBulletedList"/>
-    <w:rsid w:val="006200A2"/>
-    <w:rPr>
-      <w:rFonts w:ascii="Times New Roman" w:eastAsia="MS Mincho" w:hAnsi="Times New Roman" w:cs="Times New Roman"/>
-      <w:kern w:val="16"/>
-      <w:szCs w:val="20"/>
-      <w:lang w:eastAsia="de-DE"/>
-    </w:rPr>
-  </w:style>
-  <w:style w:type="paragraph" w:customStyle="1" w:styleId="ACLCaption">
-    <w:name w:val="ACL Caption"/>
-    <w:basedOn w:val="Normal"/>
-    <w:link w:val="ACLCaptionChar"/>
-    <w:qFormat/>
-    <w:rsid w:val="009A6463"/>
-    <w:pPr>
-      <w:framePr w:hSpace="187" w:wrap="around" w:hAnchor="text" w:xAlign="center" w:y="1"/>
-      <w:spacing w:before="80" w:after="0" w:line="240" w:lineRule="auto"/>
-      <w:suppressOverlap/>
-      <w:jc w:val="center"/>
-    </w:pPr>
-    <w:rPr>
-      <w:rFonts w:ascii="Times New Roman" w:eastAsia="Times New Roman" w:hAnsi="Times New Roman" w:cs="Times New Roman"/>
-      <w:sz w:val="20"/>
-      <w:szCs w:val="20"/>
-      <w:lang w:eastAsia="de-DE"/>
-    </w:rPr>
-  </w:style>
-  <w:style w:type="character" w:customStyle="1" w:styleId="ACLCaptionChar">
-    <w:name w:val="ACL Caption Char"/>
-    <w:link w:val="ACLCaption"/>
-    <w:rsid w:val="009A6463"/>
-    <w:rPr>
-      <w:rFonts w:ascii="Times New Roman" w:eastAsia="Times New Roman" w:hAnsi="Times New Roman" w:cs="Times New Roman"/>
-      <w:sz w:val="20"/>
-      <w:szCs w:val="20"/>
-      <w:lang w:eastAsia="de-DE"/>
-    </w:rPr>
-  </w:style>
-  <w:style w:type="paragraph" w:customStyle="1" w:styleId="ACLFirstLine">
-    <w:name w:val="ACL First Line"/>
-    <w:basedOn w:val="ACLText"/>
-    <w:qFormat/>
-    <w:rsid w:val="006200A2"/>
-    <w:pPr>
-      <w:ind w:firstLine="230"/>
-    </w:pPr>
-  </w:style>
-  <w:style w:type="paragraph" w:customStyle="1" w:styleId="ACLCode">
-    <w:name w:val="ACL Code"/>
-    <w:basedOn w:val="ACLFirstLine"/>
-    <w:qFormat/>
-    <w:rsid w:val="006200A2"/>
-    <w:rPr>
-      <w:rFonts w:ascii="Courier New" w:hAnsi="Courier New"/>
-      <w:sz w:val="20"/>
-    </w:rPr>
-  </w:style>
-  <w:style w:type="paragraph" w:customStyle="1" w:styleId="ACLEmail">
-    <w:name w:val="ACL Email"/>
-    <w:basedOn w:val="Normal"/>
-    <w:qFormat/>
-    <w:rsid w:val="006200A2"/>
-    <w:pPr>
-      <w:spacing w:before="60" w:after="60" w:line="240" w:lineRule="auto"/>
-      <w:jc w:val="center"/>
-    </w:pPr>
-    <w:rPr>
-      <w:rFonts w:ascii="Courier New" w:eastAsia="Times New Roman" w:hAnsi="Courier New" w:cs="Times New Roman"/>
-      <w:color w:val="0D0D0D"/>
-      <w:sz w:val="20"/>
-      <w:szCs w:val="20"/>
-      <w:lang w:eastAsia="de-DE"/>
-    </w:rPr>
-  </w:style>
-  <w:style w:type="paragraph" w:customStyle="1" w:styleId="ACLEnumeratedList">
-    <w:name w:val="ACL Enumerated List"/>
-    <w:basedOn w:val="Normal"/>
-    <w:link w:val="ACLEnumeratedListChar"/>
-    <w:qFormat/>
-    <w:rsid w:val="006200A2"/>
-    <w:pPr>
-      <w:numPr>
-        <w:numId w:val="2"/>
-      </w:numPr>
-      <w:spacing w:after="200" w:line="245" w:lineRule="auto"/>
-      <w:jc w:val="both"/>
-    </w:pPr>
-    <w:rPr>
-      <w:rFonts w:ascii="Times New Roman" w:eastAsia="MS Mincho" w:hAnsi="Times New Roman" w:cs="Times New Roman"/>
-      <w:kern w:val="16"/>
-      <w:lang w:eastAsia="tr-TR"/>
-    </w:rPr>
-  </w:style>
-  <w:style w:type="character" w:customStyle="1" w:styleId="ACLEnumeratedListChar">
-    <w:name w:val="ACL Enumerated List Char"/>
-    <w:link w:val="ACLEnumeratedList"/>
-    <w:rsid w:val="006200A2"/>
-    <w:rPr>
-      <w:rFonts w:ascii="Times New Roman" w:eastAsia="MS Mincho" w:hAnsi="Times New Roman" w:cs="Times New Roman"/>
-      <w:kern w:val="16"/>
-      <w:lang w:eastAsia="tr-TR"/>
-    </w:rPr>
-  </w:style>
-  <w:style w:type="paragraph" w:customStyle="1" w:styleId="ACLEquationLine">
-    <w:name w:val="ACL EquationLine"/>
-    <w:basedOn w:val="Normal"/>
-    <w:qFormat/>
-    <w:rsid w:val="006200A2"/>
-    <w:pPr>
-      <w:tabs>
-        <w:tab w:val="center" w:pos="2340"/>
-        <w:tab w:val="right" w:pos="4500"/>
-      </w:tabs>
-      <w:spacing w:before="120" w:after="120" w:line="240" w:lineRule="auto"/>
-      <w:jc w:val="center"/>
-    </w:pPr>
-    <w:rPr>
-      <w:rFonts w:ascii="Times New Roman" w:eastAsia="Times New Roman" w:hAnsi="Times New Roman" w:cs="Times New Roman"/>
-      <w:bCs/>
-      <w:sz w:val="20"/>
-      <w:szCs w:val="20"/>
-      <w:lang w:eastAsia="de-DE"/>
-    </w:rPr>
-  </w:style>
-  <w:style w:type="paragraph" w:customStyle="1" w:styleId="ACLFirstLineIndent">
-    <w:name w:val="ACL First Line Indent"/>
-    <w:basedOn w:val="Normal"/>
-    <w:next w:val="Normal"/>
-    <w:link w:val="ACLFirstLineIndentChar"/>
-    <w:rsid w:val="006200A2"/>
-    <w:pPr>
-      <w:spacing w:after="0" w:line="240" w:lineRule="auto"/>
-      <w:ind w:firstLine="227"/>
-      <w:jc w:val="both"/>
-    </w:pPr>
-    <w:rPr>
-      <w:rFonts w:ascii="Times New Roman" w:eastAsia="MS Mincho" w:hAnsi="Times New Roman" w:cs="Times New Roman"/>
-      <w:sz w:val="20"/>
-      <w:szCs w:val="20"/>
-      <w:lang w:eastAsia="de-DE"/>
-    </w:rPr>
-  </w:style>
-  <w:style w:type="character" w:customStyle="1" w:styleId="ACLFirstLineIndentChar">
-    <w:name w:val="ACL First Line Indent Char"/>
-    <w:link w:val="ACLFirstLineIndent"/>
-    <w:rsid w:val="006200A2"/>
-    <w:rPr>
-      <w:rFonts w:ascii="Times New Roman" w:eastAsia="MS Mincho" w:hAnsi="Times New Roman" w:cs="Times New Roman"/>
-      <w:sz w:val="20"/>
-      <w:szCs w:val="20"/>
-      <w:lang w:eastAsia="de-DE"/>
-    </w:rPr>
-  </w:style>
-  <w:style w:type="character" w:customStyle="1" w:styleId="ACLFootnoteReference">
-    <w:name w:val="ACL Footnote Reference"/>
-    <w:qFormat/>
-    <w:rsid w:val="006200A2"/>
-    <w:rPr>
-      <w:kern w:val="16"/>
-      <w:vertAlign w:val="superscript"/>
-    </w:rPr>
-  </w:style>
-  <w:style w:type="paragraph" w:customStyle="1" w:styleId="ACLFootnoteText">
-    <w:name w:val="ACL Footnote Text"/>
-    <w:basedOn w:val="Normal"/>
-    <w:qFormat/>
-    <w:rsid w:val="006200A2"/>
-    <w:pPr>
-      <w:spacing w:after="0" w:line="240" w:lineRule="auto"/>
-    </w:pPr>
-    <w:rPr>
-      <w:rFonts w:ascii="Times New Roman" w:eastAsia="Times New Roman" w:hAnsi="Times New Roman" w:cs="Times New Roman"/>
-      <w:sz w:val="18"/>
-      <w:szCs w:val="20"/>
-      <w:lang w:eastAsia="de-DE"/>
-    </w:rPr>
-  </w:style>
-  <w:style w:type="paragraph" w:customStyle="1" w:styleId="ACLHyperlink">
-    <w:name w:val="ACL Hyperlink"/>
-    <w:basedOn w:val="ACLText"/>
-    <w:link w:val="ACLHyperlinkChar"/>
-    <w:qFormat/>
-    <w:rsid w:val="006200A2"/>
-    <w:rPr>
-      <w:color w:val="000090"/>
-    </w:rPr>
-  </w:style>
-  <w:style w:type="character" w:customStyle="1" w:styleId="ACLHyperlinkChar">
-    <w:name w:val="ACL Hyperlink Char"/>
-    <w:basedOn w:val="ACLTextChar"/>
-    <w:link w:val="ACLHyperlink"/>
-    <w:rsid w:val="006200A2"/>
-    <w:rPr>
-      <w:rFonts w:ascii="Times New Roman" w:eastAsia="Times New Roman" w:hAnsi="Times New Roman" w:cs="Times New Roman"/>
-      <w:color w:val="000090"/>
-      <w:spacing w:val="-2"/>
-      <w:kern w:val="16"/>
-      <w:lang w:eastAsia="de-DE"/>
-    </w:rPr>
-  </w:style>
-  <w:style w:type="paragraph" w:customStyle="1" w:styleId="ACLIndent">
-    <w:name w:val="ACL Indent"/>
-    <w:basedOn w:val="ACLText"/>
-    <w:qFormat/>
-    <w:rsid w:val="006200A2"/>
-    <w:pPr>
-      <w:ind w:firstLine="230"/>
-    </w:pPr>
-  </w:style>
-  <w:style w:type="paragraph" w:customStyle="1" w:styleId="ACLReferencesHeader">
-    <w:name w:val="ACL References Header"/>
-    <w:basedOn w:val="Normal"/>
-    <w:link w:val="ACLReferencesHeaderChar"/>
-    <w:qFormat/>
-    <w:rsid w:val="006200A2"/>
-    <w:pPr>
-      <w:keepNext/>
-      <w:spacing w:before="180" w:after="120" w:line="240" w:lineRule="auto"/>
-      <w:jc w:val="both"/>
-      <w:outlineLvl w:val="0"/>
-    </w:pPr>
-    <w:rPr>
-      <w:rFonts w:ascii="Times New Roman" w:eastAsia="MS Mincho" w:hAnsi="Times New Roman" w:cs="Times New Roman"/>
-      <w:b/>
-      <w:bCs/>
-      <w:kern w:val="16"/>
-      <w:sz w:val="24"/>
-      <w:szCs w:val="26"/>
-      <w:lang w:eastAsia="de-DE"/>
-    </w:rPr>
-  </w:style>
-  <w:style w:type="character" w:customStyle="1" w:styleId="ACLReferencesHeaderChar">
-    <w:name w:val="ACL References Header Char"/>
-    <w:link w:val="ACLReferencesHeader"/>
-    <w:rsid w:val="006200A2"/>
-    <w:rPr>
-      <w:rFonts w:ascii="Times New Roman" w:eastAsia="MS Mincho" w:hAnsi="Times New Roman" w:cs="Times New Roman"/>
-      <w:b/>
-      <w:bCs/>
-      <w:kern w:val="16"/>
-      <w:sz w:val="24"/>
-      <w:szCs w:val="26"/>
-      <w:lang w:eastAsia="de-DE"/>
-    </w:rPr>
-  </w:style>
-  <w:style w:type="paragraph" w:customStyle="1" w:styleId="ACLRulerLeft">
-    <w:name w:val="ACL Ruler Left"/>
-    <w:basedOn w:val="Normal"/>
-    <w:qFormat/>
-    <w:rsid w:val="006200A2"/>
-    <w:pPr>
-      <w:spacing w:after="90" w:line="252" w:lineRule="auto"/>
-      <w:ind w:left="144"/>
-    </w:pPr>
-    <w:rPr>
-      <w:rFonts w:ascii="Arial Bold" w:eastAsia="Times New Roman" w:hAnsi="Arial Bold" w:cs="Arial"/>
-      <w:b/>
-      <w:bCs/>
-      <w:color w:val="808080" w:themeColor="background1" w:themeShade="80"/>
-      <w:sz w:val="16"/>
-      <w:szCs w:val="16"/>
-      <w:lang w:eastAsia="de-DE"/>
-    </w:rPr>
-  </w:style>
-  <w:style w:type="paragraph" w:customStyle="1" w:styleId="ACLRulerRight">
-    <w:name w:val="ACL Ruler Right"/>
-    <w:basedOn w:val="ACLRulerLeft"/>
-    <w:qFormat/>
-    <w:rsid w:val="006200A2"/>
-    <w:pPr>
-      <w:ind w:left="0" w:right="144"/>
-      <w:jc w:val="right"/>
-    </w:pPr>
-  </w:style>
-  <w:style w:type="paragraph" w:customStyle="1" w:styleId="ACLSection">
-    <w:name w:val="ACL Section"/>
-    <w:basedOn w:val="Heading1"/>
-    <w:next w:val="ACLText"/>
-    <w:link w:val="ACLSectionChar"/>
-    <w:qFormat/>
-    <w:rsid w:val="006200A2"/>
-    <w:pPr>
-      <w:keepLines w:val="0"/>
-      <w:spacing w:after="180" w:line="240" w:lineRule="auto"/>
-      <w:ind w:left="403" w:hanging="403"/>
-      <w:jc w:val="both"/>
-    </w:pPr>
-    <w:rPr>
-      <w:rFonts w:ascii="Times New Roman" w:eastAsia="Times New Roman" w:hAnsi="Times New Roman" w:cs="Times New Roman"/>
-      <w:b/>
-      <w:color w:val="auto"/>
-      <w:sz w:val="24"/>
-      <w:szCs w:val="20"/>
-      <w:lang w:eastAsia="de-DE"/>
-    </w:rPr>
-  </w:style>
-  <w:style w:type="character" w:customStyle="1" w:styleId="ACLSectionChar">
-    <w:name w:val="ACL Section Char"/>
-    <w:link w:val="ACLSection"/>
-    <w:rsid w:val="006200A2"/>
-    <w:rPr>
-      <w:rFonts w:ascii="Times New Roman" w:eastAsia="Times New Roman" w:hAnsi="Times New Roman" w:cs="Times New Roman"/>
-      <w:b/>
-      <w:sz w:val="24"/>
-      <w:szCs w:val="20"/>
-      <w:lang w:eastAsia="de-DE"/>
-    </w:rPr>
-  </w:style>
-  <w:style w:type="character" w:customStyle="1" w:styleId="Heading1Char">
-    <w:name w:val="Heading 1 Char"/>
-    <w:basedOn w:val="DefaultParagraphFont"/>
-    <w:link w:val="Heading1"/>
-    <w:uiPriority w:val="9"/>
-    <w:rsid w:val="006200A2"/>
-    <w:rPr>
-      <w:rFonts w:asciiTheme="majorHAnsi" w:eastAsiaTheme="majorEastAsia" w:hAnsiTheme="majorHAnsi" w:cstheme="majorBidi"/>
-      <w:color w:val="2F5496" w:themeColor="accent1" w:themeShade="BF"/>
-      <w:sz w:val="32"/>
-      <w:szCs w:val="32"/>
-    </w:rPr>
-  </w:style>
-  <w:style w:type="paragraph" w:customStyle="1" w:styleId="ACLSubmissionConfidentialityHeader">
-    <w:name w:val="ACL Submission Confidentiality Header"/>
-    <w:basedOn w:val="Normal"/>
-    <w:link w:val="ACLSubmissionConfidentialityHeaderChar"/>
-    <w:qFormat/>
-    <w:rsid w:val="00D7629C"/>
-    <w:pPr>
-      <w:spacing w:after="0" w:line="240" w:lineRule="auto"/>
-      <w:jc w:val="center"/>
-    </w:pPr>
-    <w:rPr>
-      <w:rFonts w:ascii="Arial" w:eastAsia="Times New Roman" w:hAnsi="Arial" w:cs="Arial"/>
-      <w:b/>
-      <w:spacing w:val="-2"/>
-      <w:kern w:val="16"/>
-      <w:sz w:val="18"/>
-      <w:szCs w:val="20"/>
-      <w:lang w:eastAsia="de-DE"/>
-    </w:rPr>
-  </w:style>
-  <w:style w:type="character" w:customStyle="1" w:styleId="ACLSubmissionConfidentialityHeaderChar">
-    <w:name w:val="ACL Submission Confidentiality Header Char"/>
-    <w:link w:val="ACLSubmissionConfidentialityHeader"/>
-    <w:rsid w:val="00D7629C"/>
-    <w:rPr>
-      <w:rFonts w:ascii="Arial" w:eastAsia="Times New Roman" w:hAnsi="Arial" w:cs="Arial"/>
-      <w:b/>
-      <w:spacing w:val="-2"/>
-      <w:kern w:val="16"/>
-      <w:sz w:val="18"/>
-      <w:szCs w:val="20"/>
-      <w:lang w:eastAsia="de-DE"/>
-    </w:rPr>
-  </w:style>
-  <w:style w:type="paragraph" w:customStyle="1" w:styleId="ACLSubmissionPageNumbering">
-    <w:name w:val="ACL Submission Page Numbering"/>
-    <w:basedOn w:val="Normal"/>
-    <w:link w:val="ACLSubmissionPageNumberingChar"/>
-    <w:qFormat/>
-    <w:rsid w:val="006200A2"/>
-    <w:pPr>
-      <w:spacing w:after="0" w:line="240" w:lineRule="auto"/>
-      <w:jc w:val="center"/>
-    </w:pPr>
-    <w:rPr>
-      <w:rFonts w:ascii="Times New Roman" w:eastAsia="Times New Roman" w:hAnsi="Times New Roman" w:cs="Times New Roman"/>
-      <w:szCs w:val="20"/>
-      <w:lang w:eastAsia="de-DE"/>
-    </w:rPr>
-  </w:style>
-  <w:style w:type="character" w:customStyle="1" w:styleId="ACLSubmissionPageNumberingChar">
-    <w:name w:val="ACL Submission Page Numbering Char"/>
-    <w:link w:val="ACLSubmissionPageNumbering"/>
-    <w:rsid w:val="006200A2"/>
-    <w:rPr>
-      <w:rFonts w:ascii="Times New Roman" w:eastAsia="Times New Roman" w:hAnsi="Times New Roman" w:cs="Times New Roman"/>
-      <w:szCs w:val="20"/>
-      <w:lang w:eastAsia="de-DE"/>
-    </w:rPr>
-  </w:style>
-  <w:style w:type="paragraph" w:customStyle="1" w:styleId="ACLSubmissionRuler">
-    <w:name w:val="ACL Submission Ruler"/>
-    <w:basedOn w:val="Normal"/>
-    <w:autoRedefine/>
-    <w:qFormat/>
-    <w:rsid w:val="006200A2"/>
-    <w:pPr>
-      <w:framePr w:hSpace="187" w:wrap="around" w:vAnchor="page" w:hAnchor="page" w:x="1441" w:y="577"/>
-      <w:spacing w:before="240" w:after="240" w:line="240" w:lineRule="auto"/>
-      <w:suppressOverlap/>
-      <w:jc w:val="center"/>
-    </w:pPr>
-    <w:rPr>
-      <w:rFonts w:ascii="Times New Roman" w:eastAsia="MS Mincho" w:hAnsi="Times New Roman" w:cs="Times New Roman"/>
-      <w:b/>
-      <w:noProof/>
-      <w:color w:val="7B7B7B" w:themeColor="accent3" w:themeShade="BF"/>
-      <w:sz w:val="24"/>
-      <w:szCs w:val="26"/>
-      <w:lang w:eastAsia="de-DE"/>
-    </w:rPr>
-  </w:style>
-  <w:style w:type="paragraph" w:customStyle="1" w:styleId="ACLSubsection">
-    <w:name w:val="ACL Subsection"/>
-    <w:basedOn w:val="Heading2"/>
-    <w:next w:val="ACLText"/>
-    <w:link w:val="ACLSubsectionChar"/>
-    <w:qFormat/>
-    <w:rsid w:val="006200A2"/>
-    <w:pPr>
-      <w:keepLines w:val="0"/>
-      <w:spacing w:before="180" w:after="120" w:line="240" w:lineRule="auto"/>
-      <w:ind w:left="562" w:hanging="562"/>
-      <w:jc w:val="both"/>
-    </w:pPr>
-    <w:rPr>
-      <w:rFonts w:ascii="Times New Roman" w:eastAsia="Times New Roman" w:hAnsi="Times New Roman" w:cs="Times New Roman"/>
-      <w:b/>
-      <w:color w:val="auto"/>
-      <w:sz w:val="22"/>
-      <w:szCs w:val="22"/>
-      <w:lang w:eastAsia="de-DE"/>
-    </w:rPr>
-  </w:style>
-  <w:style w:type="character" w:customStyle="1" w:styleId="ACLSubsectionChar">
-    <w:name w:val="ACL Subsection Char"/>
-    <w:link w:val="ACLSubsection"/>
-    <w:rsid w:val="006200A2"/>
-    <w:rPr>
-      <w:rFonts w:ascii="Times New Roman" w:eastAsia="Times New Roman" w:hAnsi="Times New Roman" w:cs="Times New Roman"/>
-      <w:b/>
-      <w:lang w:eastAsia="de-DE"/>
-    </w:rPr>
-  </w:style>
-  <w:style w:type="character" w:customStyle="1" w:styleId="Heading2Char">
-    <w:name w:val="Heading 2 Char"/>
-    <w:basedOn w:val="DefaultParagraphFont"/>
-    <w:link w:val="Heading2"/>
-    <w:uiPriority w:val="9"/>
-    <w:semiHidden/>
-    <w:rsid w:val="006200A2"/>
-    <w:rPr>
-      <w:rFonts w:asciiTheme="majorHAnsi" w:eastAsiaTheme="majorEastAsia" w:hAnsiTheme="majorHAnsi" w:cstheme="majorBidi"/>
-      <w:color w:val="2F5496" w:themeColor="accent1" w:themeShade="BF"/>
-      <w:sz w:val="26"/>
-      <w:szCs w:val="26"/>
-    </w:rPr>
-  </w:style>
-  <w:style w:type="paragraph" w:customStyle="1" w:styleId="ACLTextIndent">
-    <w:name w:val="ACL Text Indent"/>
-    <w:basedOn w:val="Normal"/>
-    <w:next w:val="Normal"/>
-    <w:link w:val="ACLTextIndentChar"/>
-    <w:rsid w:val="006200A2"/>
-    <w:pPr>
-      <w:spacing w:after="0" w:line="245" w:lineRule="auto"/>
-      <w:ind w:firstLine="230"/>
-      <w:jc w:val="both"/>
-    </w:pPr>
-    <w:rPr>
-      <w:rFonts w:ascii="Times New Roman" w:eastAsia="MS Mincho" w:hAnsi="Times New Roman" w:cs="Times New Roman"/>
-      <w:sz w:val="20"/>
-      <w:szCs w:val="20"/>
-      <w:lang w:eastAsia="de-DE"/>
-    </w:rPr>
-  </w:style>
-  <w:style w:type="character" w:customStyle="1" w:styleId="ACLTextIndentChar">
-    <w:name w:val="ACL Text Indent Char"/>
-    <w:link w:val="ACLTextIndent"/>
-    <w:rsid w:val="006200A2"/>
-    <w:rPr>
-      <w:rFonts w:ascii="Times New Roman" w:eastAsia="MS Mincho" w:hAnsi="Times New Roman" w:cs="Times New Roman"/>
-      <w:sz w:val="20"/>
-      <w:szCs w:val="20"/>
-      <w:lang w:eastAsia="de-DE"/>
-    </w:rPr>
-  </w:style>
-  <w:style w:type="paragraph" w:customStyle="1" w:styleId="ACLURLHyperlink">
-    <w:name w:val="ACL URL Hyperlink"/>
-    <w:basedOn w:val="ACLCode"/>
-    <w:next w:val="ACLTextIndent"/>
-    <w:qFormat/>
-    <w:rsid w:val="006200A2"/>
-    <w:pPr>
-      <w:ind w:firstLine="0"/>
-    </w:pPr>
-    <w:rPr>
-      <w:color w:val="000090"/>
-      <w:spacing w:val="-5"/>
-      <w:szCs w:val="20"/>
-    </w:rPr>
-  </w:style>
-  <w:style w:type="paragraph" w:styleId="Header">
-    <w:name w:val="header"/>
-    <w:basedOn w:val="Normal"/>
-    <w:link w:val="HeaderChar"/>
-    <w:uiPriority w:val="99"/>
-    <w:unhideWhenUsed/>
-    <w:rsid w:val="00D7629C"/>
-    <w:pPr>
-      <w:tabs>
-        <w:tab w:val="center" w:pos="4680"/>
-        <w:tab w:val="right" w:pos="9360"/>
-      </w:tabs>
-      <w:spacing w:after="0" w:line="240" w:lineRule="auto"/>
-    </w:pPr>
-  </w:style>
-  <w:style w:type="character" w:customStyle="1" w:styleId="HeaderChar">
-    <w:name w:val="Header Char"/>
-    <w:basedOn w:val="DefaultParagraphFont"/>
-    <w:link w:val="Header"/>
-    <w:uiPriority w:val="99"/>
-    <w:rsid w:val="00D7629C"/>
-  </w:style>
-  <w:style w:type="paragraph" w:styleId="Footer">
-    <w:name w:val="footer"/>
-    <w:basedOn w:val="Normal"/>
-    <w:link w:val="FooterChar"/>
-    <w:uiPriority w:val="99"/>
-    <w:unhideWhenUsed/>
-    <w:rsid w:val="00D7629C"/>
-    <w:pPr>
-      <w:tabs>
-        <w:tab w:val="center" w:pos="4680"/>
-        <w:tab w:val="right" w:pos="9360"/>
-      </w:tabs>
-      <w:spacing w:after="0" w:line="240" w:lineRule="auto"/>
-    </w:pPr>
-  </w:style>
-  <w:style w:type="character" w:customStyle="1" w:styleId="FooterChar">
-    <w:name w:val="Footer Char"/>
-    <w:basedOn w:val="DefaultParagraphFont"/>
-    <w:link w:val="Footer"/>
-    <w:uiPriority w:val="99"/>
-    <w:rsid w:val="00D7629C"/>
-  </w:style>
-  <w:style w:type="character" w:styleId="FootnoteReference">
-    <w:name w:val="footnote reference"/>
-    <w:semiHidden/>
-    <w:rsid w:val="00490093"/>
-    <w:rPr>
-      <w:vertAlign w:val="superscript"/>
-    </w:rPr>
-  </w:style>
-  <w:style w:type="character" w:styleId="Hyperlink">
-    <w:name w:val="Hyperlink"/>
-    <w:basedOn w:val="ACLHyperlinkChar"/>
-    <w:qFormat/>
-    <w:rsid w:val="00490093"/>
-    <w:rPr>
-      <w:rFonts w:ascii="Times New Roman" w:eastAsia="Times New Roman" w:hAnsi="Times New Roman" w:cs="Times New Roman"/>
-      <w:color w:val="000090"/>
-      <w:spacing w:val="-2"/>
-      <w:kern w:val="16"/>
-      <w:lang w:eastAsia="de-DE"/>
-    </w:rPr>
-  </w:style>
-  <w:style w:type="paragraph" w:styleId="Caption">
-    <w:name w:val="caption"/>
-    <w:basedOn w:val="ACLCaption"/>
-    <w:next w:val="ACLText"/>
-    <w:qFormat/>
-    <w:rsid w:val="00490093"/>
-    <w:pPr>
-      <w:framePr w:wrap="around"/>
-      <w:spacing w:before="200" w:after="200" w:line="252" w:lineRule="auto"/>
-    </w:pPr>
-    <w:rPr>
-      <w:bCs/>
-      <w:color w:val="000000" w:themeColor="text1"/>
-      <w:szCs w:val="18"/>
-    </w:rPr>
-  </w:style>
-  <w:style w:type="character" w:styleId="FollowedHyperlink">
-    <w:name w:val="FollowedHyperlink"/>
-    <w:basedOn w:val="DefaultParagraphFont"/>
-    <w:uiPriority w:val="99"/>
-    <w:semiHidden/>
-    <w:unhideWhenUsed/>
-    <w:rsid w:val="00490093"/>
-    <w:rPr>
-      <w:color w:val="954F72" w:themeColor="followedHyperlink"/>
-      <w:u w:val="single"/>
-    </w:rPr>
-  </w:style>
-  <w:style w:type="character" w:customStyle="1" w:styleId="UnresolvedMention1">
-    <w:name w:val="Unresolved Mention1"/>
-    <w:basedOn w:val="DefaultParagraphFont"/>
-    <w:uiPriority w:val="99"/>
-    <w:semiHidden/>
-    <w:unhideWhenUsed/>
-    <w:rsid w:val="00490093"/>
-    <w:rPr>
-      <w:color w:val="808080"/>
-      <w:shd w:val="clear" w:color="auto" w:fill="E6E6E6"/>
-    </w:rPr>
-  </w:style>
-  <w:style w:type="table" w:styleId="TableGrid">
-    <w:name w:val="Table Grid"/>
-    <w:basedOn w:val="TableNormal"/>
-    <w:uiPriority w:val="39"/>
-    <w:rsid w:val="00D41940"/>
-    <w:pPr>
-      <w:spacing w:after="0" w:line="240" w:lineRule="auto"/>
-    </w:pPr>
-    <w:tblPr>
-      <w:tblInd w:w="0" w:type="dxa"/>
-      <w:tblBorders>
-        <w:top w:val="single" w:sz="4" w:space="0" w:color="auto"/>
-        <w:left w:val="single" w:sz="4" w:space="0" w:color="auto"/>
-        <w:bottom w:val="single" w:sz="4" w:space="0" w:color="auto"/>
-        <w:right w:val="single" w:sz="4" w:space="0" w:color="auto"/>
-        <w:insideH w:val="single" w:sz="4" w:space="0" w:color="auto"/>
-        <w:insideV w:val="single" w:sz="4" w:space="0" w:color="auto"/>
-      </w:tblBorders>
-      <w:tblCellMar>
-        <w:top w:w="0" w:type="dxa"/>
-        <w:left w:w="108" w:type="dxa"/>
-        <w:bottom w:w="0" w:type="dxa"/>
-        <w:right w:w="108" w:type="dxa"/>
-      </w:tblCellMar>
     </w:tblPr>
   </w:style>
   <w:style w:type="paragraph" w:styleId="CommentText">
@@ -16957,7 +16038,7 @@
   <a:extraClrSchemeLst/>
   <a:extLst>
     <a:ext uri="{05A4C25C-085E-4340-85A3-A5531E510DB2}">
-      <thm15:themeFamily xmlns="" xmlns:thm15="http://schemas.microsoft.com/office/thememl/2012/main" name="Office Theme" id="{62F939B6-93AF-4DB8-9C6B-D6C7DFDC589F}" vid="{4A3C46E8-61CC-4603-A589-7422A47A8E4A}"/>
+      <thm15:themeFamily xmlns:thm15="http://schemas.microsoft.com/office/thememl/2012/main" name="Office Theme" id="{62F939B6-93AF-4DB8-9C6B-D6C7DFDC589F}" vid="{4A3C46E8-61CC-4603-A589-7422A47A8E4A}"/>
     </a:ext>
   </a:extLst>
 </a:theme>
@@ -16968,7 +16049,7 @@
 </file>
 
 <file path=customXml/itemProps1.xml><?xml version="1.0" encoding="utf-8"?>
-<ds:datastoreItem xmlns:ds="http://schemas.openxmlformats.org/officeDocument/2006/customXml" ds:itemID="{97E62A5D-134C-1E49-97AF-CD5BF19FC3EF}">
+<ds:datastoreItem xmlns:ds="http://schemas.openxmlformats.org/officeDocument/2006/customXml" ds:itemID="{4D51E1CC-AFCA-4704-813F-1B22385E607D}">
   <ds:schemaRefs>
     <ds:schemaRef ds:uri="http://schemas.openxmlformats.org/officeDocument/2006/bibliography"/>
   </ds:schemaRefs>

</xml_diff>

<commit_message>
charts and tables aligned
</commit_message>
<xml_diff>
--- a/FinalProject/final_paper.docx
+++ b/FinalProject/final_paper.docx
@@ -48,17 +48,7 @@
                 <w:sz w:val="30"/>
                 <w:szCs w:val="30"/>
               </w:rPr>
-              <w:t xml:space="preserve">Machine </w:t>
-            </w:r>
-            <w:r>
-              <w:rPr>
-                <w:rFonts w:ascii="Times New Roman" w:hAnsi="Times New Roman" w:cs="Times New Roman"/>
-                <w:b/>
-                <w:bCs/>
-                <w:sz w:val="30"/>
-                <w:szCs w:val="30"/>
-              </w:rPr>
-              <w:t>Classification of Lyrics by Genre</w:t>
+              <w:t>Classification of Music Lyrics by Genre</w:t>
             </w:r>
           </w:p>
         </w:tc>
@@ -9316,10 +9306,266 @@
         <w:pStyle w:val="ACLFirstLine"/>
       </w:pPr>
       <w:r>
+        <w:rPr>
+          <w:noProof/>
+          <w:lang w:eastAsia="en-US"/>
+        </w:rPr>
+        <mc:AlternateContent>
+          <mc:Choice Requires="wps">
+            <w:drawing>
+              <wp:anchor distT="0" distB="0" distL="114300" distR="114300" simplePos="0" relativeHeight="251678720" behindDoc="0" locked="0" layoutInCell="1" allowOverlap="1" wp14:anchorId="6815906F" wp14:editId="0D0C4A24">
+                <wp:simplePos x="0" y="0"/>
+                <wp:positionH relativeFrom="column">
+                  <wp:posOffset>-36830</wp:posOffset>
+                </wp:positionH>
+                <wp:positionV relativeFrom="paragraph">
+                  <wp:posOffset>1762760</wp:posOffset>
+                </wp:positionV>
+                <wp:extent cx="2971800" cy="1943100"/>
+                <wp:effectExtent l="0" t="0" r="0" b="12700"/>
+                <wp:wrapSquare wrapText="bothSides"/>
+                <wp:docPr id="16" name="Text Box 16"/>
+                <wp:cNvGraphicFramePr/>
+                <a:graphic xmlns:a="http://schemas.openxmlformats.org/drawingml/2006/main">
+                  <a:graphicData uri="http://schemas.microsoft.com/office/word/2010/wordprocessingShape">
+                    <wps:wsp>
+                      <wps:cNvSpPr txBox="1"/>
+                      <wps:spPr>
+                        <a:xfrm>
+                          <a:off x="0" y="0"/>
+                          <a:ext cx="2971800" cy="1943100"/>
+                        </a:xfrm>
+                        <a:prstGeom prst="rect">
+                          <a:avLst/>
+                        </a:prstGeom>
+                        <a:noFill/>
+                        <a:ln>
+                          <a:noFill/>
+                        </a:ln>
+                        <a:effectLst/>
+                        <a:extLst>
+                          <a:ext uri="{C572A759-6A51-4108-AA02-DFA0A04FC94B}">
+                            <ma14:wrappingTextBoxFlag xmlns:ma14="http://schemas.microsoft.com/office/mac/drawingml/2011/main"/>
+                          </a:ext>
+                        </a:extLst>
+                      </wps:spPr>
+                      <wps:style>
+                        <a:lnRef idx="0">
+                          <a:schemeClr val="accent1"/>
+                        </a:lnRef>
+                        <a:fillRef idx="0">
+                          <a:schemeClr val="accent1"/>
+                        </a:fillRef>
+                        <a:effectRef idx="0">
+                          <a:schemeClr val="accent1"/>
+                        </a:effectRef>
+                        <a:fontRef idx="minor">
+                          <a:schemeClr val="dk1"/>
+                        </a:fontRef>
+                      </wps:style>
+                      <wps:txbx>
+                        <w:txbxContent>
+                          <w:p>
+                            <w:pPr>
+                              <w:keepNext/>
+                              <w:jc w:val="center"/>
+                            </w:pPr>
+                            <w:r>
+                              <w:rPr>
+                                <w:rFonts w:ascii="Helvetica" w:hAnsi="Helvetica" w:cs="Helvetica"/>
+                                <w:noProof/>
+                                <w:sz w:val="24"/>
+                                <w:szCs w:val="24"/>
+                              </w:rPr>
+                              <w:drawing>
+                                <wp:inline distT="0" distB="0" distL="0" distR="0" wp14:anchorId="5815D8C6" wp14:editId="592A0389">
+                                  <wp:extent cx="2331720" cy="1286405"/>
+                                  <wp:effectExtent l="0" t="0" r="5080" b="9525"/>
+                                  <wp:docPr id="5" name="Picture 5"/>
+                                  <wp:cNvGraphicFramePr>
+                                    <a:graphicFrameLocks xmlns:a="http://schemas.openxmlformats.org/drawingml/2006/main" noChangeAspect="1"/>
+                                  </wp:cNvGraphicFramePr>
+                                  <a:graphic xmlns:a="http://schemas.openxmlformats.org/drawingml/2006/main">
+                                    <a:graphicData uri="http://schemas.openxmlformats.org/drawingml/2006/picture">
+                                      <pic:pic xmlns:pic="http://schemas.openxmlformats.org/drawingml/2006/picture">
+                                        <pic:nvPicPr>
+                                          <pic:cNvPr id="0" name="Picture 5"/>
+                                          <pic:cNvPicPr>
+                                            <a:picLocks noChangeAspect="1" noChangeArrowheads="1"/>
+                                          </pic:cNvPicPr>
+                                        </pic:nvPicPr>
+                                        <pic:blipFill>
+                                          <a:blip r:embed="rId9">
+                                            <a:extLst>
+                                              <a:ext uri="{28A0092B-C50C-407E-A947-70E740481C1C}">
+                                                <a14:useLocalDpi xmlns:a14="http://schemas.microsoft.com/office/drawing/2010/main" val="0"/>
+                                              </a:ext>
+                                            </a:extLst>
+                                          </a:blip>
+                                          <a:srcRect/>
+                                          <a:stretch>
+                                            <a:fillRect/>
+                                          </a:stretch>
+                                        </pic:blipFill>
+                                        <pic:spPr bwMode="auto">
+                                          <a:xfrm>
+                                            <a:off x="0" y="0"/>
+                                            <a:ext cx="2331720" cy="1286405"/>
+                                          </a:xfrm>
+                                          <a:prstGeom prst="rect">
+                                            <a:avLst/>
+                                          </a:prstGeom>
+                                          <a:noFill/>
+                                          <a:ln>
+                                            <a:noFill/>
+                                          </a:ln>
+                                        </pic:spPr>
+                                      </pic:pic>
+                                    </a:graphicData>
+                                  </a:graphic>
+                                </wp:inline>
+                              </w:drawing>
+                            </w:r>
+                          </w:p>
+                          <w:p>
+                            <w:pPr>
+                              <w:pStyle w:val="Caption"/>
+                            </w:pPr>
+                            <w:r>
+                              <w:t xml:space="preserve">Figure </w:t>
+                            </w:r>
+                            <w:fldSimple w:instr=" SEQ Figure \* ARABIC ">
+                              <w:r>
+                                <w:rPr>
+                                  <w:noProof/>
+                                </w:rPr>
+                                <w:t>1</w:t>
+                              </w:r>
+                            </w:fldSimple>
+                            <w:r>
+                              <w:t>: Word Count by Genre</w:t>
+                            </w:r>
+                          </w:p>
+                          <w:p/>
+                        </w:txbxContent>
+                      </wps:txbx>
+                      <wps:bodyPr rot="0" spcFirstLastPara="0" vertOverflow="overflow" horzOverflow="overflow" vert="horz" wrap="square" lIns="91440" tIns="45720" rIns="91440" bIns="45720" numCol="1" spcCol="0" rtlCol="0" fromWordArt="0" anchor="t" anchorCtr="0" forceAA="0" compatLnSpc="1">
+                        <a:prstTxWarp prst="textNoShape">
+                          <a:avLst/>
+                        </a:prstTxWarp>
+                        <a:noAutofit/>
+                      </wps:bodyPr>
+                    </wps:wsp>
+                  </a:graphicData>
+                </a:graphic>
+              </wp:anchor>
+            </w:drawing>
+          </mc:Choice>
+          <mc:Fallback>
+            <w:pict>
+              <v:shape id="Text Box 16" o:spid="_x0000_s1028" type="#_x0000_t202" style="position:absolute;left:0;text-align:left;margin-left:-2.85pt;margin-top:138.8pt;width:234pt;height:153pt;z-index:251678720;visibility:visible;mso-wrap-style:square;mso-wrap-distance-left:9pt;mso-wrap-distance-top:0;mso-wrap-distance-right:9pt;mso-wrap-distance-bottom:0;mso-position-horizontal:absolute;mso-position-horizontal-relative:text;mso-position-vertical:absolute;mso-position-vertical-relative:text;v-text-anchor:top" o:gfxdata="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" filled="f" stroked="f">
+                <v:textbox>
+                  <w:txbxContent>
+                    <w:p>
+                      <w:pPr>
+                        <w:keepNext/>
+                        <w:jc w:val="center"/>
+                      </w:pPr>
+                      <w:r>
+                        <w:rPr>
+                          <w:rFonts w:ascii="Helvetica" w:hAnsi="Helvetica" w:cs="Helvetica"/>
+                          <w:noProof/>
+                          <w:sz w:val="24"/>
+                          <w:szCs w:val="24"/>
+                        </w:rPr>
+                        <w:drawing>
+                          <wp:inline distT="0" distB="0" distL="0" distR="0" wp14:anchorId="5815D8C6" wp14:editId="592A0389">
+                            <wp:extent cx="2331720" cy="1286405"/>
+                            <wp:effectExtent l="0" t="0" r="5080" b="9525"/>
+                            <wp:docPr id="5" name="Picture 5"/>
+                            <wp:cNvGraphicFramePr>
+                              <a:graphicFrameLocks xmlns:a="http://schemas.openxmlformats.org/drawingml/2006/main" noChangeAspect="1"/>
+                            </wp:cNvGraphicFramePr>
+                            <a:graphic xmlns:a="http://schemas.openxmlformats.org/drawingml/2006/main">
+                              <a:graphicData uri="http://schemas.openxmlformats.org/drawingml/2006/picture">
+                                <pic:pic xmlns:pic="http://schemas.openxmlformats.org/drawingml/2006/picture">
+                                  <pic:nvPicPr>
+                                    <pic:cNvPr id="0" name="Picture 5"/>
+                                    <pic:cNvPicPr>
+                                      <a:picLocks noChangeAspect="1" noChangeArrowheads="1"/>
+                                    </pic:cNvPicPr>
+                                  </pic:nvPicPr>
+                                  <pic:blipFill>
+                                    <a:blip r:embed="rId9">
+                                      <a:extLst>
+                                        <a:ext uri="{28A0092B-C50C-407E-A947-70E740481C1C}">
+                                          <a14:useLocalDpi xmlns:a14="http://schemas.microsoft.com/office/drawing/2010/main" val="0"/>
+                                        </a:ext>
+                                      </a:extLst>
+                                    </a:blip>
+                                    <a:srcRect/>
+                                    <a:stretch>
+                                      <a:fillRect/>
+                                    </a:stretch>
+                                  </pic:blipFill>
+                                  <pic:spPr bwMode="auto">
+                                    <a:xfrm>
+                                      <a:off x="0" y="0"/>
+                                      <a:ext cx="2331720" cy="1286405"/>
+                                    </a:xfrm>
+                                    <a:prstGeom prst="rect">
+                                      <a:avLst/>
+                                    </a:prstGeom>
+                                    <a:noFill/>
+                                    <a:ln>
+                                      <a:noFill/>
+                                    </a:ln>
+                                  </pic:spPr>
+                                </pic:pic>
+                              </a:graphicData>
+                            </a:graphic>
+                          </wp:inline>
+                        </w:drawing>
+                      </w:r>
+                    </w:p>
+                    <w:p>
+                      <w:pPr>
+                        <w:pStyle w:val="Caption"/>
+                      </w:pPr>
+                      <w:r>
+                        <w:t xml:space="preserve">Figure </w:t>
+                      </w:r>
+                      <w:fldSimple w:instr=" SEQ Figure \* ARABIC ">
+                        <w:r>
+                          <w:rPr>
+                            <w:noProof/>
+                          </w:rPr>
+                          <w:t>1</w:t>
+                        </w:r>
+                      </w:fldSimple>
+                      <w:r>
+                        <w:t>: Word Count by Genre</w:t>
+                      </w:r>
+                    </w:p>
+                    <w:p/>
+                  </w:txbxContent>
+                </v:textbox>
+                <w10:wrap type="square"/>
+              </v:shape>
+            </w:pict>
+          </mc:Fallback>
+        </mc:AlternateContent>
+      </w:r>
+      <w:r>
         <w:t xml:space="preserve">The initial </w:t>
       </w:r>
-      <w:r>
-        <w:t xml:space="preserve">98 megabyte </w:t>
+      <w:bookmarkStart w:id="1" w:name="_GoBack"/>
+      <w:bookmarkEnd w:id="1"/>
+      <w:r>
+        <w:t>98-megabyte</w:t>
+      </w:r>
+      <w:r>
+        <w:t xml:space="preserve"> </w:t>
       </w:r>
       <w:r>
         <w:t>dataset is downloadable as a comma delimited file. The columns in the file include an index, song title, release year, artist, genre, and lyrics. We are interested in the text in the lyrics column</w:t>
@@ -9346,7 +9592,11 @@
         <w:t xml:space="preserve">are a reasonable path to pursue but we consider it outside the scope of our current work. </w:t>
       </w:r>
       <w:r>
-        <w:t xml:space="preserve">The lyrics are a string with carriage returns denoting an end of line. </w:t>
+        <w:t xml:space="preserve">The lyrics </w:t>
+      </w:r>
+      <w:r>
+        <w:lastRenderedPageBreak/>
+        <w:t xml:space="preserve">are a string with carriage returns denoting an end of line. </w:t>
       </w:r>
     </w:p>
     <w:p>
@@ -9360,6 +9610,1260 @@
         <w:ind w:firstLine="180"/>
       </w:pPr>
       <w:r>
+        <w:rPr>
+          <w:noProof/>
+          <w:lang w:eastAsia="en-US"/>
+        </w:rPr>
+        <mc:AlternateContent>
+          <mc:Choice Requires="wps">
+            <w:drawing>
+              <wp:anchor distT="0" distB="0" distL="114300" distR="114300" simplePos="0" relativeHeight="251680768" behindDoc="0" locked="0" layoutInCell="1" allowOverlap="1" wp14:anchorId="6C36AB70" wp14:editId="06D53126">
+                <wp:simplePos x="0" y="0"/>
+                <wp:positionH relativeFrom="column">
+                  <wp:posOffset>2971800</wp:posOffset>
+                </wp:positionH>
+                <wp:positionV relativeFrom="paragraph">
+                  <wp:posOffset>408305</wp:posOffset>
+                </wp:positionV>
+                <wp:extent cx="2971800" cy="1371600"/>
+                <wp:effectExtent l="0" t="0" r="0" b="0"/>
+                <wp:wrapSquare wrapText="bothSides"/>
+                <wp:docPr id="19" name="Text Box 19"/>
+                <wp:cNvGraphicFramePr/>
+                <a:graphic xmlns:a="http://schemas.openxmlformats.org/drawingml/2006/main">
+                  <a:graphicData uri="http://schemas.microsoft.com/office/word/2010/wordprocessingShape">
+                    <wps:wsp>
+                      <wps:cNvSpPr txBox="1"/>
+                      <wps:spPr>
+                        <a:xfrm>
+                          <a:off x="0" y="0"/>
+                          <a:ext cx="2971800" cy="1371600"/>
+                        </a:xfrm>
+                        <a:prstGeom prst="rect">
+                          <a:avLst/>
+                        </a:prstGeom>
+                        <a:noFill/>
+                        <a:ln>
+                          <a:noFill/>
+                        </a:ln>
+                        <a:effectLst/>
+                        <a:extLst>
+                          <a:ext uri="{C572A759-6A51-4108-AA02-DFA0A04FC94B}">
+                            <ma14:wrappingTextBoxFlag xmlns:ma14="http://schemas.microsoft.com/office/mac/drawingml/2011/main"/>
+                          </a:ext>
+                        </a:extLst>
+                      </wps:spPr>
+                      <wps:style>
+                        <a:lnRef idx="0">
+                          <a:schemeClr val="accent1"/>
+                        </a:lnRef>
+                        <a:fillRef idx="0">
+                          <a:schemeClr val="accent1"/>
+                        </a:fillRef>
+                        <a:effectRef idx="0">
+                          <a:schemeClr val="accent1"/>
+                        </a:effectRef>
+                        <a:fontRef idx="minor">
+                          <a:schemeClr val="dk1"/>
+                        </a:fontRef>
+                      </wps:style>
+                      <wps:txbx>
+                        <w:txbxContent>
+                          <w:tbl>
+                            <w:tblPr>
+                              <w:tblStyle w:val="TableGrid"/>
+                              <w:tblW w:w="4320" w:type="dxa"/>
+                              <w:tblLook w:val="04A0" w:firstRow="1" w:lastRow="0" w:firstColumn="1" w:lastColumn="0" w:noHBand="0" w:noVBand="1"/>
+                            </w:tblPr>
+                            <w:tblGrid>
+                              <w:gridCol w:w="2751"/>
+                              <w:gridCol w:w="1569"/>
+                            </w:tblGrid>
+                            <w:tr>
+                              <w:trPr>
+                                <w:trHeight w:hRule="exact" w:val="288"/>
+                              </w:trPr>
+                              <w:tc>
+                                <w:tcPr>
+                                  <w:tcW w:w="2988" w:type="dxa"/>
+                                </w:tcPr>
+                                <w:p>
+                                  <w:pPr>
+                                    <w:pStyle w:val="ACLText"/>
+                                    <w:jc w:val="left"/>
+                                    <w:rPr>
+                                      <w:b/>
+                                      <w:sz w:val="24"/>
+                                      <w:szCs w:val="24"/>
+                                    </w:rPr>
+                                  </w:pPr>
+                                  <w:r>
+                                    <w:rPr>
+                                      <w:b/>
+                                      <w:sz w:val="24"/>
+                                      <w:szCs w:val="24"/>
+                                    </w:rPr>
+                                    <w:t>Model</w:t>
+                                  </w:r>
+                                </w:p>
+                              </w:tc>
+                              <w:tc>
+                                <w:tcPr>
+                                  <w:tcW w:w="1618" w:type="dxa"/>
+                                </w:tcPr>
+                                <w:p>
+                                  <w:pPr>
+                                    <w:pStyle w:val="ACLText"/>
+                                    <w:jc w:val="center"/>
+                                    <w:rPr>
+                                      <w:b/>
+                                      <w:sz w:val="24"/>
+                                      <w:szCs w:val="24"/>
+                                    </w:rPr>
+                                  </w:pPr>
+                                  <w:r>
+                                    <w:rPr>
+                                      <w:b/>
+                                      <w:sz w:val="24"/>
+                                      <w:szCs w:val="24"/>
+                                    </w:rPr>
+                                    <w:t>Accuracy</w:t>
+                                  </w:r>
+                                </w:p>
+                              </w:tc>
+                            </w:tr>
+                            <w:tr>
+                              <w:trPr>
+                                <w:trHeight w:hRule="exact" w:val="288"/>
+                              </w:trPr>
+                              <w:tc>
+                                <w:tcPr>
+                                  <w:tcW w:w="2988" w:type="dxa"/>
+                                </w:tcPr>
+                                <w:p>
+                                  <w:pPr>
+                                    <w:tabs>
+                                      <w:tab w:val="left" w:pos="916"/>
+                                      <w:tab w:val="left" w:pos="1832"/>
+                                      <w:tab w:val="left" w:pos="2748"/>
+                                      <w:tab w:val="left" w:pos="3664"/>
+                                      <w:tab w:val="left" w:pos="4580"/>
+                                      <w:tab w:val="left" w:pos="5496"/>
+                                      <w:tab w:val="left" w:pos="6412"/>
+                                      <w:tab w:val="left" w:pos="7328"/>
+                                      <w:tab w:val="left" w:pos="8244"/>
+                                      <w:tab w:val="left" w:pos="9160"/>
+                                      <w:tab w:val="left" w:pos="10076"/>
+                                      <w:tab w:val="left" w:pos="10992"/>
+                                      <w:tab w:val="left" w:pos="11908"/>
+                                      <w:tab w:val="left" w:pos="12824"/>
+                                      <w:tab w:val="left" w:pos="13740"/>
+                                      <w:tab w:val="left" w:pos="14656"/>
+                                    </w:tabs>
+                                    <w:wordWrap w:val="0"/>
+                                    <w:textAlignment w:val="baseline"/>
+                                    <w:rPr>
+                                      <w:rFonts w:ascii="Times New Roman" w:hAnsi="Times New Roman" w:cs="Times New Roman"/>
+                                      <w:color w:val="000000"/>
+                                      <w:sz w:val="24"/>
+                                      <w:szCs w:val="24"/>
+                                    </w:rPr>
+                                  </w:pPr>
+                                  <w:r>
+                                    <w:rPr>
+                                      <w:rFonts w:ascii="Times New Roman" w:hAnsi="Times New Roman" w:cs="Times New Roman"/>
+                                      <w:color w:val="000000"/>
+                                      <w:sz w:val="24"/>
+                                      <w:szCs w:val="24"/>
+                                    </w:rPr>
+                                    <w:t>Bernoulli Naive Bayes</w:t>
+                                  </w:r>
+                                </w:p>
+                                <w:p>
+                                  <w:pPr>
+                                    <w:pStyle w:val="ACLText"/>
+                                    <w:jc w:val="left"/>
+                                    <w:rPr>
+                                      <w:sz w:val="24"/>
+                                      <w:szCs w:val="24"/>
+                                    </w:rPr>
+                                  </w:pPr>
+                                </w:p>
+                              </w:tc>
+                              <w:tc>
+                                <w:tcPr>
+                                  <w:tcW w:w="1618" w:type="dxa"/>
+                                </w:tcPr>
+                                <w:p>
+                                  <w:pPr>
+                                    <w:tabs>
+                                      <w:tab w:val="left" w:pos="916"/>
+                                      <w:tab w:val="left" w:pos="1832"/>
+                                      <w:tab w:val="left" w:pos="2748"/>
+                                      <w:tab w:val="left" w:pos="3664"/>
+                                      <w:tab w:val="left" w:pos="4580"/>
+                                      <w:tab w:val="left" w:pos="5496"/>
+                                      <w:tab w:val="left" w:pos="6412"/>
+                                      <w:tab w:val="left" w:pos="7328"/>
+                                      <w:tab w:val="left" w:pos="8244"/>
+                                      <w:tab w:val="left" w:pos="9160"/>
+                                      <w:tab w:val="left" w:pos="10076"/>
+                                      <w:tab w:val="left" w:pos="10992"/>
+                                      <w:tab w:val="left" w:pos="11908"/>
+                                      <w:tab w:val="left" w:pos="12824"/>
+                                      <w:tab w:val="left" w:pos="13740"/>
+                                      <w:tab w:val="left" w:pos="14656"/>
+                                    </w:tabs>
+                                    <w:wordWrap w:val="0"/>
+                                    <w:jc w:val="center"/>
+                                    <w:textAlignment w:val="baseline"/>
+                                    <w:rPr>
+                                      <w:rFonts w:ascii="Times New Roman" w:hAnsi="Times New Roman" w:cs="Times New Roman"/>
+                                      <w:color w:val="000000"/>
+                                      <w:sz w:val="24"/>
+                                      <w:szCs w:val="24"/>
+                                    </w:rPr>
+                                  </w:pPr>
+                                  <w:r>
+                                    <w:rPr>
+                                      <w:rFonts w:ascii="Times New Roman" w:hAnsi="Times New Roman" w:cs="Times New Roman"/>
+                                      <w:color w:val="000000"/>
+                                      <w:sz w:val="24"/>
+                                      <w:szCs w:val="24"/>
+                                    </w:rPr>
+                                    <w:t>0.448</w:t>
+                                  </w:r>
+                                </w:p>
+                                <w:p>
+                                  <w:pPr>
+                                    <w:pStyle w:val="ACLText"/>
+                                    <w:jc w:val="center"/>
+                                    <w:rPr>
+                                      <w:sz w:val="24"/>
+                                      <w:szCs w:val="24"/>
+                                    </w:rPr>
+                                  </w:pPr>
+                                </w:p>
+                              </w:tc>
+                            </w:tr>
+                            <w:tr>
+                              <w:trPr>
+                                <w:trHeight w:hRule="exact" w:val="288"/>
+                              </w:trPr>
+                              <w:tc>
+                                <w:tcPr>
+                                  <w:tcW w:w="2988" w:type="dxa"/>
+                                </w:tcPr>
+                                <w:p>
+                                  <w:pPr>
+                                    <w:tabs>
+                                      <w:tab w:val="left" w:pos="916"/>
+                                      <w:tab w:val="left" w:pos="1832"/>
+                                      <w:tab w:val="left" w:pos="2748"/>
+                                      <w:tab w:val="left" w:pos="3664"/>
+                                      <w:tab w:val="left" w:pos="4580"/>
+                                      <w:tab w:val="left" w:pos="5496"/>
+                                      <w:tab w:val="left" w:pos="6412"/>
+                                      <w:tab w:val="left" w:pos="7328"/>
+                                      <w:tab w:val="left" w:pos="8244"/>
+                                      <w:tab w:val="left" w:pos="9160"/>
+                                      <w:tab w:val="left" w:pos="10076"/>
+                                      <w:tab w:val="left" w:pos="10992"/>
+                                      <w:tab w:val="left" w:pos="11908"/>
+                                      <w:tab w:val="left" w:pos="12824"/>
+                                      <w:tab w:val="left" w:pos="13740"/>
+                                      <w:tab w:val="left" w:pos="14656"/>
+                                    </w:tabs>
+                                    <w:wordWrap w:val="0"/>
+                                    <w:textAlignment w:val="baseline"/>
+                                    <w:rPr>
+                                      <w:rFonts w:ascii="Times New Roman" w:hAnsi="Times New Roman" w:cs="Times New Roman"/>
+                                      <w:color w:val="000000"/>
+                                      <w:sz w:val="24"/>
+                                      <w:szCs w:val="24"/>
+                                    </w:rPr>
+                                  </w:pPr>
+                                  <w:r>
+                                    <w:rPr>
+                                      <w:rFonts w:ascii="Times New Roman" w:hAnsi="Times New Roman" w:cs="Times New Roman"/>
+                                      <w:color w:val="000000"/>
+                                      <w:sz w:val="24"/>
+                                      <w:szCs w:val="24"/>
+                                    </w:rPr>
+                                    <w:t>Decision Tree</w:t>
+                                  </w:r>
+                                </w:p>
+                                <w:p>
+                                  <w:pPr>
+                                    <w:pStyle w:val="ACLText"/>
+                                    <w:jc w:val="left"/>
+                                    <w:rPr>
+                                      <w:sz w:val="24"/>
+                                      <w:szCs w:val="24"/>
+                                    </w:rPr>
+                                  </w:pPr>
+                                </w:p>
+                              </w:tc>
+                              <w:tc>
+                                <w:tcPr>
+                                  <w:tcW w:w="1618" w:type="dxa"/>
+                                </w:tcPr>
+                                <w:p>
+                                  <w:pPr>
+                                    <w:tabs>
+                                      <w:tab w:val="left" w:pos="916"/>
+                                      <w:tab w:val="left" w:pos="1832"/>
+                                      <w:tab w:val="left" w:pos="2748"/>
+                                      <w:tab w:val="left" w:pos="3664"/>
+                                      <w:tab w:val="left" w:pos="4580"/>
+                                      <w:tab w:val="left" w:pos="5496"/>
+                                      <w:tab w:val="left" w:pos="6412"/>
+                                      <w:tab w:val="left" w:pos="7328"/>
+                                      <w:tab w:val="left" w:pos="8244"/>
+                                      <w:tab w:val="left" w:pos="9160"/>
+                                      <w:tab w:val="left" w:pos="10076"/>
+                                      <w:tab w:val="left" w:pos="10992"/>
+                                      <w:tab w:val="left" w:pos="11908"/>
+                                      <w:tab w:val="left" w:pos="12824"/>
+                                      <w:tab w:val="left" w:pos="13740"/>
+                                      <w:tab w:val="left" w:pos="14656"/>
+                                    </w:tabs>
+                                    <w:wordWrap w:val="0"/>
+                                    <w:jc w:val="center"/>
+                                    <w:textAlignment w:val="baseline"/>
+                                    <w:rPr>
+                                      <w:rFonts w:ascii="Times New Roman" w:hAnsi="Times New Roman" w:cs="Times New Roman"/>
+                                      <w:color w:val="000000"/>
+                                      <w:sz w:val="24"/>
+                                      <w:szCs w:val="24"/>
+                                    </w:rPr>
+                                  </w:pPr>
+                                  <w:r>
+                                    <w:rPr>
+                                      <w:rFonts w:ascii="Times New Roman" w:hAnsi="Times New Roman" w:cs="Times New Roman"/>
+                                      <w:color w:val="000000"/>
+                                      <w:sz w:val="24"/>
+                                      <w:szCs w:val="24"/>
+                                    </w:rPr>
+                                    <w:t>0.401</w:t>
+                                  </w:r>
+                                </w:p>
+                                <w:p>
+                                  <w:pPr>
+                                    <w:pStyle w:val="ACLText"/>
+                                    <w:jc w:val="center"/>
+                                    <w:rPr>
+                                      <w:sz w:val="24"/>
+                                      <w:szCs w:val="24"/>
+                                    </w:rPr>
+                                  </w:pPr>
+                                </w:p>
+                              </w:tc>
+                            </w:tr>
+                            <w:tr>
+                              <w:trPr>
+                                <w:trHeight w:hRule="exact" w:val="288"/>
+                              </w:trPr>
+                              <w:tc>
+                                <w:tcPr>
+                                  <w:tcW w:w="2988" w:type="dxa"/>
+                                </w:tcPr>
+                                <w:p>
+                                  <w:pPr>
+                                    <w:tabs>
+                                      <w:tab w:val="left" w:pos="916"/>
+                                      <w:tab w:val="left" w:pos="1832"/>
+                                      <w:tab w:val="left" w:pos="2748"/>
+                                      <w:tab w:val="left" w:pos="3664"/>
+                                      <w:tab w:val="left" w:pos="4580"/>
+                                      <w:tab w:val="left" w:pos="5496"/>
+                                      <w:tab w:val="left" w:pos="6412"/>
+                                      <w:tab w:val="left" w:pos="7328"/>
+                                      <w:tab w:val="left" w:pos="8244"/>
+                                      <w:tab w:val="left" w:pos="9160"/>
+                                      <w:tab w:val="left" w:pos="10076"/>
+                                      <w:tab w:val="left" w:pos="10992"/>
+                                      <w:tab w:val="left" w:pos="11908"/>
+                                      <w:tab w:val="left" w:pos="12824"/>
+                                      <w:tab w:val="left" w:pos="13740"/>
+                                      <w:tab w:val="left" w:pos="14656"/>
+                                    </w:tabs>
+                                    <w:wordWrap w:val="0"/>
+                                    <w:textAlignment w:val="baseline"/>
+                                    <w:rPr>
+                                      <w:rFonts w:ascii="Times New Roman" w:hAnsi="Times New Roman" w:cs="Times New Roman"/>
+                                      <w:color w:val="000000"/>
+                                      <w:sz w:val="24"/>
+                                      <w:szCs w:val="24"/>
+                                    </w:rPr>
+                                  </w:pPr>
+                                  <w:r>
+                                    <w:rPr>
+                                      <w:rFonts w:ascii="Times New Roman" w:hAnsi="Times New Roman" w:cs="Times New Roman"/>
+                                      <w:color w:val="000000"/>
+                                      <w:sz w:val="24"/>
+                                      <w:szCs w:val="24"/>
+                                    </w:rPr>
+                                    <w:t>Random Forest</w:t>
+                                  </w:r>
+                                </w:p>
+                                <w:p>
+                                  <w:pPr>
+                                    <w:pStyle w:val="ACLText"/>
+                                    <w:jc w:val="left"/>
+                                    <w:rPr>
+                                      <w:sz w:val="24"/>
+                                      <w:szCs w:val="24"/>
+                                    </w:rPr>
+                                  </w:pPr>
+                                </w:p>
+                              </w:tc>
+                              <w:tc>
+                                <w:tcPr>
+                                  <w:tcW w:w="1618" w:type="dxa"/>
+                                </w:tcPr>
+                                <w:p>
+                                  <w:pPr>
+                                    <w:tabs>
+                                      <w:tab w:val="left" w:pos="916"/>
+                                      <w:tab w:val="left" w:pos="1832"/>
+                                      <w:tab w:val="left" w:pos="2748"/>
+                                      <w:tab w:val="left" w:pos="3664"/>
+                                      <w:tab w:val="left" w:pos="4580"/>
+                                      <w:tab w:val="left" w:pos="5496"/>
+                                      <w:tab w:val="left" w:pos="6412"/>
+                                      <w:tab w:val="left" w:pos="7328"/>
+                                      <w:tab w:val="left" w:pos="8244"/>
+                                      <w:tab w:val="left" w:pos="9160"/>
+                                      <w:tab w:val="left" w:pos="10076"/>
+                                      <w:tab w:val="left" w:pos="10992"/>
+                                      <w:tab w:val="left" w:pos="11908"/>
+                                      <w:tab w:val="left" w:pos="12824"/>
+                                      <w:tab w:val="left" w:pos="13740"/>
+                                      <w:tab w:val="left" w:pos="14656"/>
+                                    </w:tabs>
+                                    <w:wordWrap w:val="0"/>
+                                    <w:jc w:val="center"/>
+                                    <w:textAlignment w:val="baseline"/>
+                                    <w:rPr>
+                                      <w:rFonts w:ascii="Times New Roman" w:hAnsi="Times New Roman" w:cs="Times New Roman"/>
+                                      <w:color w:val="000000"/>
+                                      <w:sz w:val="24"/>
+                                      <w:szCs w:val="24"/>
+                                    </w:rPr>
+                                  </w:pPr>
+                                  <w:r>
+                                    <w:rPr>
+                                      <w:rFonts w:ascii="Times New Roman" w:hAnsi="Times New Roman" w:cs="Times New Roman"/>
+                                      <w:color w:val="000000"/>
+                                      <w:sz w:val="24"/>
+                                      <w:szCs w:val="24"/>
+                                    </w:rPr>
+                                    <w:t>0.481</w:t>
+                                  </w:r>
+                                </w:p>
+                                <w:p>
+                                  <w:pPr>
+                                    <w:pStyle w:val="ACLText"/>
+                                    <w:jc w:val="center"/>
+                                    <w:rPr>
+                                      <w:sz w:val="24"/>
+                                      <w:szCs w:val="24"/>
+                                    </w:rPr>
+                                  </w:pPr>
+                                </w:p>
+                              </w:tc>
+                            </w:tr>
+                            <w:tr>
+                              <w:trPr>
+                                <w:trHeight w:hRule="exact" w:val="288"/>
+                              </w:trPr>
+                              <w:tc>
+                                <w:tcPr>
+                                  <w:tcW w:w="2988" w:type="dxa"/>
+                                </w:tcPr>
+                                <w:p>
+                                  <w:pPr>
+                                    <w:tabs>
+                                      <w:tab w:val="left" w:pos="916"/>
+                                      <w:tab w:val="left" w:pos="1832"/>
+                                      <w:tab w:val="left" w:pos="2748"/>
+                                      <w:tab w:val="left" w:pos="3664"/>
+                                      <w:tab w:val="left" w:pos="4580"/>
+                                      <w:tab w:val="left" w:pos="5496"/>
+                                      <w:tab w:val="left" w:pos="6412"/>
+                                      <w:tab w:val="left" w:pos="7328"/>
+                                      <w:tab w:val="left" w:pos="8244"/>
+                                      <w:tab w:val="left" w:pos="9160"/>
+                                      <w:tab w:val="left" w:pos="10076"/>
+                                      <w:tab w:val="left" w:pos="10992"/>
+                                      <w:tab w:val="left" w:pos="11908"/>
+                                      <w:tab w:val="left" w:pos="12824"/>
+                                      <w:tab w:val="left" w:pos="13740"/>
+                                      <w:tab w:val="left" w:pos="14656"/>
+                                    </w:tabs>
+                                    <w:wordWrap w:val="0"/>
+                                    <w:textAlignment w:val="baseline"/>
+                                    <w:rPr>
+                                      <w:rFonts w:ascii="Times New Roman" w:hAnsi="Times New Roman" w:cs="Times New Roman"/>
+                                      <w:color w:val="000000"/>
+                                      <w:sz w:val="24"/>
+                                      <w:szCs w:val="24"/>
+                                    </w:rPr>
+                                  </w:pPr>
+                                  <w:r>
+                                    <w:rPr>
+                                      <w:rFonts w:ascii="Times New Roman" w:hAnsi="Times New Roman" w:cs="Times New Roman"/>
+                                      <w:color w:val="000000"/>
+                                      <w:sz w:val="24"/>
+                                      <w:szCs w:val="24"/>
+                                    </w:rPr>
+                                    <w:t>Multi Layer Perceptron</w:t>
+                                  </w:r>
+                                </w:p>
+                                <w:p>
+                                  <w:pPr>
+                                    <w:tabs>
+                                      <w:tab w:val="left" w:pos="916"/>
+                                      <w:tab w:val="left" w:pos="1832"/>
+                                      <w:tab w:val="left" w:pos="2748"/>
+                                      <w:tab w:val="left" w:pos="3664"/>
+                                      <w:tab w:val="left" w:pos="4580"/>
+                                      <w:tab w:val="left" w:pos="5496"/>
+                                      <w:tab w:val="left" w:pos="6412"/>
+                                      <w:tab w:val="left" w:pos="7328"/>
+                                      <w:tab w:val="left" w:pos="8244"/>
+                                      <w:tab w:val="left" w:pos="9160"/>
+                                      <w:tab w:val="left" w:pos="10076"/>
+                                      <w:tab w:val="left" w:pos="10992"/>
+                                      <w:tab w:val="left" w:pos="11908"/>
+                                      <w:tab w:val="left" w:pos="12824"/>
+                                      <w:tab w:val="left" w:pos="13740"/>
+                                      <w:tab w:val="left" w:pos="14656"/>
+                                    </w:tabs>
+                                    <w:wordWrap w:val="0"/>
+                                    <w:textAlignment w:val="baseline"/>
+                                    <w:rPr>
+                                      <w:rFonts w:ascii="Times New Roman" w:hAnsi="Times New Roman" w:cs="Times New Roman"/>
+                                      <w:color w:val="000000"/>
+                                      <w:sz w:val="24"/>
+                                      <w:szCs w:val="24"/>
+                                    </w:rPr>
+                                  </w:pPr>
+                                </w:p>
+                              </w:tc>
+                              <w:tc>
+                                <w:tcPr>
+                                  <w:tcW w:w="1618" w:type="dxa"/>
+                                </w:tcPr>
+                                <w:p>
+                                  <w:pPr>
+                                    <w:tabs>
+                                      <w:tab w:val="left" w:pos="916"/>
+                                      <w:tab w:val="left" w:pos="1832"/>
+                                      <w:tab w:val="left" w:pos="2748"/>
+                                      <w:tab w:val="left" w:pos="3664"/>
+                                      <w:tab w:val="left" w:pos="4580"/>
+                                      <w:tab w:val="left" w:pos="5496"/>
+                                      <w:tab w:val="left" w:pos="6412"/>
+                                      <w:tab w:val="left" w:pos="7328"/>
+                                      <w:tab w:val="left" w:pos="8244"/>
+                                      <w:tab w:val="left" w:pos="9160"/>
+                                      <w:tab w:val="left" w:pos="10076"/>
+                                      <w:tab w:val="left" w:pos="10992"/>
+                                      <w:tab w:val="left" w:pos="11908"/>
+                                      <w:tab w:val="left" w:pos="12824"/>
+                                      <w:tab w:val="left" w:pos="13740"/>
+                                      <w:tab w:val="left" w:pos="14656"/>
+                                    </w:tabs>
+                                    <w:wordWrap w:val="0"/>
+                                    <w:jc w:val="center"/>
+                                    <w:textAlignment w:val="baseline"/>
+                                    <w:rPr>
+                                      <w:rFonts w:ascii="Times New Roman" w:hAnsi="Times New Roman" w:cs="Times New Roman"/>
+                                      <w:color w:val="000000"/>
+                                      <w:sz w:val="24"/>
+                                      <w:szCs w:val="24"/>
+                                    </w:rPr>
+                                  </w:pPr>
+                                  <w:r>
+                                    <w:rPr>
+                                      <w:rFonts w:ascii="Times New Roman" w:hAnsi="Times New Roman" w:cs="Times New Roman"/>
+                                      <w:color w:val="000000"/>
+                                      <w:sz w:val="24"/>
+                                      <w:szCs w:val="24"/>
+                                    </w:rPr>
+                                    <w:t>0.457</w:t>
+                                  </w:r>
+                                </w:p>
+                                <w:p>
+                                  <w:pPr>
+                                    <w:keepNext/>
+                                    <w:tabs>
+                                      <w:tab w:val="left" w:pos="916"/>
+                                      <w:tab w:val="left" w:pos="1832"/>
+                                      <w:tab w:val="left" w:pos="2748"/>
+                                      <w:tab w:val="left" w:pos="3664"/>
+                                      <w:tab w:val="left" w:pos="4580"/>
+                                      <w:tab w:val="left" w:pos="5496"/>
+                                      <w:tab w:val="left" w:pos="6412"/>
+                                      <w:tab w:val="left" w:pos="7328"/>
+                                      <w:tab w:val="left" w:pos="8244"/>
+                                      <w:tab w:val="left" w:pos="9160"/>
+                                      <w:tab w:val="left" w:pos="10076"/>
+                                      <w:tab w:val="left" w:pos="10992"/>
+                                      <w:tab w:val="left" w:pos="11908"/>
+                                      <w:tab w:val="left" w:pos="12824"/>
+                                      <w:tab w:val="left" w:pos="13740"/>
+                                      <w:tab w:val="left" w:pos="14656"/>
+                                    </w:tabs>
+                                    <w:wordWrap w:val="0"/>
+                                    <w:jc w:val="center"/>
+                                    <w:textAlignment w:val="baseline"/>
+                                    <w:rPr>
+                                      <w:rFonts w:ascii="Times New Roman" w:hAnsi="Times New Roman" w:cs="Times New Roman"/>
+                                      <w:color w:val="000000"/>
+                                      <w:sz w:val="24"/>
+                                      <w:szCs w:val="24"/>
+                                    </w:rPr>
+                                  </w:pPr>
+                                </w:p>
+                              </w:tc>
+                            </w:tr>
+                          </w:tbl>
+                          <w:p>
+                            <w:pPr>
+                              <w:pStyle w:val="Caption"/>
+                            </w:pPr>
+                            <w:r>
+                              <w:t xml:space="preserve">Table </w:t>
+                            </w:r>
+                            <w:fldSimple w:instr=" SEQ Table \* ARABIC ">
+                              <w:r>
+                                <w:rPr>
+                                  <w:noProof/>
+                                </w:rPr>
+                                <w:t>1</w:t>
+                              </w:r>
+                            </w:fldSimple>
+                            <w:r>
+                              <w:t>: Baseline Model Accuracy</w:t>
+                            </w:r>
+                          </w:p>
+                          <w:p/>
+                        </w:txbxContent>
+                      </wps:txbx>
+                      <wps:bodyPr rot="0" spcFirstLastPara="0" vertOverflow="overflow" horzOverflow="overflow" vert="horz" wrap="square" lIns="91440" tIns="45720" rIns="91440" bIns="45720" numCol="1" spcCol="0" rtlCol="0" fromWordArt="0" anchor="t" anchorCtr="0" forceAA="0" compatLnSpc="1">
+                        <a:prstTxWarp prst="textNoShape">
+                          <a:avLst/>
+                        </a:prstTxWarp>
+                        <a:noAutofit/>
+                      </wps:bodyPr>
+                    </wps:wsp>
+                  </a:graphicData>
+                </a:graphic>
+                <wp14:sizeRelV relativeFrom="margin">
+                  <wp14:pctHeight>0</wp14:pctHeight>
+                </wp14:sizeRelV>
+              </wp:anchor>
+            </w:drawing>
+          </mc:Choice>
+          <mc:Fallback>
+            <w:pict>
+              <v:shape id="Text Box 19" o:spid="_x0000_s1029" type="#_x0000_t202" style="position:absolute;left:0;text-align:left;margin-left:234pt;margin-top:32.15pt;width:234pt;height:108pt;z-index:251680768;visibility:visible;mso-wrap-style:square;mso-height-percent:0;mso-wrap-distance-left:9pt;mso-wrap-distance-top:0;mso-wrap-distance-right:9pt;mso-wrap-distance-bottom:0;mso-position-horizontal:absolute;mso-position-horizontal-relative:text;mso-position-vertical:absolute;mso-position-vertical-relative:text;mso-height-percent:0;mso-height-relative:margin;v-text-anchor:top" o:gfxdata="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" filled="f" stroked="f">
+                <v:textbox>
+                  <w:txbxContent>
+                    <w:tbl>
+                      <w:tblPr>
+                        <w:tblStyle w:val="TableGrid"/>
+                        <w:tblW w:w="4320" w:type="dxa"/>
+                        <w:tblLook w:val="04A0" w:firstRow="1" w:lastRow="0" w:firstColumn="1" w:lastColumn="0" w:noHBand="0" w:noVBand="1"/>
+                      </w:tblPr>
+                      <w:tblGrid>
+                        <w:gridCol w:w="2751"/>
+                        <w:gridCol w:w="1569"/>
+                      </w:tblGrid>
+                      <w:tr>
+                        <w:trPr>
+                          <w:trHeight w:hRule="exact" w:val="288"/>
+                        </w:trPr>
+                        <w:tc>
+                          <w:tcPr>
+                            <w:tcW w:w="2988" w:type="dxa"/>
+                          </w:tcPr>
+                          <w:p>
+                            <w:pPr>
+                              <w:pStyle w:val="ACLText"/>
+                              <w:jc w:val="left"/>
+                              <w:rPr>
+                                <w:b/>
+                                <w:sz w:val="24"/>
+                                <w:szCs w:val="24"/>
+                              </w:rPr>
+                            </w:pPr>
+                            <w:r>
+                              <w:rPr>
+                                <w:b/>
+                                <w:sz w:val="24"/>
+                                <w:szCs w:val="24"/>
+                              </w:rPr>
+                              <w:t>Model</w:t>
+                            </w:r>
+                          </w:p>
+                        </w:tc>
+                        <w:tc>
+                          <w:tcPr>
+                            <w:tcW w:w="1618" w:type="dxa"/>
+                          </w:tcPr>
+                          <w:p>
+                            <w:pPr>
+                              <w:pStyle w:val="ACLText"/>
+                              <w:jc w:val="center"/>
+                              <w:rPr>
+                                <w:b/>
+                                <w:sz w:val="24"/>
+                                <w:szCs w:val="24"/>
+                              </w:rPr>
+                            </w:pPr>
+                            <w:r>
+                              <w:rPr>
+                                <w:b/>
+                                <w:sz w:val="24"/>
+                                <w:szCs w:val="24"/>
+                              </w:rPr>
+                              <w:t>Accuracy</w:t>
+                            </w:r>
+                          </w:p>
+                        </w:tc>
+                      </w:tr>
+                      <w:tr>
+                        <w:trPr>
+                          <w:trHeight w:hRule="exact" w:val="288"/>
+                        </w:trPr>
+                        <w:tc>
+                          <w:tcPr>
+                            <w:tcW w:w="2988" w:type="dxa"/>
+                          </w:tcPr>
+                          <w:p>
+                            <w:pPr>
+                              <w:tabs>
+                                <w:tab w:val="left" w:pos="916"/>
+                                <w:tab w:val="left" w:pos="1832"/>
+                                <w:tab w:val="left" w:pos="2748"/>
+                                <w:tab w:val="left" w:pos="3664"/>
+                                <w:tab w:val="left" w:pos="4580"/>
+                                <w:tab w:val="left" w:pos="5496"/>
+                                <w:tab w:val="left" w:pos="6412"/>
+                                <w:tab w:val="left" w:pos="7328"/>
+                                <w:tab w:val="left" w:pos="8244"/>
+                                <w:tab w:val="left" w:pos="9160"/>
+                                <w:tab w:val="left" w:pos="10076"/>
+                                <w:tab w:val="left" w:pos="10992"/>
+                                <w:tab w:val="left" w:pos="11908"/>
+                                <w:tab w:val="left" w:pos="12824"/>
+                                <w:tab w:val="left" w:pos="13740"/>
+                                <w:tab w:val="left" w:pos="14656"/>
+                              </w:tabs>
+                              <w:wordWrap w:val="0"/>
+                              <w:textAlignment w:val="baseline"/>
+                              <w:rPr>
+                                <w:rFonts w:ascii="Times New Roman" w:hAnsi="Times New Roman" w:cs="Times New Roman"/>
+                                <w:color w:val="000000"/>
+                                <w:sz w:val="24"/>
+                                <w:szCs w:val="24"/>
+                              </w:rPr>
+                            </w:pPr>
+                            <w:r>
+                              <w:rPr>
+                                <w:rFonts w:ascii="Times New Roman" w:hAnsi="Times New Roman" w:cs="Times New Roman"/>
+                                <w:color w:val="000000"/>
+                                <w:sz w:val="24"/>
+                                <w:szCs w:val="24"/>
+                              </w:rPr>
+                              <w:t>Bernoulli Naive Bayes</w:t>
+                            </w:r>
+                          </w:p>
+                          <w:p>
+                            <w:pPr>
+                              <w:pStyle w:val="ACLText"/>
+                              <w:jc w:val="left"/>
+                              <w:rPr>
+                                <w:sz w:val="24"/>
+                                <w:szCs w:val="24"/>
+                              </w:rPr>
+                            </w:pPr>
+                          </w:p>
+                        </w:tc>
+                        <w:tc>
+                          <w:tcPr>
+                            <w:tcW w:w="1618" w:type="dxa"/>
+                          </w:tcPr>
+                          <w:p>
+                            <w:pPr>
+                              <w:tabs>
+                                <w:tab w:val="left" w:pos="916"/>
+                                <w:tab w:val="left" w:pos="1832"/>
+                                <w:tab w:val="left" w:pos="2748"/>
+                                <w:tab w:val="left" w:pos="3664"/>
+                                <w:tab w:val="left" w:pos="4580"/>
+                                <w:tab w:val="left" w:pos="5496"/>
+                                <w:tab w:val="left" w:pos="6412"/>
+                                <w:tab w:val="left" w:pos="7328"/>
+                                <w:tab w:val="left" w:pos="8244"/>
+                                <w:tab w:val="left" w:pos="9160"/>
+                                <w:tab w:val="left" w:pos="10076"/>
+                                <w:tab w:val="left" w:pos="10992"/>
+                                <w:tab w:val="left" w:pos="11908"/>
+                                <w:tab w:val="left" w:pos="12824"/>
+                                <w:tab w:val="left" w:pos="13740"/>
+                                <w:tab w:val="left" w:pos="14656"/>
+                              </w:tabs>
+                              <w:wordWrap w:val="0"/>
+                              <w:jc w:val="center"/>
+                              <w:textAlignment w:val="baseline"/>
+                              <w:rPr>
+                                <w:rFonts w:ascii="Times New Roman" w:hAnsi="Times New Roman" w:cs="Times New Roman"/>
+                                <w:color w:val="000000"/>
+                                <w:sz w:val="24"/>
+                                <w:szCs w:val="24"/>
+                              </w:rPr>
+                            </w:pPr>
+                            <w:r>
+                              <w:rPr>
+                                <w:rFonts w:ascii="Times New Roman" w:hAnsi="Times New Roman" w:cs="Times New Roman"/>
+                                <w:color w:val="000000"/>
+                                <w:sz w:val="24"/>
+                                <w:szCs w:val="24"/>
+                              </w:rPr>
+                              <w:t>0.448</w:t>
+                            </w:r>
+                          </w:p>
+                          <w:p>
+                            <w:pPr>
+                              <w:pStyle w:val="ACLText"/>
+                              <w:jc w:val="center"/>
+                              <w:rPr>
+                                <w:sz w:val="24"/>
+                                <w:szCs w:val="24"/>
+                              </w:rPr>
+                            </w:pPr>
+                          </w:p>
+                        </w:tc>
+                      </w:tr>
+                      <w:tr>
+                        <w:trPr>
+                          <w:trHeight w:hRule="exact" w:val="288"/>
+                        </w:trPr>
+                        <w:tc>
+                          <w:tcPr>
+                            <w:tcW w:w="2988" w:type="dxa"/>
+                          </w:tcPr>
+                          <w:p>
+                            <w:pPr>
+                              <w:tabs>
+                                <w:tab w:val="left" w:pos="916"/>
+                                <w:tab w:val="left" w:pos="1832"/>
+                                <w:tab w:val="left" w:pos="2748"/>
+                                <w:tab w:val="left" w:pos="3664"/>
+                                <w:tab w:val="left" w:pos="4580"/>
+                                <w:tab w:val="left" w:pos="5496"/>
+                                <w:tab w:val="left" w:pos="6412"/>
+                                <w:tab w:val="left" w:pos="7328"/>
+                                <w:tab w:val="left" w:pos="8244"/>
+                                <w:tab w:val="left" w:pos="9160"/>
+                                <w:tab w:val="left" w:pos="10076"/>
+                                <w:tab w:val="left" w:pos="10992"/>
+                                <w:tab w:val="left" w:pos="11908"/>
+                                <w:tab w:val="left" w:pos="12824"/>
+                                <w:tab w:val="left" w:pos="13740"/>
+                                <w:tab w:val="left" w:pos="14656"/>
+                              </w:tabs>
+                              <w:wordWrap w:val="0"/>
+                              <w:textAlignment w:val="baseline"/>
+                              <w:rPr>
+                                <w:rFonts w:ascii="Times New Roman" w:hAnsi="Times New Roman" w:cs="Times New Roman"/>
+                                <w:color w:val="000000"/>
+                                <w:sz w:val="24"/>
+                                <w:szCs w:val="24"/>
+                              </w:rPr>
+                            </w:pPr>
+                            <w:r>
+                              <w:rPr>
+                                <w:rFonts w:ascii="Times New Roman" w:hAnsi="Times New Roman" w:cs="Times New Roman"/>
+                                <w:color w:val="000000"/>
+                                <w:sz w:val="24"/>
+                                <w:szCs w:val="24"/>
+                              </w:rPr>
+                              <w:t>Decision Tree</w:t>
+                            </w:r>
+                          </w:p>
+                          <w:p>
+                            <w:pPr>
+                              <w:pStyle w:val="ACLText"/>
+                              <w:jc w:val="left"/>
+                              <w:rPr>
+                                <w:sz w:val="24"/>
+                                <w:szCs w:val="24"/>
+                              </w:rPr>
+                            </w:pPr>
+                          </w:p>
+                        </w:tc>
+                        <w:tc>
+                          <w:tcPr>
+                            <w:tcW w:w="1618" w:type="dxa"/>
+                          </w:tcPr>
+                          <w:p>
+                            <w:pPr>
+                              <w:tabs>
+                                <w:tab w:val="left" w:pos="916"/>
+                                <w:tab w:val="left" w:pos="1832"/>
+                                <w:tab w:val="left" w:pos="2748"/>
+                                <w:tab w:val="left" w:pos="3664"/>
+                                <w:tab w:val="left" w:pos="4580"/>
+                                <w:tab w:val="left" w:pos="5496"/>
+                                <w:tab w:val="left" w:pos="6412"/>
+                                <w:tab w:val="left" w:pos="7328"/>
+                                <w:tab w:val="left" w:pos="8244"/>
+                                <w:tab w:val="left" w:pos="9160"/>
+                                <w:tab w:val="left" w:pos="10076"/>
+                                <w:tab w:val="left" w:pos="10992"/>
+                                <w:tab w:val="left" w:pos="11908"/>
+                                <w:tab w:val="left" w:pos="12824"/>
+                                <w:tab w:val="left" w:pos="13740"/>
+                                <w:tab w:val="left" w:pos="14656"/>
+                              </w:tabs>
+                              <w:wordWrap w:val="0"/>
+                              <w:jc w:val="center"/>
+                              <w:textAlignment w:val="baseline"/>
+                              <w:rPr>
+                                <w:rFonts w:ascii="Times New Roman" w:hAnsi="Times New Roman" w:cs="Times New Roman"/>
+                                <w:color w:val="000000"/>
+                                <w:sz w:val="24"/>
+                                <w:szCs w:val="24"/>
+                              </w:rPr>
+                            </w:pPr>
+                            <w:r>
+                              <w:rPr>
+                                <w:rFonts w:ascii="Times New Roman" w:hAnsi="Times New Roman" w:cs="Times New Roman"/>
+                                <w:color w:val="000000"/>
+                                <w:sz w:val="24"/>
+                                <w:szCs w:val="24"/>
+                              </w:rPr>
+                              <w:t>0.401</w:t>
+                            </w:r>
+                          </w:p>
+                          <w:p>
+                            <w:pPr>
+                              <w:pStyle w:val="ACLText"/>
+                              <w:jc w:val="center"/>
+                              <w:rPr>
+                                <w:sz w:val="24"/>
+                                <w:szCs w:val="24"/>
+                              </w:rPr>
+                            </w:pPr>
+                          </w:p>
+                        </w:tc>
+                      </w:tr>
+                      <w:tr>
+                        <w:trPr>
+                          <w:trHeight w:hRule="exact" w:val="288"/>
+                        </w:trPr>
+                        <w:tc>
+                          <w:tcPr>
+                            <w:tcW w:w="2988" w:type="dxa"/>
+                          </w:tcPr>
+                          <w:p>
+                            <w:pPr>
+                              <w:tabs>
+                                <w:tab w:val="left" w:pos="916"/>
+                                <w:tab w:val="left" w:pos="1832"/>
+                                <w:tab w:val="left" w:pos="2748"/>
+                                <w:tab w:val="left" w:pos="3664"/>
+                                <w:tab w:val="left" w:pos="4580"/>
+                                <w:tab w:val="left" w:pos="5496"/>
+                                <w:tab w:val="left" w:pos="6412"/>
+                                <w:tab w:val="left" w:pos="7328"/>
+                                <w:tab w:val="left" w:pos="8244"/>
+                                <w:tab w:val="left" w:pos="9160"/>
+                                <w:tab w:val="left" w:pos="10076"/>
+                                <w:tab w:val="left" w:pos="10992"/>
+                                <w:tab w:val="left" w:pos="11908"/>
+                                <w:tab w:val="left" w:pos="12824"/>
+                                <w:tab w:val="left" w:pos="13740"/>
+                                <w:tab w:val="left" w:pos="14656"/>
+                              </w:tabs>
+                              <w:wordWrap w:val="0"/>
+                              <w:textAlignment w:val="baseline"/>
+                              <w:rPr>
+                                <w:rFonts w:ascii="Times New Roman" w:hAnsi="Times New Roman" w:cs="Times New Roman"/>
+                                <w:color w:val="000000"/>
+                                <w:sz w:val="24"/>
+                                <w:szCs w:val="24"/>
+                              </w:rPr>
+                            </w:pPr>
+                            <w:r>
+                              <w:rPr>
+                                <w:rFonts w:ascii="Times New Roman" w:hAnsi="Times New Roman" w:cs="Times New Roman"/>
+                                <w:color w:val="000000"/>
+                                <w:sz w:val="24"/>
+                                <w:szCs w:val="24"/>
+                              </w:rPr>
+                              <w:t>Random Forest</w:t>
+                            </w:r>
+                          </w:p>
+                          <w:p>
+                            <w:pPr>
+                              <w:pStyle w:val="ACLText"/>
+                              <w:jc w:val="left"/>
+                              <w:rPr>
+                                <w:sz w:val="24"/>
+                                <w:szCs w:val="24"/>
+                              </w:rPr>
+                            </w:pPr>
+                          </w:p>
+                        </w:tc>
+                        <w:tc>
+                          <w:tcPr>
+                            <w:tcW w:w="1618" w:type="dxa"/>
+                          </w:tcPr>
+                          <w:p>
+                            <w:pPr>
+                              <w:tabs>
+                                <w:tab w:val="left" w:pos="916"/>
+                                <w:tab w:val="left" w:pos="1832"/>
+                                <w:tab w:val="left" w:pos="2748"/>
+                                <w:tab w:val="left" w:pos="3664"/>
+                                <w:tab w:val="left" w:pos="4580"/>
+                                <w:tab w:val="left" w:pos="5496"/>
+                                <w:tab w:val="left" w:pos="6412"/>
+                                <w:tab w:val="left" w:pos="7328"/>
+                                <w:tab w:val="left" w:pos="8244"/>
+                                <w:tab w:val="left" w:pos="9160"/>
+                                <w:tab w:val="left" w:pos="10076"/>
+                                <w:tab w:val="left" w:pos="10992"/>
+                                <w:tab w:val="left" w:pos="11908"/>
+                                <w:tab w:val="left" w:pos="12824"/>
+                                <w:tab w:val="left" w:pos="13740"/>
+                                <w:tab w:val="left" w:pos="14656"/>
+                              </w:tabs>
+                              <w:wordWrap w:val="0"/>
+                              <w:jc w:val="center"/>
+                              <w:textAlignment w:val="baseline"/>
+                              <w:rPr>
+                                <w:rFonts w:ascii="Times New Roman" w:hAnsi="Times New Roman" w:cs="Times New Roman"/>
+                                <w:color w:val="000000"/>
+                                <w:sz w:val="24"/>
+                                <w:szCs w:val="24"/>
+                              </w:rPr>
+                            </w:pPr>
+                            <w:r>
+                              <w:rPr>
+                                <w:rFonts w:ascii="Times New Roman" w:hAnsi="Times New Roman" w:cs="Times New Roman"/>
+                                <w:color w:val="000000"/>
+                                <w:sz w:val="24"/>
+                                <w:szCs w:val="24"/>
+                              </w:rPr>
+                              <w:t>0.481</w:t>
+                            </w:r>
+                          </w:p>
+                          <w:p>
+                            <w:pPr>
+                              <w:pStyle w:val="ACLText"/>
+                              <w:jc w:val="center"/>
+                              <w:rPr>
+                                <w:sz w:val="24"/>
+                                <w:szCs w:val="24"/>
+                              </w:rPr>
+                            </w:pPr>
+                          </w:p>
+                        </w:tc>
+                      </w:tr>
+                      <w:tr>
+                        <w:trPr>
+                          <w:trHeight w:hRule="exact" w:val="288"/>
+                        </w:trPr>
+                        <w:tc>
+                          <w:tcPr>
+                            <w:tcW w:w="2988" w:type="dxa"/>
+                          </w:tcPr>
+                          <w:p>
+                            <w:pPr>
+                              <w:tabs>
+                                <w:tab w:val="left" w:pos="916"/>
+                                <w:tab w:val="left" w:pos="1832"/>
+                                <w:tab w:val="left" w:pos="2748"/>
+                                <w:tab w:val="left" w:pos="3664"/>
+                                <w:tab w:val="left" w:pos="4580"/>
+                                <w:tab w:val="left" w:pos="5496"/>
+                                <w:tab w:val="left" w:pos="6412"/>
+                                <w:tab w:val="left" w:pos="7328"/>
+                                <w:tab w:val="left" w:pos="8244"/>
+                                <w:tab w:val="left" w:pos="9160"/>
+                                <w:tab w:val="left" w:pos="10076"/>
+                                <w:tab w:val="left" w:pos="10992"/>
+                                <w:tab w:val="left" w:pos="11908"/>
+                                <w:tab w:val="left" w:pos="12824"/>
+                                <w:tab w:val="left" w:pos="13740"/>
+                                <w:tab w:val="left" w:pos="14656"/>
+                              </w:tabs>
+                              <w:wordWrap w:val="0"/>
+                              <w:textAlignment w:val="baseline"/>
+                              <w:rPr>
+                                <w:rFonts w:ascii="Times New Roman" w:hAnsi="Times New Roman" w:cs="Times New Roman"/>
+                                <w:color w:val="000000"/>
+                                <w:sz w:val="24"/>
+                                <w:szCs w:val="24"/>
+                              </w:rPr>
+                            </w:pPr>
+                            <w:r>
+                              <w:rPr>
+                                <w:rFonts w:ascii="Times New Roman" w:hAnsi="Times New Roman" w:cs="Times New Roman"/>
+                                <w:color w:val="000000"/>
+                                <w:sz w:val="24"/>
+                                <w:szCs w:val="24"/>
+                              </w:rPr>
+                              <w:t>Multi Layer Perceptron</w:t>
+                            </w:r>
+                          </w:p>
+                          <w:p>
+                            <w:pPr>
+                              <w:tabs>
+                                <w:tab w:val="left" w:pos="916"/>
+                                <w:tab w:val="left" w:pos="1832"/>
+                                <w:tab w:val="left" w:pos="2748"/>
+                                <w:tab w:val="left" w:pos="3664"/>
+                                <w:tab w:val="left" w:pos="4580"/>
+                                <w:tab w:val="left" w:pos="5496"/>
+                                <w:tab w:val="left" w:pos="6412"/>
+                                <w:tab w:val="left" w:pos="7328"/>
+                                <w:tab w:val="left" w:pos="8244"/>
+                                <w:tab w:val="left" w:pos="9160"/>
+                                <w:tab w:val="left" w:pos="10076"/>
+                                <w:tab w:val="left" w:pos="10992"/>
+                                <w:tab w:val="left" w:pos="11908"/>
+                                <w:tab w:val="left" w:pos="12824"/>
+                                <w:tab w:val="left" w:pos="13740"/>
+                                <w:tab w:val="left" w:pos="14656"/>
+                              </w:tabs>
+                              <w:wordWrap w:val="0"/>
+                              <w:textAlignment w:val="baseline"/>
+                              <w:rPr>
+                                <w:rFonts w:ascii="Times New Roman" w:hAnsi="Times New Roman" w:cs="Times New Roman"/>
+                                <w:color w:val="000000"/>
+                                <w:sz w:val="24"/>
+                                <w:szCs w:val="24"/>
+                              </w:rPr>
+                            </w:pPr>
+                          </w:p>
+                        </w:tc>
+                        <w:tc>
+                          <w:tcPr>
+                            <w:tcW w:w="1618" w:type="dxa"/>
+                          </w:tcPr>
+                          <w:p>
+                            <w:pPr>
+                              <w:tabs>
+                                <w:tab w:val="left" w:pos="916"/>
+                                <w:tab w:val="left" w:pos="1832"/>
+                                <w:tab w:val="left" w:pos="2748"/>
+                                <w:tab w:val="left" w:pos="3664"/>
+                                <w:tab w:val="left" w:pos="4580"/>
+                                <w:tab w:val="left" w:pos="5496"/>
+                                <w:tab w:val="left" w:pos="6412"/>
+                                <w:tab w:val="left" w:pos="7328"/>
+                                <w:tab w:val="left" w:pos="8244"/>
+                                <w:tab w:val="left" w:pos="9160"/>
+                                <w:tab w:val="left" w:pos="10076"/>
+                                <w:tab w:val="left" w:pos="10992"/>
+                                <w:tab w:val="left" w:pos="11908"/>
+                                <w:tab w:val="left" w:pos="12824"/>
+                                <w:tab w:val="left" w:pos="13740"/>
+                                <w:tab w:val="left" w:pos="14656"/>
+                              </w:tabs>
+                              <w:wordWrap w:val="0"/>
+                              <w:jc w:val="center"/>
+                              <w:textAlignment w:val="baseline"/>
+                              <w:rPr>
+                                <w:rFonts w:ascii="Times New Roman" w:hAnsi="Times New Roman" w:cs="Times New Roman"/>
+                                <w:color w:val="000000"/>
+                                <w:sz w:val="24"/>
+                                <w:szCs w:val="24"/>
+                              </w:rPr>
+                            </w:pPr>
+                            <w:r>
+                              <w:rPr>
+                                <w:rFonts w:ascii="Times New Roman" w:hAnsi="Times New Roman" w:cs="Times New Roman"/>
+                                <w:color w:val="000000"/>
+                                <w:sz w:val="24"/>
+                                <w:szCs w:val="24"/>
+                              </w:rPr>
+                              <w:t>0.457</w:t>
+                            </w:r>
+                          </w:p>
+                          <w:p>
+                            <w:pPr>
+                              <w:keepNext/>
+                              <w:tabs>
+                                <w:tab w:val="left" w:pos="916"/>
+                                <w:tab w:val="left" w:pos="1832"/>
+                                <w:tab w:val="left" w:pos="2748"/>
+                                <w:tab w:val="left" w:pos="3664"/>
+                                <w:tab w:val="left" w:pos="4580"/>
+                                <w:tab w:val="left" w:pos="5496"/>
+                                <w:tab w:val="left" w:pos="6412"/>
+                                <w:tab w:val="left" w:pos="7328"/>
+                                <w:tab w:val="left" w:pos="8244"/>
+                                <w:tab w:val="left" w:pos="9160"/>
+                                <w:tab w:val="left" w:pos="10076"/>
+                                <w:tab w:val="left" w:pos="10992"/>
+                                <w:tab w:val="left" w:pos="11908"/>
+                                <w:tab w:val="left" w:pos="12824"/>
+                                <w:tab w:val="left" w:pos="13740"/>
+                                <w:tab w:val="left" w:pos="14656"/>
+                              </w:tabs>
+                              <w:wordWrap w:val="0"/>
+                              <w:jc w:val="center"/>
+                              <w:textAlignment w:val="baseline"/>
+                              <w:rPr>
+                                <w:rFonts w:ascii="Times New Roman" w:hAnsi="Times New Roman" w:cs="Times New Roman"/>
+                                <w:color w:val="000000"/>
+                                <w:sz w:val="24"/>
+                                <w:szCs w:val="24"/>
+                              </w:rPr>
+                            </w:pPr>
+                          </w:p>
+                        </w:tc>
+                      </w:tr>
+                    </w:tbl>
+                    <w:p>
+                      <w:pPr>
+                        <w:pStyle w:val="Caption"/>
+                      </w:pPr>
+                      <w:r>
+                        <w:t xml:space="preserve">Table </w:t>
+                      </w:r>
+                      <w:fldSimple w:instr=" SEQ Table \* ARABIC ">
+                        <w:r>
+                          <w:rPr>
+                            <w:noProof/>
+                          </w:rPr>
+                          <w:t>1</w:t>
+                        </w:r>
+                      </w:fldSimple>
+                      <w:r>
+                        <w:t>: Baseline Model Accuracy</w:t>
+                      </w:r>
+                    </w:p>
+                    <w:p/>
+                  </w:txbxContent>
+                </v:textbox>
+                <w10:wrap type="square"/>
+              </v:shape>
+            </w:pict>
+          </mc:Fallback>
+        </mc:AlternateContent>
+      </w:r>
+      <w:r>
         <w:t>Statistics specific to the overall structure of the lyrics, such as number of words, add value to the classification task. The dataset includes lyrics of varying word counts. The word counts translate to the length of the sequences that we feed our models. We opted to only sample lyrics with at least 100 words. The average word count for the Hip-Hop genre in comparison to the other genres may deserve some attention but we consider it outside the scope of this work.</w:t>
       </w:r>
     </w:p>
@@ -9368,76 +10872,11 @@
         <w:pStyle w:val="ACLFirstLine"/>
         <w:ind w:firstLine="180"/>
       </w:pPr>
-      <w:bookmarkStart w:id="1" w:name="_GoBack"/>
-      <w:bookmarkEnd w:id="1"/>
-      <w:r>
-        <w:rPr>
-          <w:rFonts w:ascii="Helvetica" w:hAnsi="Helvetica" w:cs="Helvetica"/>
-          <w:noProof/>
-          <w:sz w:val="24"/>
-          <w:szCs w:val="24"/>
-          <w:lang w:eastAsia="en-US"/>
-        </w:rPr>
-        <w:lastRenderedPageBreak/>
-        <w:drawing>
-          <wp:inline distT="0" distB="0" distL="0" distR="0" wp14:anchorId="35BCDDBD" wp14:editId="4EF4F80D">
-            <wp:extent cx="2487792" cy="1372235"/>
-            <wp:effectExtent l="0" t="0" r="1905" b="0"/>
-            <wp:docPr id="5" name="Picture 5"/>
-            <wp:cNvGraphicFramePr>
-              <a:graphicFrameLocks xmlns:a="http://schemas.openxmlformats.org/drawingml/2006/main" noChangeAspect="1"/>
-            </wp:cNvGraphicFramePr>
-            <a:graphic xmlns:a="http://schemas.openxmlformats.org/drawingml/2006/main">
-              <a:graphicData uri="http://schemas.openxmlformats.org/drawingml/2006/picture">
-                <pic:pic xmlns:pic="http://schemas.openxmlformats.org/drawingml/2006/picture">
-                  <pic:nvPicPr>
-                    <pic:cNvPr id="0" name="Picture 5"/>
-                    <pic:cNvPicPr>
-                      <a:picLocks noChangeAspect="1" noChangeArrowheads="1"/>
-                    </pic:cNvPicPr>
-                  </pic:nvPicPr>
-                  <pic:blipFill>
-                    <a:blip r:embed="rId9">
-                      <a:extLst>
-                        <a:ext uri="{28A0092B-C50C-407E-A947-70E740481C1C}">
-                          <a14:useLocalDpi xmlns:a14="http://schemas.microsoft.com/office/drawing/2010/main" val="0"/>
-                        </a:ext>
-                      </a:extLst>
-                    </a:blip>
-                    <a:srcRect/>
-                    <a:stretch>
-                      <a:fillRect/>
-                    </a:stretch>
-                  </pic:blipFill>
-                  <pic:spPr bwMode="auto">
-                    <a:xfrm>
-                      <a:off x="0" y="0"/>
-                      <a:ext cx="2488678" cy="1372723"/>
-                    </a:xfrm>
-                    <a:prstGeom prst="rect">
-                      <a:avLst/>
-                    </a:prstGeom>
-                    <a:noFill/>
-                    <a:ln>
-                      <a:noFill/>
-                    </a:ln>
-                  </pic:spPr>
-                </pic:pic>
-              </a:graphicData>
-            </a:graphic>
-          </wp:inline>
-        </w:drawing>
-      </w:r>
     </w:p>
     <w:p>
       <w:pPr>
         <w:pStyle w:val="ACLFirstLine"/>
       </w:pPr>
-    </w:p>
-    <w:p>
-      <w:pPr>
-        <w:pStyle w:val="ACLFirstLine"/>
-      </w:pPr>
       <w:r>
         <w:t xml:space="preserve">The original dataset includes disproportionate representation of genres. The Rock genre comprises nearly one-third of the dataset with over 100,000 records. The least populated genre is folk with just over 2000 records. Due to the skewed distribution of classes, we sampled 1000 records from seven genres. The genres include Jazz, </w:t>
       </w:r>
@@ -9480,81 +10919,6 @@
       <w:proofErr w:type="spellEnd"/>
       <w:r>
         <w:t>” method to create an 80/20 split of the train and test data.</w:t>
-      </w:r>
-    </w:p>
-    <w:p>
-      <w:pPr>
-        <w:pStyle w:val="ACLFirstLine"/>
-        <w:rPr>
-          <w:rFonts w:ascii="Helvetica" w:hAnsi="Helvetica" w:cs="Helvetica"/>
-          <w:noProof/>
-          <w:sz w:val="24"/>
-          <w:szCs w:val="24"/>
-          <w:lang w:eastAsia="en-US"/>
-        </w:rPr>
-      </w:pPr>
-    </w:p>
-    <w:p>
-      <w:pPr>
-        <w:pStyle w:val="ACLFirstLine"/>
-        <w:ind w:firstLine="90"/>
-      </w:pPr>
-      <w:r>
-        <w:rPr>
-          <w:rFonts w:ascii="Helvetica" w:hAnsi="Helvetica" w:cs="Helvetica"/>
-          <w:noProof/>
-          <w:sz w:val="24"/>
-          <w:szCs w:val="24"/>
-          <w:lang w:eastAsia="en-US"/>
-        </w:rPr>
-        <w:drawing>
-          <wp:inline distT="0" distB="0" distL="0" distR="0" wp14:anchorId="553FAEBE" wp14:editId="6085FC56">
-            <wp:extent cx="2569635" cy="1988185"/>
-            <wp:effectExtent l="0" t="0" r="0" b="0"/>
-            <wp:docPr id="3" name="Picture 3"/>
-            <wp:cNvGraphicFramePr>
-              <a:graphicFrameLocks xmlns:a="http://schemas.openxmlformats.org/drawingml/2006/main" noChangeAspect="1"/>
-            </wp:cNvGraphicFramePr>
-            <a:graphic xmlns:a="http://schemas.openxmlformats.org/drawingml/2006/main">
-              <a:graphicData uri="http://schemas.openxmlformats.org/drawingml/2006/picture">
-                <pic:pic xmlns:pic="http://schemas.openxmlformats.org/drawingml/2006/picture">
-                  <pic:nvPicPr>
-                    <pic:cNvPr id="0" name="Picture 3"/>
-                    <pic:cNvPicPr>
-                      <a:picLocks noChangeAspect="1" noChangeArrowheads="1"/>
-                    </pic:cNvPicPr>
-                  </pic:nvPicPr>
-                  <pic:blipFill>
-                    <a:blip r:embed="rId10">
-                      <a:extLst>
-                        <a:ext uri="{28A0092B-C50C-407E-A947-70E740481C1C}">
-                          <a14:useLocalDpi xmlns:a14="http://schemas.microsoft.com/office/drawing/2010/main" val="0"/>
-                        </a:ext>
-                      </a:extLst>
-                    </a:blip>
-                    <a:srcRect/>
-                    <a:stretch>
-                      <a:fillRect/>
-                    </a:stretch>
-                  </pic:blipFill>
-                  <pic:spPr bwMode="auto">
-                    <a:xfrm>
-                      <a:off x="0" y="0"/>
-                      <a:ext cx="2570338" cy="1988729"/>
-                    </a:xfrm>
-                    <a:prstGeom prst="rect">
-                      <a:avLst/>
-                    </a:prstGeom>
-                    <a:noFill/>
-                    <a:ln>
-                      <a:noFill/>
-                    </a:ln>
-                  </pic:spPr>
-                </pic:pic>
-              </a:graphicData>
-            </a:graphic>
-          </wp:inline>
-        </w:drawing>
       </w:r>
     </w:p>
     <w:p>
@@ -9562,7 +10926,7 @@
         <w:pStyle w:val="ACLSection"/>
       </w:pPr>
       <w:r>
-        <w:t>Algorithms</w:t>
+        <w:t>Experiments &amp; Results</w:t>
       </w:r>
     </w:p>
     <w:p>
@@ -9571,43 +10935,39 @@
         <w:ind w:firstLine="403"/>
       </w:pPr>
       <w:r>
-        <w:t>While much is known and researched on the classification task in NLP, not much work has been published</w:t>
+        <w:t>M</w:t>
+      </w:r>
+      <w:r>
+        <w:t>uch is known and researched on</w:t>
+      </w:r>
+      <w:r>
+        <w:t xml:space="preserve"> the classification task in NLP. However,</w:t>
+      </w:r>
+      <w:r>
+        <w:t xml:space="preserve"> not much work has been published</w:t>
       </w:r>
       <w:r>
         <w:t xml:space="preserve"> specifically</w:t>
       </w:r>
       <w:r>
-        <w:t xml:space="preserve"> on classification of a large corpus of music lyrics. Of the n</w:t>
-      </w:r>
-      <w:r>
-        <w:t xml:space="preserve">on-neural lyrical classifiers </w:t>
-      </w:r>
-      <w:r>
-        <w:t xml:space="preserve">discussed in literature, most </w:t>
-      </w:r>
-      <w:r>
-        <w:t>struggled to achieve classification accuracy any higher than 50%. We can see evidence of this here.</w:t>
-      </w:r>
-      <w:r>
-        <w:t xml:space="preserve"> We attempted to build the following non-neural, machine learning models: </w:t>
-      </w:r>
-      <w:r>
-        <w:t>Bernoulli Naive Bayes</w:t>
-      </w:r>
-      <w:r>
-        <w:t xml:space="preserve">, </w:t>
-      </w:r>
-      <w:r>
-        <w:t>Decision Tree</w:t>
-      </w:r>
-      <w:r>
-        <w:t xml:space="preserve">, </w:t>
-      </w:r>
-      <w:r>
-        <w:t xml:space="preserve">and </w:t>
-      </w:r>
-      <w:r>
-        <w:t xml:space="preserve">Random Forest. </w:t>
+        <w:t xml:space="preserve"> on classification of a large corpus of music lyrics. </w:t>
+      </w:r>
+      <w:r>
+        <w:t xml:space="preserve">In an effort to judge a minimum desired performance for more complex neural models, we applied our dataset to Bernoulli Naïve Bayes, Decision Tree, and Random Forest classifiers. </w:t>
+      </w:r>
+      <w:r>
+        <w:t xml:space="preserve">We also constructed a simple Multi-layer Perceptron using </w:t>
+      </w:r>
+      <w:proofErr w:type="spellStart"/>
+      <w:r>
+        <w:t>skikit-learn’s</w:t>
+      </w:r>
+      <w:proofErr w:type="spellEnd"/>
+      <w:r>
+        <w:t xml:space="preserve"> neural network library.</w:t>
+      </w:r>
+      <w:r>
+        <w:t xml:space="preserve"> </w:t>
       </w:r>
       <w:r>
         <w:t xml:space="preserve">We use term frequency - </w:t>
@@ -9627,7 +10987,11 @@
         <w:t xml:space="preserve">) </w:t>
       </w:r>
       <w:r>
-        <w:t xml:space="preserve">as feature vectors and the genre classes as </w:t>
+        <w:t xml:space="preserve">as </w:t>
+      </w:r>
+      <w:r>
+        <w:lastRenderedPageBreak/>
+        <w:t xml:space="preserve">feature vectors and the genre classes as </w:t>
       </w:r>
       <w:r>
         <w:t>labels</w:t>
@@ -9656,15 +11020,16 @@
         <w:t xml:space="preserve"> </w:t>
       </w:r>
       <w:r>
-        <w:t xml:space="preserve">We also constructed a simple Multi-layer Perceptron using </w:t>
-      </w:r>
-      <w:proofErr w:type="spellStart"/>
-      <w:r>
-        <w:t>skikit-learn’s</w:t>
-      </w:r>
-      <w:proofErr w:type="spellEnd"/>
-      <w:r>
-        <w:t xml:space="preserve"> neural network library.</w:t>
+        <w:t>N</w:t>
+      </w:r>
+      <w:r>
+        <w:t xml:space="preserve">one of these models achieved </w:t>
+      </w:r>
+      <w:r>
+        <w:t>a</w:t>
+      </w:r>
+      <w:r>
+        <w:t>ccuracy greater than 50%.</w:t>
       </w:r>
     </w:p>
     <w:p>
@@ -9678,6 +11043,260 @@
         <w:ind w:firstLine="403"/>
       </w:pPr>
       <w:r>
+        <w:rPr>
+          <w:noProof/>
+          <w:lang w:eastAsia="en-US"/>
+        </w:rPr>
+        <mc:AlternateContent>
+          <mc:Choice Requires="wps">
+            <w:drawing>
+              <wp:anchor distT="0" distB="0" distL="114300" distR="114300" simplePos="0" relativeHeight="251679744" behindDoc="0" locked="0" layoutInCell="1" allowOverlap="1" wp14:anchorId="6F671DBC" wp14:editId="7C53C6C5">
+                <wp:simplePos x="0" y="0"/>
+                <wp:positionH relativeFrom="column">
+                  <wp:posOffset>0</wp:posOffset>
+                </wp:positionH>
+                <wp:positionV relativeFrom="paragraph">
+                  <wp:posOffset>-4957445</wp:posOffset>
+                </wp:positionV>
+                <wp:extent cx="2857500" cy="2286000"/>
+                <wp:effectExtent l="0" t="0" r="0" b="0"/>
+                <wp:wrapSquare wrapText="bothSides"/>
+                <wp:docPr id="17" name="Text Box 17"/>
+                <wp:cNvGraphicFramePr/>
+                <a:graphic xmlns:a="http://schemas.openxmlformats.org/drawingml/2006/main">
+                  <a:graphicData uri="http://schemas.microsoft.com/office/word/2010/wordprocessingShape">
+                    <wps:wsp>
+                      <wps:cNvSpPr txBox="1"/>
+                      <wps:spPr>
+                        <a:xfrm>
+                          <a:off x="0" y="0"/>
+                          <a:ext cx="2857500" cy="2286000"/>
+                        </a:xfrm>
+                        <a:prstGeom prst="rect">
+                          <a:avLst/>
+                        </a:prstGeom>
+                        <a:noFill/>
+                        <a:ln>
+                          <a:noFill/>
+                        </a:ln>
+                        <a:effectLst/>
+                        <a:extLst>
+                          <a:ext uri="{C572A759-6A51-4108-AA02-DFA0A04FC94B}">
+                            <ma14:wrappingTextBoxFlag xmlns:ma14="http://schemas.microsoft.com/office/mac/drawingml/2011/main"/>
+                          </a:ext>
+                        </a:extLst>
+                      </wps:spPr>
+                      <wps:style>
+                        <a:lnRef idx="0">
+                          <a:schemeClr val="accent1"/>
+                        </a:lnRef>
+                        <a:fillRef idx="0">
+                          <a:schemeClr val="accent1"/>
+                        </a:fillRef>
+                        <a:effectRef idx="0">
+                          <a:schemeClr val="accent1"/>
+                        </a:effectRef>
+                        <a:fontRef idx="minor">
+                          <a:schemeClr val="dk1"/>
+                        </a:fontRef>
+                      </wps:style>
+                      <wps:txbx>
+                        <w:txbxContent>
+                          <w:p>
+                            <w:pPr>
+                              <w:keepNext/>
+                              <w:jc w:val="center"/>
+                            </w:pPr>
+                            <w:r>
+                              <w:rPr>
+                                <w:rFonts w:ascii="Helvetica" w:hAnsi="Helvetica" w:cs="Helvetica"/>
+                                <w:noProof/>
+                                <w:sz w:val="24"/>
+                                <w:szCs w:val="24"/>
+                              </w:rPr>
+                              <w:drawing>
+                                <wp:inline distT="0" distB="0" distL="0" distR="0" wp14:anchorId="2B10A442" wp14:editId="387A4FF1">
+                                  <wp:extent cx="2217420" cy="1715952"/>
+                                  <wp:effectExtent l="0" t="0" r="0" b="11430"/>
+                                  <wp:docPr id="7" name="Picture 7"/>
+                                  <wp:cNvGraphicFramePr>
+                                    <a:graphicFrameLocks xmlns:a="http://schemas.openxmlformats.org/drawingml/2006/main" noChangeAspect="1"/>
+                                  </wp:cNvGraphicFramePr>
+                                  <a:graphic xmlns:a="http://schemas.openxmlformats.org/drawingml/2006/main">
+                                    <a:graphicData uri="http://schemas.openxmlformats.org/drawingml/2006/picture">
+                                      <pic:pic xmlns:pic="http://schemas.openxmlformats.org/drawingml/2006/picture">
+                                        <pic:nvPicPr>
+                                          <pic:cNvPr id="0" name="Picture 3"/>
+                                          <pic:cNvPicPr>
+                                            <a:picLocks noChangeAspect="1" noChangeArrowheads="1"/>
+                                          </pic:cNvPicPr>
+                                        </pic:nvPicPr>
+                                        <pic:blipFill>
+                                          <a:blip r:embed="rId10">
+                                            <a:extLst>
+                                              <a:ext uri="{28A0092B-C50C-407E-A947-70E740481C1C}">
+                                                <a14:useLocalDpi xmlns:a14="http://schemas.microsoft.com/office/drawing/2010/main" val="0"/>
+                                              </a:ext>
+                                            </a:extLst>
+                                          </a:blip>
+                                          <a:srcRect/>
+                                          <a:stretch>
+                                            <a:fillRect/>
+                                          </a:stretch>
+                                        </pic:blipFill>
+                                        <pic:spPr bwMode="auto">
+                                          <a:xfrm>
+                                            <a:off x="0" y="0"/>
+                                            <a:ext cx="2217420" cy="1715952"/>
+                                          </a:xfrm>
+                                          <a:prstGeom prst="rect">
+                                            <a:avLst/>
+                                          </a:prstGeom>
+                                          <a:noFill/>
+                                          <a:ln>
+                                            <a:noFill/>
+                                          </a:ln>
+                                        </pic:spPr>
+                                      </pic:pic>
+                                    </a:graphicData>
+                                  </a:graphic>
+                                </wp:inline>
+                              </w:drawing>
+                            </w:r>
+                          </w:p>
+                          <w:p>
+                            <w:pPr>
+                              <w:pStyle w:val="Caption"/>
+                            </w:pPr>
+                            <w:r>
+                              <w:t xml:space="preserve">Figure </w:t>
+                            </w:r>
+                            <w:fldSimple w:instr=" SEQ Figure \* ARABIC ">
+                              <w:r>
+                                <w:rPr>
+                                  <w:noProof/>
+                                </w:rPr>
+                                <w:t>2</w:t>
+                              </w:r>
+                            </w:fldSimple>
+                            <w:r>
+                              <w:t>: Number of Songs in Each Genre</w:t>
+                            </w:r>
+                          </w:p>
+                          <w:p/>
+                        </w:txbxContent>
+                      </wps:txbx>
+                      <wps:bodyPr rot="0" spcFirstLastPara="0" vertOverflow="overflow" horzOverflow="overflow" vert="horz" wrap="square" lIns="91440" tIns="45720" rIns="91440" bIns="45720" numCol="1" spcCol="0" rtlCol="0" fromWordArt="0" anchor="t" anchorCtr="0" forceAA="0" compatLnSpc="1">
+                        <a:prstTxWarp prst="textNoShape">
+                          <a:avLst/>
+                        </a:prstTxWarp>
+                        <a:noAutofit/>
+                      </wps:bodyPr>
+                    </wps:wsp>
+                  </a:graphicData>
+                </a:graphic>
+                <wp14:sizeRelV relativeFrom="margin">
+                  <wp14:pctHeight>0</wp14:pctHeight>
+                </wp14:sizeRelV>
+              </wp:anchor>
+            </w:drawing>
+          </mc:Choice>
+          <mc:Fallback>
+            <w:pict>
+              <v:shape id="Text Box 17" o:spid="_x0000_s1030" type="#_x0000_t202" style="position:absolute;left:0;text-align:left;margin-left:0;margin-top:-390.3pt;width:225pt;height:180pt;z-index:251679744;visibility:visible;mso-wrap-style:square;mso-height-percent:0;mso-wrap-distance-left:9pt;mso-wrap-distance-top:0;mso-wrap-distance-right:9pt;mso-wrap-distance-bottom:0;mso-position-horizontal:absolute;mso-position-horizontal-relative:text;mso-position-vertical:absolute;mso-position-vertical-relative:text;mso-height-percent:0;mso-height-relative:margin;v-text-anchor:top" o:gfxdata="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" filled="f" stroked="f">
+                <v:textbox>
+                  <w:txbxContent>
+                    <w:p>
+                      <w:pPr>
+                        <w:keepNext/>
+                        <w:jc w:val="center"/>
+                      </w:pPr>
+                      <w:r>
+                        <w:rPr>
+                          <w:rFonts w:ascii="Helvetica" w:hAnsi="Helvetica" w:cs="Helvetica"/>
+                          <w:noProof/>
+                          <w:sz w:val="24"/>
+                          <w:szCs w:val="24"/>
+                        </w:rPr>
+                        <w:drawing>
+                          <wp:inline distT="0" distB="0" distL="0" distR="0" wp14:anchorId="2B10A442" wp14:editId="387A4FF1">
+                            <wp:extent cx="2217420" cy="1715952"/>
+                            <wp:effectExtent l="0" t="0" r="0" b="11430"/>
+                            <wp:docPr id="7" name="Picture 7"/>
+                            <wp:cNvGraphicFramePr>
+                              <a:graphicFrameLocks xmlns:a="http://schemas.openxmlformats.org/drawingml/2006/main" noChangeAspect="1"/>
+                            </wp:cNvGraphicFramePr>
+                            <a:graphic xmlns:a="http://schemas.openxmlformats.org/drawingml/2006/main">
+                              <a:graphicData uri="http://schemas.openxmlformats.org/drawingml/2006/picture">
+                                <pic:pic xmlns:pic="http://schemas.openxmlformats.org/drawingml/2006/picture">
+                                  <pic:nvPicPr>
+                                    <pic:cNvPr id="0" name="Picture 3"/>
+                                    <pic:cNvPicPr>
+                                      <a:picLocks noChangeAspect="1" noChangeArrowheads="1"/>
+                                    </pic:cNvPicPr>
+                                  </pic:nvPicPr>
+                                  <pic:blipFill>
+                                    <a:blip r:embed="rId10">
+                                      <a:extLst>
+                                        <a:ext uri="{28A0092B-C50C-407E-A947-70E740481C1C}">
+                                          <a14:useLocalDpi xmlns:a14="http://schemas.microsoft.com/office/drawing/2010/main" val="0"/>
+                                        </a:ext>
+                                      </a:extLst>
+                                    </a:blip>
+                                    <a:srcRect/>
+                                    <a:stretch>
+                                      <a:fillRect/>
+                                    </a:stretch>
+                                  </pic:blipFill>
+                                  <pic:spPr bwMode="auto">
+                                    <a:xfrm>
+                                      <a:off x="0" y="0"/>
+                                      <a:ext cx="2217420" cy="1715952"/>
+                                    </a:xfrm>
+                                    <a:prstGeom prst="rect">
+                                      <a:avLst/>
+                                    </a:prstGeom>
+                                    <a:noFill/>
+                                    <a:ln>
+                                      <a:noFill/>
+                                    </a:ln>
+                                  </pic:spPr>
+                                </pic:pic>
+                              </a:graphicData>
+                            </a:graphic>
+                          </wp:inline>
+                        </w:drawing>
+                      </w:r>
+                    </w:p>
+                    <w:p>
+                      <w:pPr>
+                        <w:pStyle w:val="Caption"/>
+                      </w:pPr>
+                      <w:r>
+                        <w:t xml:space="preserve">Figure </w:t>
+                      </w:r>
+                      <w:fldSimple w:instr=" SEQ Figure \* ARABIC ">
+                        <w:r>
+                          <w:rPr>
+                            <w:noProof/>
+                          </w:rPr>
+                          <w:t>2</w:t>
+                        </w:r>
+                      </w:fldSimple>
+                      <w:r>
+                        <w:t>: Number of Songs in Each Genre</w:t>
+                      </w:r>
+                    </w:p>
+                    <w:p/>
+                  </w:txbxContent>
+                </v:textbox>
+                <w10:wrap type="square"/>
+              </v:shape>
+            </w:pict>
+          </mc:Fallback>
+        </mc:AlternateContent>
+      </w:r>
+      <w:r>
         <w:t xml:space="preserve">While linear and kernel models rely on good hand selected features, deep learning architectures attempt to prevent this by letting the model learn important features </w:t>
       </w:r>
       <w:r>
@@ -9696,18 +11315,22 @@
         <w:t xml:space="preserve">ds, not </w:t>
       </w:r>
       <w:r>
-        <w:t xml:space="preserve">much research has looked into the performance of these deep learning methods with respect to the genre classification task on lyrics. Here, we attempt to understand this situation by extending deep learning ideas on text classification to the particular case of lyrics. </w:t>
+        <w:t>much research has looked into the performance of these deep learning methods with respect to the genre classification task on lyrics. Here, we attempt to understand this by extending deep learning ideas on text classification to</w:t>
+      </w:r>
+      <w:r>
+        <w:t xml:space="preserve"> the particular case of lyrics.</w:t>
       </w:r>
     </w:p>
     <w:p>
       <w:pPr>
-        <w:pStyle w:val="ACLFirstLine"/>
+        <w:pStyle w:val="ACLText"/>
+        <w:ind w:firstLine="230"/>
       </w:pPr>
     </w:p>
     <w:p>
       <w:pPr>
         <w:pStyle w:val="ACLText"/>
-        <w:ind w:firstLine="403"/>
+        <w:ind w:firstLine="230"/>
       </w:pPr>
       <w:r>
         <w:t>An important idea in NLP is the use of dense vectors to represent words. To learn these word vectors a variety of methods have been proposed. A successful methodology proposes that similar words have similar context and thus tha</w:t>
@@ -9741,13 +11364,7 @@
         <w:t xml:space="preserve"> as language representation in neural networks. </w:t>
       </w:r>
       <w:r>
-        <w:t xml:space="preserve">We tried </w:t>
-      </w:r>
-      <w:r>
-        <w:t>several</w:t>
-      </w:r>
-      <w:r>
-        <w:t xml:space="preserve"> different </w:t>
+        <w:t xml:space="preserve">We tried several different </w:t>
       </w:r>
       <w:proofErr w:type="spellStart"/>
       <w:r>
@@ -9755,10 +11372,7 @@
       </w:r>
       <w:proofErr w:type="spellEnd"/>
       <w:r>
-        <w:t xml:space="preserve"> – Word2Vec</w:t>
-      </w:r>
-      <w:r>
-        <w:t xml:space="preserve">, </w:t>
+        <w:t xml:space="preserve"> – Word2Vec, </w:t>
       </w:r>
       <w:proofErr w:type="spellStart"/>
       <w:r>
@@ -9766,10 +11380,7 @@
       </w:r>
       <w:proofErr w:type="spellEnd"/>
       <w:r>
-        <w:t>,</w:t>
-      </w:r>
-      <w:r>
-        <w:t xml:space="preserve"> and BERT.</w:t>
+        <w:t>, and BERT.</w:t>
       </w:r>
     </w:p>
     <w:p>
@@ -9782,16 +11393,7 @@
         <w:pStyle w:val="ACLFirstLine"/>
       </w:pPr>
       <w:r>
-        <w:t>Word2Vec’s</w:t>
-      </w:r>
-      <w:r>
-        <w:t xml:space="preserve"> semantic style vectors preserve </w:t>
-      </w:r>
-      <w:r>
-        <w:t xml:space="preserve">relevant information in </w:t>
-      </w:r>
-      <w:r>
-        <w:t xml:space="preserve">text while having relatively low dimensionality. Word2vec is a group of related models that are used to produce word </w:t>
+        <w:t xml:space="preserve">Word2Vec’s semantic style vectors preserve relevant information in text while having relatively low dimensionality. Word2vec is a group of related models that are used to produce word </w:t>
       </w:r>
       <w:proofErr w:type="spellStart"/>
       <w:r>
@@ -9812,7 +11414,11 @@
         <w:pStyle w:val="ACLFirstLine"/>
       </w:pPr>
       <w:r>
-        <w:t>Word2vec takes as its input a large corpus of text and produces a vector space, typically of several hundred dimensions, with each unique word in the corpus being assigned a corresponding vector in the space. Word vectors are positioned in the vector space such that words that share common contexts in the corpus are located in close proximity to one another in the space.</w:t>
+        <w:t xml:space="preserve">Word2vec takes as its input a large corpus of text and produces a vector space, typically of several hundred dimensions, with each unique </w:t>
+      </w:r>
+      <w:r>
+        <w:lastRenderedPageBreak/>
+        <w:t>word in the corpus being assigned a corresponding vector in the space. Word vectors are positioned in the vector space such that words that share common contexts in the corpus are located in close proximity to one another in the space.</w:t>
       </w:r>
     </w:p>
     <w:p>
@@ -9840,15 +11446,6 @@
       <w:pPr>
         <w:pStyle w:val="ACLFirstLine"/>
       </w:pPr>
-    </w:p>
-    <w:p>
-      <w:pPr>
-        <w:pStyle w:val="ACLSection"/>
-      </w:pPr>
-      <w:r>
-        <w:lastRenderedPageBreak/>
-        <w:t>Results</w:t>
-      </w:r>
     </w:p>
     <w:p>
       <w:pPr>
@@ -10087,7 +11684,7 @@
           </mc:Choice>
           <mc:Fallback>
             <w:pict>
-              <v:shape id="Text Box 20" o:spid="_x0000_s1028" type="#_x0000_t202" style="position:absolute;left:0;text-align:left;margin-left:496.5pt;margin-top:-12.75pt;width:39pt;height:10in;z-index:-251649024;visibility:visible;mso-wrap-style:square;mso-width-percent:0;mso-height-percent:0;mso-wrap-distance-left:9pt;mso-wrap-distance-top:0;mso-wrap-distance-right:9pt;mso-wrap-distance-bottom:0;mso-position-horizontal:absolute;mso-position-horizontal-relative:margin;mso-position-vertical:absolute;mso-position-vertical-relative:margin;mso-width-percent:0;mso-height-percent:0;mso-width-relative:margin;mso-height-relative:margin;v-text-anchor:top" o:gfxdata="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" filled="f" stroked="f">
+              <v:shape id="Text Box 20" o:spid="_x0000_s1031" type="#_x0000_t202" style="position:absolute;left:0;text-align:left;margin-left:496.5pt;margin-top:-12.75pt;width:39pt;height:10in;z-index:-251649024;visibility:visible;mso-wrap-style:square;mso-width-percent:0;mso-height-percent:0;mso-wrap-distance-left:9pt;mso-wrap-distance-top:0;mso-wrap-distance-right:9pt;mso-wrap-distance-bottom:0;mso-position-horizontal:absolute;mso-position-horizontal-relative:margin;mso-position-vertical:absolute;mso-position-vertical-relative:margin;mso-width-percent:0;mso-height-percent:0;mso-width-relative:margin;mso-height-relative:margin;v-text-anchor:top" o:gfxdata="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" filled="f" stroked="f">
                 <v:textbox>
                   <w:txbxContent>
                     <w:p>
@@ -10190,7 +11787,7 @@
             <w:rFonts w:ascii="Times New Roman" w:hAnsi="Times New Roman" w:cs="Times New Roman"/>
             <w:noProof/>
           </w:rPr>
-          <w:t>4</w:t>
+          <w:t>3</w:t>
         </w:r>
         <w:r>
           <w:rPr>
@@ -12341,6 +13938,293 @@
       <w:szCs w:val="18"/>
     </w:rPr>
   </w:style>
+  <w:style w:type="table" w:styleId="LightList">
+    <w:name w:val="Light List"/>
+    <w:basedOn w:val="TableNormal"/>
+    <w:uiPriority w:val="61"/>
+    <w:rsid w:val="00820EC7"/>
+    <w:pPr>
+      <w:spacing w:after="0" w:line="240" w:lineRule="auto"/>
+    </w:pPr>
+    <w:tblPr>
+      <w:tblStyleRowBandSize w:val="1"/>
+      <w:tblStyleColBandSize w:val="1"/>
+      <w:tblInd w:w="0" w:type="dxa"/>
+      <w:tblBorders>
+        <w:top w:val="single" w:sz="8" w:space="0" w:color="000000" w:themeColor="text1"/>
+        <w:left w:val="single" w:sz="8" w:space="0" w:color="000000" w:themeColor="text1"/>
+        <w:bottom w:val="single" w:sz="8" w:space="0" w:color="000000" w:themeColor="text1"/>
+        <w:right w:val="single" w:sz="8" w:space="0" w:color="000000" w:themeColor="text1"/>
+      </w:tblBorders>
+      <w:tblCellMar>
+        <w:top w:w="0" w:type="dxa"/>
+        <w:left w:w="108" w:type="dxa"/>
+        <w:bottom w:w="0" w:type="dxa"/>
+        <w:right w:w="108" w:type="dxa"/>
+      </w:tblCellMar>
+    </w:tblPr>
+    <w:tblStylePr w:type="firstRow">
+      <w:pPr>
+        <w:spacing w:before="0" w:after="0" w:line="240" w:lineRule="auto"/>
+      </w:pPr>
+      <w:rPr>
+        <w:b/>
+        <w:bCs/>
+        <w:color w:val="FFFFFF" w:themeColor="background1"/>
+      </w:rPr>
+      <w:tblPr/>
+      <w:tcPr>
+        <w:shd w:val="clear" w:color="auto" w:fill="000000" w:themeFill="text1"/>
+      </w:tcPr>
+    </w:tblStylePr>
+    <w:tblStylePr w:type="lastRow">
+      <w:pPr>
+        <w:spacing w:before="0" w:after="0" w:line="240" w:lineRule="auto"/>
+      </w:pPr>
+      <w:rPr>
+        <w:b/>
+        <w:bCs/>
+      </w:rPr>
+      <w:tblPr/>
+      <w:tcPr>
+        <w:tcBorders>
+          <w:top w:val="double" w:sz="6" w:space="0" w:color="000000" w:themeColor="text1"/>
+          <w:left w:val="single" w:sz="8" w:space="0" w:color="000000" w:themeColor="text1"/>
+          <w:bottom w:val="single" w:sz="8" w:space="0" w:color="000000" w:themeColor="text1"/>
+          <w:right w:val="single" w:sz="8" w:space="0" w:color="000000" w:themeColor="text1"/>
+        </w:tcBorders>
+      </w:tcPr>
+    </w:tblStylePr>
+    <w:tblStylePr w:type="firstCol">
+      <w:rPr>
+        <w:b/>
+        <w:bCs/>
+      </w:rPr>
+    </w:tblStylePr>
+    <w:tblStylePr w:type="lastCol">
+      <w:rPr>
+        <w:b/>
+        <w:bCs/>
+      </w:rPr>
+    </w:tblStylePr>
+    <w:tblStylePr w:type="band1Vert">
+      <w:tblPr/>
+      <w:tcPr>
+        <w:tcBorders>
+          <w:top w:val="single" w:sz="8" w:space="0" w:color="000000" w:themeColor="text1"/>
+          <w:left w:val="single" w:sz="8" w:space="0" w:color="000000" w:themeColor="text1"/>
+          <w:bottom w:val="single" w:sz="8" w:space="0" w:color="000000" w:themeColor="text1"/>
+          <w:right w:val="single" w:sz="8" w:space="0" w:color="000000" w:themeColor="text1"/>
+        </w:tcBorders>
+      </w:tcPr>
+    </w:tblStylePr>
+    <w:tblStylePr w:type="band1Horz">
+      <w:tblPr/>
+      <w:tcPr>
+        <w:tcBorders>
+          <w:top w:val="single" w:sz="8" w:space="0" w:color="000000" w:themeColor="text1"/>
+          <w:left w:val="single" w:sz="8" w:space="0" w:color="000000" w:themeColor="text1"/>
+          <w:bottom w:val="single" w:sz="8" w:space="0" w:color="000000" w:themeColor="text1"/>
+          <w:right w:val="single" w:sz="8" w:space="0" w:color="000000" w:themeColor="text1"/>
+        </w:tcBorders>
+      </w:tcPr>
+    </w:tblStylePr>
+  </w:style>
+  <w:style w:type="table" w:styleId="LightList-Accent1">
+    <w:name w:val="Light List Accent 1"/>
+    <w:basedOn w:val="TableNormal"/>
+    <w:uiPriority w:val="61"/>
+    <w:rsid w:val="00820EC7"/>
+    <w:pPr>
+      <w:spacing w:after="0" w:line="240" w:lineRule="auto"/>
+    </w:pPr>
+    <w:tblPr>
+      <w:tblStyleRowBandSize w:val="1"/>
+      <w:tblStyleColBandSize w:val="1"/>
+      <w:tblInd w:w="0" w:type="dxa"/>
+      <w:tblBorders>
+        <w:top w:val="single" w:sz="8" w:space="0" w:color="4472C4" w:themeColor="accent1"/>
+        <w:left w:val="single" w:sz="8" w:space="0" w:color="4472C4" w:themeColor="accent1"/>
+        <w:bottom w:val="single" w:sz="8" w:space="0" w:color="4472C4" w:themeColor="accent1"/>
+        <w:right w:val="single" w:sz="8" w:space="0" w:color="4472C4" w:themeColor="accent1"/>
+      </w:tblBorders>
+      <w:tblCellMar>
+        <w:top w:w="0" w:type="dxa"/>
+        <w:left w:w="108" w:type="dxa"/>
+        <w:bottom w:w="0" w:type="dxa"/>
+        <w:right w:w="108" w:type="dxa"/>
+      </w:tblCellMar>
+    </w:tblPr>
+    <w:tblStylePr w:type="firstRow">
+      <w:pPr>
+        <w:spacing w:before="0" w:after="0" w:line="240" w:lineRule="auto"/>
+      </w:pPr>
+      <w:rPr>
+        <w:b/>
+        <w:bCs/>
+        <w:color w:val="FFFFFF" w:themeColor="background1"/>
+      </w:rPr>
+      <w:tblPr/>
+      <w:tcPr>
+        <w:shd w:val="clear" w:color="auto" w:fill="4472C4" w:themeFill="accent1"/>
+      </w:tcPr>
+    </w:tblStylePr>
+    <w:tblStylePr w:type="lastRow">
+      <w:pPr>
+        <w:spacing w:before="0" w:after="0" w:line="240" w:lineRule="auto"/>
+      </w:pPr>
+      <w:rPr>
+        <w:b/>
+        <w:bCs/>
+      </w:rPr>
+      <w:tblPr/>
+      <w:tcPr>
+        <w:tcBorders>
+          <w:top w:val="double" w:sz="6" w:space="0" w:color="4472C4" w:themeColor="accent1"/>
+          <w:left w:val="single" w:sz="8" w:space="0" w:color="4472C4" w:themeColor="accent1"/>
+          <w:bottom w:val="single" w:sz="8" w:space="0" w:color="4472C4" w:themeColor="accent1"/>
+          <w:right w:val="single" w:sz="8" w:space="0" w:color="4472C4" w:themeColor="accent1"/>
+        </w:tcBorders>
+      </w:tcPr>
+    </w:tblStylePr>
+    <w:tblStylePr w:type="firstCol">
+      <w:rPr>
+        <w:b/>
+        <w:bCs/>
+      </w:rPr>
+    </w:tblStylePr>
+    <w:tblStylePr w:type="lastCol">
+      <w:rPr>
+        <w:b/>
+        <w:bCs/>
+      </w:rPr>
+    </w:tblStylePr>
+    <w:tblStylePr w:type="band1Vert">
+      <w:tblPr/>
+      <w:tcPr>
+        <w:tcBorders>
+          <w:top w:val="single" w:sz="8" w:space="0" w:color="4472C4" w:themeColor="accent1"/>
+          <w:left w:val="single" w:sz="8" w:space="0" w:color="4472C4" w:themeColor="accent1"/>
+          <w:bottom w:val="single" w:sz="8" w:space="0" w:color="4472C4" w:themeColor="accent1"/>
+          <w:right w:val="single" w:sz="8" w:space="0" w:color="4472C4" w:themeColor="accent1"/>
+        </w:tcBorders>
+      </w:tcPr>
+    </w:tblStylePr>
+    <w:tblStylePr w:type="band1Horz">
+      <w:tblPr/>
+      <w:tcPr>
+        <w:tcBorders>
+          <w:top w:val="single" w:sz="8" w:space="0" w:color="4472C4" w:themeColor="accent1"/>
+          <w:left w:val="single" w:sz="8" w:space="0" w:color="4472C4" w:themeColor="accent1"/>
+          <w:bottom w:val="single" w:sz="8" w:space="0" w:color="4472C4" w:themeColor="accent1"/>
+          <w:right w:val="single" w:sz="8" w:space="0" w:color="4472C4" w:themeColor="accent1"/>
+        </w:tcBorders>
+      </w:tcPr>
+    </w:tblStylePr>
+  </w:style>
+  <w:style w:type="table" w:styleId="LightShading">
+    <w:name w:val="Light Shading"/>
+    <w:basedOn w:val="TableNormal"/>
+    <w:uiPriority w:val="60"/>
+    <w:rsid w:val="00820EC7"/>
+    <w:pPr>
+      <w:spacing w:after="0" w:line="240" w:lineRule="auto"/>
+    </w:pPr>
+    <w:rPr>
+      <w:color w:val="000000" w:themeColor="text1" w:themeShade="BF"/>
+    </w:rPr>
+    <w:tblPr>
+      <w:tblStyleRowBandSize w:val="1"/>
+      <w:tblStyleColBandSize w:val="1"/>
+      <w:tblInd w:w="0" w:type="dxa"/>
+      <w:tblBorders>
+        <w:top w:val="single" w:sz="8" w:space="0" w:color="000000" w:themeColor="text1"/>
+        <w:bottom w:val="single" w:sz="8" w:space="0" w:color="000000" w:themeColor="text1"/>
+      </w:tblBorders>
+      <w:tblCellMar>
+        <w:top w:w="0" w:type="dxa"/>
+        <w:left w:w="108" w:type="dxa"/>
+        <w:bottom w:w="0" w:type="dxa"/>
+        <w:right w:w="108" w:type="dxa"/>
+      </w:tblCellMar>
+    </w:tblPr>
+    <w:tblStylePr w:type="firstRow">
+      <w:pPr>
+        <w:spacing w:before="0" w:after="0" w:line="240" w:lineRule="auto"/>
+      </w:pPr>
+      <w:rPr>
+        <w:b/>
+        <w:bCs/>
+      </w:rPr>
+      <w:tblPr/>
+      <w:tcPr>
+        <w:tcBorders>
+          <w:top w:val="single" w:sz="8" w:space="0" w:color="000000" w:themeColor="text1"/>
+          <w:left w:val="nil"/>
+          <w:bottom w:val="single" w:sz="8" w:space="0" w:color="000000" w:themeColor="text1"/>
+          <w:right w:val="nil"/>
+          <w:insideH w:val="nil"/>
+          <w:insideV w:val="nil"/>
+        </w:tcBorders>
+      </w:tcPr>
+    </w:tblStylePr>
+    <w:tblStylePr w:type="lastRow">
+      <w:pPr>
+        <w:spacing w:before="0" w:after="0" w:line="240" w:lineRule="auto"/>
+      </w:pPr>
+      <w:rPr>
+        <w:b/>
+        <w:bCs/>
+      </w:rPr>
+      <w:tblPr/>
+      <w:tcPr>
+        <w:tcBorders>
+          <w:top w:val="single" w:sz="8" w:space="0" w:color="000000" w:themeColor="text1"/>
+          <w:left w:val="nil"/>
+          <w:bottom w:val="single" w:sz="8" w:space="0" w:color="000000" w:themeColor="text1"/>
+          <w:right w:val="nil"/>
+          <w:insideH w:val="nil"/>
+          <w:insideV w:val="nil"/>
+        </w:tcBorders>
+      </w:tcPr>
+    </w:tblStylePr>
+    <w:tblStylePr w:type="firstCol">
+      <w:rPr>
+        <w:b/>
+        <w:bCs/>
+      </w:rPr>
+    </w:tblStylePr>
+    <w:tblStylePr w:type="lastCol">
+      <w:rPr>
+        <w:b/>
+        <w:bCs/>
+      </w:rPr>
+    </w:tblStylePr>
+    <w:tblStylePr w:type="band1Vert">
+      <w:tblPr/>
+      <w:tcPr>
+        <w:tcBorders>
+          <w:left w:val="nil"/>
+          <w:right w:val="nil"/>
+          <w:insideH w:val="nil"/>
+          <w:insideV w:val="nil"/>
+        </w:tcBorders>
+        <w:shd w:val="clear" w:color="auto" w:fill="C0C0C0" w:themeFill="text1" w:themeFillTint="3F"/>
+      </w:tcPr>
+    </w:tblStylePr>
+    <w:tblStylePr w:type="band1Horz">
+      <w:tblPr/>
+      <w:tcPr>
+        <w:tcBorders>
+          <w:left w:val="nil"/>
+          <w:right w:val="nil"/>
+          <w:insideH w:val="nil"/>
+          <w:insideV w:val="nil"/>
+        </w:tcBorders>
+        <w:shd w:val="clear" w:color="auto" w:fill="C0C0C0" w:themeFill="text1" w:themeFillTint="3F"/>
+      </w:tcPr>
+    </w:tblStylePr>
+  </w:style>
 </w:styles>
 </file>
 
@@ -13558,6 +15442,293 @@
       <w:szCs w:val="18"/>
     </w:rPr>
   </w:style>
+  <w:style w:type="table" w:styleId="LightList">
+    <w:name w:val="Light List"/>
+    <w:basedOn w:val="TableNormal"/>
+    <w:uiPriority w:val="61"/>
+    <w:rsid w:val="00820EC7"/>
+    <w:pPr>
+      <w:spacing w:after="0" w:line="240" w:lineRule="auto"/>
+    </w:pPr>
+    <w:tblPr>
+      <w:tblStyleRowBandSize w:val="1"/>
+      <w:tblStyleColBandSize w:val="1"/>
+      <w:tblInd w:w="0" w:type="dxa"/>
+      <w:tblBorders>
+        <w:top w:val="single" w:sz="8" w:space="0" w:color="000000" w:themeColor="text1"/>
+        <w:left w:val="single" w:sz="8" w:space="0" w:color="000000" w:themeColor="text1"/>
+        <w:bottom w:val="single" w:sz="8" w:space="0" w:color="000000" w:themeColor="text1"/>
+        <w:right w:val="single" w:sz="8" w:space="0" w:color="000000" w:themeColor="text1"/>
+      </w:tblBorders>
+      <w:tblCellMar>
+        <w:top w:w="0" w:type="dxa"/>
+        <w:left w:w="108" w:type="dxa"/>
+        <w:bottom w:w="0" w:type="dxa"/>
+        <w:right w:w="108" w:type="dxa"/>
+      </w:tblCellMar>
+    </w:tblPr>
+    <w:tblStylePr w:type="firstRow">
+      <w:pPr>
+        <w:spacing w:before="0" w:after="0" w:line="240" w:lineRule="auto"/>
+      </w:pPr>
+      <w:rPr>
+        <w:b/>
+        <w:bCs/>
+        <w:color w:val="FFFFFF" w:themeColor="background1"/>
+      </w:rPr>
+      <w:tblPr/>
+      <w:tcPr>
+        <w:shd w:val="clear" w:color="auto" w:fill="000000" w:themeFill="text1"/>
+      </w:tcPr>
+    </w:tblStylePr>
+    <w:tblStylePr w:type="lastRow">
+      <w:pPr>
+        <w:spacing w:before="0" w:after="0" w:line="240" w:lineRule="auto"/>
+      </w:pPr>
+      <w:rPr>
+        <w:b/>
+        <w:bCs/>
+      </w:rPr>
+      <w:tblPr/>
+      <w:tcPr>
+        <w:tcBorders>
+          <w:top w:val="double" w:sz="6" w:space="0" w:color="000000" w:themeColor="text1"/>
+          <w:left w:val="single" w:sz="8" w:space="0" w:color="000000" w:themeColor="text1"/>
+          <w:bottom w:val="single" w:sz="8" w:space="0" w:color="000000" w:themeColor="text1"/>
+          <w:right w:val="single" w:sz="8" w:space="0" w:color="000000" w:themeColor="text1"/>
+        </w:tcBorders>
+      </w:tcPr>
+    </w:tblStylePr>
+    <w:tblStylePr w:type="firstCol">
+      <w:rPr>
+        <w:b/>
+        <w:bCs/>
+      </w:rPr>
+    </w:tblStylePr>
+    <w:tblStylePr w:type="lastCol">
+      <w:rPr>
+        <w:b/>
+        <w:bCs/>
+      </w:rPr>
+    </w:tblStylePr>
+    <w:tblStylePr w:type="band1Vert">
+      <w:tblPr/>
+      <w:tcPr>
+        <w:tcBorders>
+          <w:top w:val="single" w:sz="8" w:space="0" w:color="000000" w:themeColor="text1"/>
+          <w:left w:val="single" w:sz="8" w:space="0" w:color="000000" w:themeColor="text1"/>
+          <w:bottom w:val="single" w:sz="8" w:space="0" w:color="000000" w:themeColor="text1"/>
+          <w:right w:val="single" w:sz="8" w:space="0" w:color="000000" w:themeColor="text1"/>
+        </w:tcBorders>
+      </w:tcPr>
+    </w:tblStylePr>
+    <w:tblStylePr w:type="band1Horz">
+      <w:tblPr/>
+      <w:tcPr>
+        <w:tcBorders>
+          <w:top w:val="single" w:sz="8" w:space="0" w:color="000000" w:themeColor="text1"/>
+          <w:left w:val="single" w:sz="8" w:space="0" w:color="000000" w:themeColor="text1"/>
+          <w:bottom w:val="single" w:sz="8" w:space="0" w:color="000000" w:themeColor="text1"/>
+          <w:right w:val="single" w:sz="8" w:space="0" w:color="000000" w:themeColor="text1"/>
+        </w:tcBorders>
+      </w:tcPr>
+    </w:tblStylePr>
+  </w:style>
+  <w:style w:type="table" w:styleId="LightList-Accent1">
+    <w:name w:val="Light List Accent 1"/>
+    <w:basedOn w:val="TableNormal"/>
+    <w:uiPriority w:val="61"/>
+    <w:rsid w:val="00820EC7"/>
+    <w:pPr>
+      <w:spacing w:after="0" w:line="240" w:lineRule="auto"/>
+    </w:pPr>
+    <w:tblPr>
+      <w:tblStyleRowBandSize w:val="1"/>
+      <w:tblStyleColBandSize w:val="1"/>
+      <w:tblInd w:w="0" w:type="dxa"/>
+      <w:tblBorders>
+        <w:top w:val="single" w:sz="8" w:space="0" w:color="4472C4" w:themeColor="accent1"/>
+        <w:left w:val="single" w:sz="8" w:space="0" w:color="4472C4" w:themeColor="accent1"/>
+        <w:bottom w:val="single" w:sz="8" w:space="0" w:color="4472C4" w:themeColor="accent1"/>
+        <w:right w:val="single" w:sz="8" w:space="0" w:color="4472C4" w:themeColor="accent1"/>
+      </w:tblBorders>
+      <w:tblCellMar>
+        <w:top w:w="0" w:type="dxa"/>
+        <w:left w:w="108" w:type="dxa"/>
+        <w:bottom w:w="0" w:type="dxa"/>
+        <w:right w:w="108" w:type="dxa"/>
+      </w:tblCellMar>
+    </w:tblPr>
+    <w:tblStylePr w:type="firstRow">
+      <w:pPr>
+        <w:spacing w:before="0" w:after="0" w:line="240" w:lineRule="auto"/>
+      </w:pPr>
+      <w:rPr>
+        <w:b/>
+        <w:bCs/>
+        <w:color w:val="FFFFFF" w:themeColor="background1"/>
+      </w:rPr>
+      <w:tblPr/>
+      <w:tcPr>
+        <w:shd w:val="clear" w:color="auto" w:fill="4472C4" w:themeFill="accent1"/>
+      </w:tcPr>
+    </w:tblStylePr>
+    <w:tblStylePr w:type="lastRow">
+      <w:pPr>
+        <w:spacing w:before="0" w:after="0" w:line="240" w:lineRule="auto"/>
+      </w:pPr>
+      <w:rPr>
+        <w:b/>
+        <w:bCs/>
+      </w:rPr>
+      <w:tblPr/>
+      <w:tcPr>
+        <w:tcBorders>
+          <w:top w:val="double" w:sz="6" w:space="0" w:color="4472C4" w:themeColor="accent1"/>
+          <w:left w:val="single" w:sz="8" w:space="0" w:color="4472C4" w:themeColor="accent1"/>
+          <w:bottom w:val="single" w:sz="8" w:space="0" w:color="4472C4" w:themeColor="accent1"/>
+          <w:right w:val="single" w:sz="8" w:space="0" w:color="4472C4" w:themeColor="accent1"/>
+        </w:tcBorders>
+      </w:tcPr>
+    </w:tblStylePr>
+    <w:tblStylePr w:type="firstCol">
+      <w:rPr>
+        <w:b/>
+        <w:bCs/>
+      </w:rPr>
+    </w:tblStylePr>
+    <w:tblStylePr w:type="lastCol">
+      <w:rPr>
+        <w:b/>
+        <w:bCs/>
+      </w:rPr>
+    </w:tblStylePr>
+    <w:tblStylePr w:type="band1Vert">
+      <w:tblPr/>
+      <w:tcPr>
+        <w:tcBorders>
+          <w:top w:val="single" w:sz="8" w:space="0" w:color="4472C4" w:themeColor="accent1"/>
+          <w:left w:val="single" w:sz="8" w:space="0" w:color="4472C4" w:themeColor="accent1"/>
+          <w:bottom w:val="single" w:sz="8" w:space="0" w:color="4472C4" w:themeColor="accent1"/>
+          <w:right w:val="single" w:sz="8" w:space="0" w:color="4472C4" w:themeColor="accent1"/>
+        </w:tcBorders>
+      </w:tcPr>
+    </w:tblStylePr>
+    <w:tblStylePr w:type="band1Horz">
+      <w:tblPr/>
+      <w:tcPr>
+        <w:tcBorders>
+          <w:top w:val="single" w:sz="8" w:space="0" w:color="4472C4" w:themeColor="accent1"/>
+          <w:left w:val="single" w:sz="8" w:space="0" w:color="4472C4" w:themeColor="accent1"/>
+          <w:bottom w:val="single" w:sz="8" w:space="0" w:color="4472C4" w:themeColor="accent1"/>
+          <w:right w:val="single" w:sz="8" w:space="0" w:color="4472C4" w:themeColor="accent1"/>
+        </w:tcBorders>
+      </w:tcPr>
+    </w:tblStylePr>
+  </w:style>
+  <w:style w:type="table" w:styleId="LightShading">
+    <w:name w:val="Light Shading"/>
+    <w:basedOn w:val="TableNormal"/>
+    <w:uiPriority w:val="60"/>
+    <w:rsid w:val="00820EC7"/>
+    <w:pPr>
+      <w:spacing w:after="0" w:line="240" w:lineRule="auto"/>
+    </w:pPr>
+    <w:rPr>
+      <w:color w:val="000000" w:themeColor="text1" w:themeShade="BF"/>
+    </w:rPr>
+    <w:tblPr>
+      <w:tblStyleRowBandSize w:val="1"/>
+      <w:tblStyleColBandSize w:val="1"/>
+      <w:tblInd w:w="0" w:type="dxa"/>
+      <w:tblBorders>
+        <w:top w:val="single" w:sz="8" w:space="0" w:color="000000" w:themeColor="text1"/>
+        <w:bottom w:val="single" w:sz="8" w:space="0" w:color="000000" w:themeColor="text1"/>
+      </w:tblBorders>
+      <w:tblCellMar>
+        <w:top w:w="0" w:type="dxa"/>
+        <w:left w:w="108" w:type="dxa"/>
+        <w:bottom w:w="0" w:type="dxa"/>
+        <w:right w:w="108" w:type="dxa"/>
+      </w:tblCellMar>
+    </w:tblPr>
+    <w:tblStylePr w:type="firstRow">
+      <w:pPr>
+        <w:spacing w:before="0" w:after="0" w:line="240" w:lineRule="auto"/>
+      </w:pPr>
+      <w:rPr>
+        <w:b/>
+        <w:bCs/>
+      </w:rPr>
+      <w:tblPr/>
+      <w:tcPr>
+        <w:tcBorders>
+          <w:top w:val="single" w:sz="8" w:space="0" w:color="000000" w:themeColor="text1"/>
+          <w:left w:val="nil"/>
+          <w:bottom w:val="single" w:sz="8" w:space="0" w:color="000000" w:themeColor="text1"/>
+          <w:right w:val="nil"/>
+          <w:insideH w:val="nil"/>
+          <w:insideV w:val="nil"/>
+        </w:tcBorders>
+      </w:tcPr>
+    </w:tblStylePr>
+    <w:tblStylePr w:type="lastRow">
+      <w:pPr>
+        <w:spacing w:before="0" w:after="0" w:line="240" w:lineRule="auto"/>
+      </w:pPr>
+      <w:rPr>
+        <w:b/>
+        <w:bCs/>
+      </w:rPr>
+      <w:tblPr/>
+      <w:tcPr>
+        <w:tcBorders>
+          <w:top w:val="single" w:sz="8" w:space="0" w:color="000000" w:themeColor="text1"/>
+          <w:left w:val="nil"/>
+          <w:bottom w:val="single" w:sz="8" w:space="0" w:color="000000" w:themeColor="text1"/>
+          <w:right w:val="nil"/>
+          <w:insideH w:val="nil"/>
+          <w:insideV w:val="nil"/>
+        </w:tcBorders>
+      </w:tcPr>
+    </w:tblStylePr>
+    <w:tblStylePr w:type="firstCol">
+      <w:rPr>
+        <w:b/>
+        <w:bCs/>
+      </w:rPr>
+    </w:tblStylePr>
+    <w:tblStylePr w:type="lastCol">
+      <w:rPr>
+        <w:b/>
+        <w:bCs/>
+      </w:rPr>
+    </w:tblStylePr>
+    <w:tblStylePr w:type="band1Vert">
+      <w:tblPr/>
+      <w:tcPr>
+        <w:tcBorders>
+          <w:left w:val="nil"/>
+          <w:right w:val="nil"/>
+          <w:insideH w:val="nil"/>
+          <w:insideV w:val="nil"/>
+        </w:tcBorders>
+        <w:shd w:val="clear" w:color="auto" w:fill="C0C0C0" w:themeFill="text1" w:themeFillTint="3F"/>
+      </w:tcPr>
+    </w:tblStylePr>
+    <w:tblStylePr w:type="band1Horz">
+      <w:tblPr/>
+      <w:tcPr>
+        <w:tcBorders>
+          <w:left w:val="nil"/>
+          <w:right w:val="nil"/>
+          <w:insideH w:val="nil"/>
+          <w:insideV w:val="nil"/>
+        </w:tcBorders>
+        <w:shd w:val="clear" w:color="auto" w:fill="C0C0C0" w:themeFill="text1" w:themeFillTint="3F"/>
+      </w:tcPr>
+    </w:tblStylePr>
+  </w:style>
 </w:styles>
 </file>
 
@@ -13827,7 +15998,7 @@
 </file>
 
 <file path=customXml/itemProps1.xml><?xml version="1.0" encoding="utf-8"?>
-<ds:datastoreItem xmlns:ds="http://schemas.openxmlformats.org/officeDocument/2006/customXml" ds:itemID="{5BF05AA1-ECA9-F24E-B7D9-1552DB920965}">
+<ds:datastoreItem xmlns:ds="http://schemas.openxmlformats.org/officeDocument/2006/customXml" ds:itemID="{F1CFDB8A-C2D8-D741-8A34-A09AC3AB904C}">
   <ds:schemaRefs>
     <ds:schemaRef ds:uri="http://schemas.openxmlformats.org/officeDocument/2006/bibliography"/>
   </ds:schemaRefs>

</xml_diff>